<commit_message>
Update NCTU CPP project 20210427
</commit_message>
<xml_diff>
--- a/C++_and_OOP/NCTU/project1/HW1_609001002/report_609001002.docx
+++ b/C++_and_OOP/NCTU/project1/HW1_609001002/report_609001002.docx
@@ -4,23 +4,56 @@
   <w:body>
     <w:p>
       <w:pPr>
+        <w:spacing w:afterLines="50" w:after="180"/>
         <w:contextualSpacing/>
+        <w:rPr>
+          <w:rFonts w:hint="eastAsia"/>
+          <w:b/>
+          <w:bCs/>
+          <w:color w:val="0050F3"/>
+          <w:sz w:val="36"/>
+          <w:szCs w:val="36"/>
+        </w:rPr>
       </w:pPr>
       <w:r>
-        <w:t>Introduction</w:t>
-      </w:r>
-    </w:p>
-    <w:p>
-      <w:pPr>
-        <w:contextualSpacing/>
-      </w:pPr>
+        <w:rPr>
+          <w:b/>
+          <w:bCs/>
+          <w:color w:val="0050F3"/>
+          <w:sz w:val="36"/>
+          <w:szCs w:val="36"/>
+        </w:rPr>
+        <w:t xml:space="preserve">I. </w:t>
+      </w:r>
+      <w:r>
+        <w:rPr>
+          <w:rFonts w:hint="eastAsia"/>
+          <w:b/>
+          <w:bCs/>
+          <w:color w:val="0050F3"/>
+          <w:sz w:val="36"/>
+          <w:szCs w:val="36"/>
+        </w:rPr>
+        <w:t>I</w:t>
+      </w:r>
+      <w:r>
+        <w:rPr>
+          <w:b/>
+          <w:bCs/>
+          <w:color w:val="0050F3"/>
+          <w:sz w:val="36"/>
+          <w:szCs w:val="36"/>
+        </w:rPr>
+        <w:t>ntroduction</w:t>
+      </w:r>
     </w:p>
     <w:p>
       <w:pPr>
         <w:spacing w:line="0" w:lineRule="atLeast"/>
         <w:contextualSpacing/>
-        <w:rPr>
-          <w:rFonts w:ascii="微軟正黑體" w:eastAsia="微軟正黑體" w:hAnsi="微軟正黑體" w:hint="eastAsia"/>
+        <w:jc w:val="both"/>
+        <w:rPr>
+          <w:rFonts w:ascii="微軟正黑體" w:eastAsia="微軟正黑體" w:hAnsi="微軟正黑體"/>
         </w:rPr>
       </w:pPr>
       <w:r>
@@ -30,13 +63,19 @@
         <w:rPr>
           <w:rFonts w:ascii="微軟正黑體" w:eastAsia="微軟正黑體" w:hAnsi="微軟正黑體" w:hint="eastAsia"/>
         </w:rPr>
-        <w:t>本作業為</w:t>
-      </w:r>
-      <w:r>
-        <w:rPr>
-          <w:rFonts w:ascii="微軟正黑體" w:eastAsia="微軟正黑體" w:hAnsi="微軟正黑體" w:hint="eastAsia"/>
-        </w:rPr>
-        <w:t>以</w:t>
+        <w:t>本</w:t>
+      </w:r>
+      <w:r>
+        <w:rPr>
+          <w:rFonts w:ascii="微軟正黑體" w:eastAsia="微軟正黑體" w:hAnsi="微軟正黑體" w:hint="eastAsia"/>
+        </w:rPr>
+        <w:t>程式</w:t>
+      </w:r>
+      <w:r>
+        <w:rPr>
+          <w:rFonts w:ascii="微軟正黑體" w:eastAsia="微軟正黑體" w:hAnsi="微軟正黑體" w:hint="eastAsia"/>
+        </w:rPr>
+        <w:t>為以</w:t>
       </w:r>
       <w:r>
         <w:rPr>
@@ -48,13 +87,7 @@
         <w:rPr>
           <w:rFonts w:ascii="微軟正黑體" w:eastAsia="微軟正黑體" w:hAnsi="微軟正黑體" w:hint="eastAsia"/>
         </w:rPr>
-        <w:t>語言所構成</w:t>
-      </w:r>
-      <w:r>
-        <w:rPr>
-          <w:rFonts w:ascii="微軟正黑體" w:eastAsia="微軟正黑體" w:hAnsi="微軟正黑體" w:hint="eastAsia"/>
-        </w:rPr>
-        <w:t>之</w:t>
+        <w:t>語言所構成之</w:t>
       </w:r>
       <w:r>
         <w:rPr>
@@ -66,13 +99,7 @@
         <w:rPr>
           <w:rFonts w:ascii="微軟正黑體" w:eastAsia="微軟正黑體" w:hAnsi="微軟正黑體" w:hint="eastAsia"/>
         </w:rPr>
-        <w:t>文字冒險遊戲</w:t>
-      </w:r>
-      <w:r>
-        <w:rPr>
-          <w:rFonts w:ascii="微軟正黑體" w:eastAsia="微軟正黑體" w:hAnsi="微軟正黑體" w:hint="eastAsia"/>
-        </w:rPr>
-        <w:t>，運用</w:t>
+        <w:t>文字冒險遊戲，運用</w:t>
       </w:r>
       <w:r>
         <w:rPr>
@@ -96,13 +123,1327 @@
         <w:rPr>
           <w:rFonts w:ascii="微軟正黑體" w:eastAsia="微軟正黑體" w:hAnsi="微軟正黑體" w:hint="eastAsia"/>
         </w:rPr>
-        <w:t>使用者在遊戲中扮演地下城冒險者，透過鍵盤輸入來控制遊戲進行，成功達到所有作業需求之基本功能，而為了進一步使遊戲趣味性增加，也加入了一些而外功能，在後續文中將詳細介紹。</w:t>
+        <w:t>使用者在遊戲中扮演地下城冒險者，透過鍵盤輸入來控制遊戲進行，</w:t>
+      </w:r>
+      <w:r>
+        <w:rPr>
+          <w:rFonts w:ascii="微軟正黑體" w:eastAsia="微軟正黑體" w:hAnsi="微軟正黑體" w:hint="eastAsia"/>
+        </w:rPr>
+        <w:t>本程式</w:t>
+      </w:r>
+      <w:r>
+        <w:rPr>
+          <w:rFonts w:ascii="微軟正黑體" w:eastAsia="微軟正黑體" w:hAnsi="微軟正黑體" w:hint="eastAsia"/>
+        </w:rPr>
+        <w:t>除了</w:t>
+      </w:r>
+      <w:r>
+        <w:rPr>
+          <w:rFonts w:ascii="微軟正黑體" w:eastAsia="微軟正黑體" w:hAnsi="微軟正黑體" w:hint="eastAsia"/>
+          <w:b/>
+          <w:bCs/>
+        </w:rPr>
+        <w:t>達成</w:t>
+      </w:r>
+      <w:r>
+        <w:rPr>
+          <w:rFonts w:ascii="微軟正黑體" w:eastAsia="微軟正黑體" w:hAnsi="微軟正黑體" w:hint="eastAsia"/>
+          <w:b/>
+          <w:bCs/>
+        </w:rPr>
+        <w:t>所有</w:t>
+      </w:r>
+      <w:r>
+        <w:rPr>
+          <w:rFonts w:ascii="微軟正黑體" w:eastAsia="微軟正黑體" w:hAnsi="微軟正黑體" w:hint="eastAsia"/>
+          <w:b/>
+          <w:bCs/>
+        </w:rPr>
+        <w:t>要求</w:t>
+      </w:r>
+      <w:r>
+        <w:rPr>
+          <w:rFonts w:ascii="微軟正黑體" w:eastAsia="微軟正黑體" w:hAnsi="微軟正黑體" w:hint="eastAsia"/>
+          <w:b/>
+          <w:bCs/>
+        </w:rPr>
+        <w:t>之基本功能</w:t>
+      </w:r>
+      <w:r>
+        <w:rPr>
+          <w:rFonts w:ascii="微軟正黑體" w:eastAsia="微軟正黑體" w:hAnsi="微軟正黑體" w:hint="eastAsia"/>
+        </w:rPr>
+        <w:t>，為進一步</w:t>
+      </w:r>
+      <w:r>
+        <w:rPr>
+          <w:rFonts w:ascii="微軟正黑體" w:eastAsia="微軟正黑體" w:hAnsi="微軟正黑體" w:hint="eastAsia"/>
+        </w:rPr>
+        <w:t>增加</w:t>
+      </w:r>
+      <w:r>
+        <w:rPr>
+          <w:rFonts w:ascii="微軟正黑體" w:eastAsia="微軟正黑體" w:hAnsi="微軟正黑體" w:hint="eastAsia"/>
+        </w:rPr>
+        <w:t>遊戲趣味性</w:t>
+      </w:r>
+      <w:r>
+        <w:rPr>
+          <w:rFonts w:ascii="微軟正黑體" w:eastAsia="微軟正黑體" w:hAnsi="微軟正黑體" w:hint="eastAsia"/>
+        </w:rPr>
+        <w:t>再</w:t>
+      </w:r>
+      <w:r>
+        <w:rPr>
+          <w:rFonts w:ascii="微軟正黑體" w:eastAsia="微軟正黑體" w:hAnsi="微軟正黑體" w:hint="eastAsia"/>
+          <w:u w:val="single"/>
+        </w:rPr>
+        <w:t>加入了</w:t>
+      </w:r>
+      <w:r>
+        <w:rPr>
+          <w:rFonts w:ascii="微軟正黑體" w:eastAsia="微軟正黑體" w:hAnsi="微軟正黑體" w:hint="eastAsia"/>
+          <w:u w:val="single"/>
+        </w:rPr>
+        <w:t>額</w:t>
+      </w:r>
+      <w:r>
+        <w:rPr>
+          <w:rFonts w:ascii="微軟正黑體" w:eastAsia="微軟正黑體" w:hAnsi="微軟正黑體" w:hint="eastAsia"/>
+          <w:u w:val="single"/>
+        </w:rPr>
+        <w:t>外功能</w:t>
+      </w:r>
+      <w:r>
+        <w:rPr>
+          <w:rFonts w:ascii="微軟正黑體" w:eastAsia="微軟正黑體" w:hAnsi="微軟正黑體" w:hint="eastAsia"/>
+        </w:rPr>
+        <w:t>，</w:t>
+      </w:r>
+      <w:r>
+        <w:rPr>
+          <w:rFonts w:ascii="微軟正黑體" w:eastAsia="微軟正黑體" w:hAnsi="微軟正黑體" w:hint="eastAsia"/>
+        </w:rPr>
+        <w:t>報告</w:t>
+      </w:r>
+      <w:r>
+        <w:rPr>
+          <w:rFonts w:ascii="微軟正黑體" w:eastAsia="微軟正黑體" w:hAnsi="微軟正黑體" w:hint="eastAsia"/>
+        </w:rPr>
+        <w:t>中將詳細介紹。</w:t>
+      </w:r>
+    </w:p>
+    <w:p>
+      <w:pPr>
+        <w:spacing w:beforeLines="50" w:before="180" w:afterLines="50" w:after="180"/>
+        <w:rPr>
+          <w:rFonts w:hint="eastAsia"/>
+          <w:b/>
+          <w:bCs/>
+          <w:color w:val="0050F3"/>
+          <w:sz w:val="36"/>
+          <w:szCs w:val="36"/>
+        </w:rPr>
+      </w:pPr>
+      <w:r>
+        <w:rPr>
+          <w:b/>
+          <w:bCs/>
+          <w:color w:val="0050F3"/>
+          <w:sz w:val="36"/>
+          <w:szCs w:val="36"/>
+        </w:rPr>
+        <w:t xml:space="preserve">II. </w:t>
+      </w:r>
+      <w:r>
+        <w:rPr>
+          <w:b/>
+          <w:bCs/>
+          <w:color w:val="0050F3"/>
+          <w:sz w:val="36"/>
+          <w:szCs w:val="36"/>
+        </w:rPr>
+        <w:t>Implementation</w:t>
+      </w:r>
+    </w:p>
+    <w:p>
+      <w:pPr>
+        <w:spacing w:beforeLines="50" w:before="180" w:line="0" w:lineRule="atLeast"/>
+        <w:rPr>
+          <w:rFonts w:ascii="微軟正黑體" w:eastAsia="微軟正黑體" w:hAnsi="微軟正黑體"/>
+          <w:b/>
+          <w:bCs/>
+          <w:sz w:val="28"/>
+          <w:szCs w:val="28"/>
+        </w:rPr>
+      </w:pPr>
+      <w:r>
+        <w:rPr>
+          <w:rFonts w:ascii="微軟正黑體" w:eastAsia="微軟正黑體" w:hAnsi="微軟正黑體" w:hint="eastAsia"/>
+          <w:b/>
+          <w:bCs/>
+          <w:sz w:val="28"/>
+          <w:szCs w:val="28"/>
+        </w:rPr>
+        <w:t>1</w:t>
+      </w:r>
+      <w:r>
+        <w:rPr>
+          <w:rFonts w:ascii="微軟正黑體" w:eastAsia="微軟正黑體" w:hAnsi="微軟正黑體"/>
+          <w:b/>
+          <w:bCs/>
+          <w:sz w:val="28"/>
+          <w:szCs w:val="28"/>
+        </w:rPr>
+        <w:t xml:space="preserve">. </w:t>
+      </w:r>
+      <w:r>
+        <w:rPr>
+          <w:rFonts w:ascii="微軟正黑體" w:eastAsia="微軟正黑體" w:hAnsi="微軟正黑體" w:hint="eastAsia"/>
+          <w:b/>
+          <w:bCs/>
+          <w:sz w:val="28"/>
+          <w:szCs w:val="28"/>
+        </w:rPr>
+        <w:t>程式</w:t>
+      </w:r>
+      <w:r>
+        <w:rPr>
+          <w:rFonts w:ascii="微軟正黑體" w:eastAsia="微軟正黑體" w:hAnsi="微軟正黑體" w:hint="eastAsia"/>
+          <w:b/>
+          <w:bCs/>
+          <w:sz w:val="28"/>
+          <w:szCs w:val="28"/>
+        </w:rPr>
+        <w:t>執行概要</w:t>
+      </w:r>
+    </w:p>
+    <w:p>
+      <w:pPr>
+        <w:spacing w:line="0" w:lineRule="atLeast"/>
+      </w:pPr>
+      <w:r>
+        <w:rPr>
+          <w:rFonts w:hint="eastAsia"/>
+        </w:rPr>
+        <w:drawing>
+          <wp:inline distT="0" distB="0" distL="0" distR="0" wp14:anchorId="0C6ED820" wp14:editId="028FC2C8">
+            <wp:extent cx="6645910" cy="5324475"/>
+            <wp:effectExtent l="0" t="0" r="0" b="0"/>
+            <wp:docPr id="1" name="圖片 1"/>
+            <wp:cNvGraphicFramePr>
+              <a:graphicFrameLocks xmlns:a="http://schemas.openxmlformats.org/drawingml/2006/main" noChangeAspect="1"/>
+            </wp:cNvGraphicFramePr>
+            <a:graphic xmlns:a="http://schemas.openxmlformats.org/drawingml/2006/main">
+              <a:graphicData uri="http://schemas.openxmlformats.org/drawingml/2006/picture">
+                <pic:pic xmlns:pic="http://schemas.openxmlformats.org/drawingml/2006/picture">
+                  <pic:nvPicPr>
+                    <pic:cNvPr id="1" name=""/>
+                    <pic:cNvPicPr/>
+                  </pic:nvPicPr>
+                  <pic:blipFill>
+                    <a:blip r:embed="rId4"/>
+                    <a:stretch>
+                      <a:fillRect/>
+                    </a:stretch>
+                  </pic:blipFill>
+                  <pic:spPr>
+                    <a:xfrm>
+                      <a:off x="0" y="0"/>
+                      <a:ext cx="6645910" cy="5324475"/>
+                    </a:xfrm>
+                    <a:prstGeom prst="rect">
+                      <a:avLst/>
+                    </a:prstGeom>
+                  </pic:spPr>
+                </pic:pic>
+              </a:graphicData>
+            </a:graphic>
+          </wp:inline>
+        </w:drawing>
+      </w:r>
+    </w:p>
+    <w:p>
+      <w:pPr>
+        <w:spacing w:afterLines="50" w:after="180"/>
+        <w:jc w:val="center"/>
+        <w:rPr>
+          <w:rFonts w:ascii="微軟正黑體" w:eastAsia="微軟正黑體" w:hAnsi="微軟正黑體" w:hint="eastAsia"/>
+          <w:sz w:val="20"/>
+          <w:szCs w:val="20"/>
+        </w:rPr>
+      </w:pPr>
+      <w:r>
+        <w:rPr>
+          <w:rFonts w:ascii="微軟正黑體" w:eastAsia="微軟正黑體" w:hAnsi="微軟正黑體" w:hint="eastAsia"/>
+          <w:sz w:val="20"/>
+          <w:szCs w:val="20"/>
+        </w:rPr>
+        <w:t>圖</w:t>
+      </w:r>
+      <w:r>
+        <w:rPr>
+          <w:rFonts w:ascii="微軟正黑體" w:eastAsia="微軟正黑體" w:hAnsi="微軟正黑體"/>
+          <w:sz w:val="20"/>
+          <w:szCs w:val="20"/>
+        </w:rPr>
+        <w:t xml:space="preserve">1: </w:t>
+      </w:r>
+      <w:r>
+        <w:rPr>
+          <w:rFonts w:ascii="微軟正黑體" w:eastAsia="微軟正黑體" w:hAnsi="微軟正黑體" w:hint="eastAsia"/>
+          <w:sz w:val="20"/>
+          <w:szCs w:val="20"/>
+        </w:rPr>
+        <w:t>程式運作流程圖</w:t>
+      </w:r>
+    </w:p>
+    <w:p>
+      <w:pPr>
+        <w:spacing w:line="0" w:lineRule="atLeast"/>
+        <w:jc w:val="both"/>
+        <w:rPr>
+          <w:rFonts w:ascii="微軟正黑體" w:eastAsia="微軟正黑體" w:hAnsi="微軟正黑體"/>
+        </w:rPr>
+      </w:pPr>
+      <w:r>
+        <w:tab/>
+      </w:r>
+      <w:r>
+        <w:rPr>
+          <w:rFonts w:ascii="微軟正黑體" w:eastAsia="微軟正黑體" w:hAnsi="微軟正黑體" w:hint="eastAsia"/>
+        </w:rPr>
+        <w:t>圖</w:t>
+      </w:r>
+      <w:r>
+        <w:rPr>
+          <w:rFonts w:ascii="微軟正黑體" w:eastAsia="微軟正黑體" w:hAnsi="微軟正黑體"/>
+        </w:rPr>
+        <w:t>1</w:t>
+      </w:r>
+      <w:r>
+        <w:rPr>
+          <w:rFonts w:ascii="微軟正黑體" w:eastAsia="微軟正黑體" w:hAnsi="微軟正黑體" w:hint="eastAsia"/>
+        </w:rPr>
+        <w:t>為程式運作流程圖，主要包含</w:t>
+      </w:r>
+      <w:r>
+        <w:rPr>
+          <w:rFonts w:ascii="微軟正黑體" w:eastAsia="微軟正黑體" w:hAnsi="微軟正黑體"/>
+        </w:rPr>
+        <w:t>4</w:t>
+      </w:r>
+      <w:r>
+        <w:rPr>
+          <w:rFonts w:ascii="微軟正黑體" w:eastAsia="微軟正黑體" w:hAnsi="微軟正黑體" w:hint="eastAsia"/>
+        </w:rPr>
+        <w:t>項功能：</w:t>
+      </w:r>
+      <w:r>
+        <w:rPr>
+          <w:rFonts w:ascii="微軟正黑體" w:eastAsia="微軟正黑體" w:hAnsi="微軟正黑體" w:hint="eastAsia"/>
+          <w:b/>
+          <w:bCs/>
+        </w:rPr>
+        <w:t>開始選單</w:t>
+      </w:r>
+      <w:r>
+        <w:rPr>
+          <w:rFonts w:ascii="微軟正黑體" w:eastAsia="微軟正黑體" w:hAnsi="微軟正黑體"/>
+          <w:b/>
+          <w:bCs/>
+        </w:rPr>
+        <w:t>(</w:t>
+      </w:r>
+      <w:r>
+        <w:rPr>
+          <w:rFonts w:ascii="微軟正黑體" w:eastAsia="微軟正黑體" w:hAnsi="微軟正黑體"/>
+          <w:b/>
+          <w:bCs/>
+        </w:rPr>
+        <w:t>S</w:t>
+      </w:r>
+      <w:r>
+        <w:rPr>
+          <w:rFonts w:ascii="微軟正黑體" w:eastAsia="微軟正黑體" w:hAnsi="微軟正黑體"/>
+          <w:b/>
+          <w:bCs/>
+        </w:rPr>
+        <w:t>tart menu)</w:t>
+      </w:r>
+      <w:r>
+        <w:rPr>
+          <w:rFonts w:ascii="微軟正黑體" w:eastAsia="微軟正黑體" w:hAnsi="微軟正黑體" w:hint="eastAsia"/>
+        </w:rPr>
+        <w:t>、</w:t>
+      </w:r>
+      <w:r>
+        <w:rPr>
+          <w:rFonts w:ascii="微軟正黑體" w:eastAsia="微軟正黑體" w:hAnsi="微軟正黑體" w:hint="eastAsia"/>
+          <w:b/>
+          <w:bCs/>
+        </w:rPr>
+        <w:t>遊戲環境參數設定</w:t>
+      </w:r>
+      <w:r>
+        <w:rPr>
+          <w:rFonts w:ascii="微軟正黑體" w:eastAsia="微軟正黑體" w:hAnsi="微軟正黑體"/>
+          <w:b/>
+          <w:bCs/>
+        </w:rPr>
+        <w:t>(</w:t>
+      </w:r>
+      <w:r>
+        <w:rPr>
+          <w:rFonts w:ascii="微軟正黑體" w:eastAsia="微軟正黑體" w:hAnsi="微軟正黑體"/>
+          <w:b/>
+          <w:bCs/>
+        </w:rPr>
+        <w:t>Game environment setting)</w:t>
+      </w:r>
+      <w:r>
+        <w:rPr>
+          <w:rFonts w:ascii="微軟正黑體" w:eastAsia="微軟正黑體" w:hAnsi="微軟正黑體" w:hint="eastAsia"/>
+        </w:rPr>
+        <w:t>、</w:t>
+      </w:r>
+      <w:r>
+        <w:rPr>
+          <w:rFonts w:ascii="微軟正黑體" w:eastAsia="微軟正黑體" w:hAnsi="微軟正黑體" w:hint="eastAsia"/>
+          <w:b/>
+          <w:bCs/>
+        </w:rPr>
+        <w:t>遊戲動作</w:t>
+      </w:r>
+      <w:r>
+        <w:rPr>
+          <w:rFonts w:ascii="微軟正黑體" w:eastAsia="微軟正黑體" w:hAnsi="微軟正黑體"/>
+          <w:b/>
+          <w:bCs/>
+        </w:rPr>
+        <w:t>(Game actions)</w:t>
+      </w:r>
+      <w:r>
+        <w:rPr>
+          <w:rFonts w:ascii="微軟正黑體" w:eastAsia="微軟正黑體" w:hAnsi="微軟正黑體" w:hint="eastAsia"/>
+        </w:rPr>
+        <w:t>、</w:t>
+      </w:r>
+      <w:r>
+        <w:rPr>
+          <w:rFonts w:ascii="微軟正黑體" w:eastAsia="微軟正黑體" w:hAnsi="微軟正黑體" w:hint="eastAsia"/>
+          <w:b/>
+          <w:bCs/>
+        </w:rPr>
+        <w:t>遊戲狀態檢查</w:t>
+      </w:r>
+      <w:r>
+        <w:rPr>
+          <w:rFonts w:ascii="微軟正黑體" w:eastAsia="微軟正黑體" w:hAnsi="微軟正黑體"/>
+          <w:b/>
+          <w:bCs/>
+        </w:rPr>
+        <w:t>(Game status check)</w:t>
+      </w:r>
+      <w:r>
+        <w:rPr>
+          <w:rFonts w:ascii="微軟正黑體" w:eastAsia="微軟正黑體" w:hAnsi="微軟正黑體" w:hint="eastAsia"/>
+        </w:rPr>
+        <w:t>，下面分別對以上功能介紹：</w:t>
+      </w:r>
+    </w:p>
+    <w:p>
+      <w:pPr>
+        <w:spacing w:line="0" w:lineRule="atLeast"/>
+        <w:rPr>
+          <w:rFonts w:ascii="微軟正黑體" w:eastAsia="微軟正黑體" w:hAnsi="微軟正黑體"/>
+          <w:b/>
+          <w:bCs/>
+        </w:rPr>
+      </w:pPr>
+      <w:r>
+        <w:rPr>
+          <w:rFonts w:ascii="微軟正黑體" w:eastAsia="微軟正黑體" w:hAnsi="微軟正黑體"/>
+          <w:b/>
+          <w:bCs/>
+        </w:rPr>
+        <w:t>(</w:t>
+      </w:r>
+      <w:r>
+        <w:rPr>
+          <w:rFonts w:ascii="微軟正黑體" w:eastAsia="微軟正黑體" w:hAnsi="微軟正黑體"/>
+          <w:b/>
+          <w:bCs/>
+        </w:rPr>
+        <w:t>a</w:t>
+      </w:r>
+      <w:r>
+        <w:rPr>
+          <w:rFonts w:ascii="微軟正黑體" w:eastAsia="微軟正黑體" w:hAnsi="微軟正黑體" w:hint="eastAsia"/>
+          <w:b/>
+          <w:bCs/>
+        </w:rPr>
+        <w:t>)</w:t>
+      </w:r>
+      <w:r>
+        <w:rPr>
+          <w:rFonts w:ascii="微軟正黑體" w:eastAsia="微軟正黑體" w:hAnsi="微軟正黑體"/>
+          <w:b/>
+          <w:bCs/>
+        </w:rPr>
+        <w:t xml:space="preserve"> </w:t>
+      </w:r>
+      <w:r>
+        <w:rPr>
+          <w:rFonts w:ascii="微軟正黑體" w:eastAsia="微軟正黑體" w:hAnsi="微軟正黑體" w:hint="eastAsia"/>
+          <w:b/>
+          <w:bCs/>
+        </w:rPr>
+        <w:t>開始選單</w:t>
+      </w:r>
+      <w:r>
+        <w:rPr>
+          <w:rFonts w:ascii="微軟正黑體" w:eastAsia="微軟正黑體" w:hAnsi="微軟正黑體"/>
+          <w:b/>
+          <w:bCs/>
+        </w:rPr>
+        <w:t xml:space="preserve"> </w:t>
+      </w:r>
+      <w:r>
+        <w:rPr>
+          <w:rFonts w:ascii="微軟正黑體" w:eastAsia="微軟正黑體" w:hAnsi="微軟正黑體"/>
+          <w:b/>
+          <w:bCs/>
+        </w:rPr>
+        <w:t xml:space="preserve">&amp; </w:t>
+      </w:r>
+      <w:r>
+        <w:rPr>
+          <w:rFonts w:ascii="微軟正黑體" w:eastAsia="微軟正黑體" w:hAnsi="微軟正黑體" w:hint="eastAsia"/>
+          <w:b/>
+          <w:bCs/>
+        </w:rPr>
+        <w:t>遊戲環境參數設定</w:t>
+      </w:r>
+      <w:r>
+        <w:rPr>
+          <w:rFonts w:ascii="微軟正黑體" w:eastAsia="微軟正黑體" w:hAnsi="微軟正黑體" w:hint="eastAsia"/>
+          <w:b/>
+          <w:bCs/>
+        </w:rPr>
+        <w:t>：</w:t>
+      </w:r>
+    </w:p>
+    <w:p>
+      <w:pPr>
+        <w:spacing w:line="0" w:lineRule="atLeast"/>
+        <w:jc w:val="both"/>
+        <w:rPr>
+          <w:rFonts w:ascii="微軟正黑體" w:eastAsia="微軟正黑體" w:hAnsi="微軟正黑體"/>
+        </w:rPr>
+      </w:pPr>
+      <w:r>
+        <w:rPr>
+          <w:rFonts w:ascii="微軟正黑體" w:eastAsia="微軟正黑體" w:hAnsi="微軟正黑體"/>
+        </w:rPr>
+        <w:tab/>
+      </w:r>
+      <w:r>
+        <w:rPr>
+          <w:rFonts w:ascii="微軟正黑體" w:eastAsia="微軟正黑體" w:hAnsi="微軟正黑體" w:hint="eastAsia"/>
+        </w:rPr>
+        <w:t>開始選單為</w:t>
+      </w:r>
+      <w:r>
+        <w:rPr>
+          <w:rFonts w:ascii="微軟正黑體" w:eastAsia="微軟正黑體" w:hAnsi="微軟正黑體" w:hint="eastAsia"/>
+        </w:rPr>
+        <w:t>程式執行後</w:t>
+      </w:r>
+      <w:r>
+        <w:rPr>
+          <w:rFonts w:ascii="微軟正黑體" w:eastAsia="微軟正黑體" w:hAnsi="微軟正黑體" w:hint="eastAsia"/>
+        </w:rPr>
+        <w:t>讓</w:t>
+      </w:r>
+      <w:r>
+        <w:rPr>
+          <w:rFonts w:ascii="微軟正黑體" w:eastAsia="微軟正黑體" w:hAnsi="微軟正黑體" w:hint="eastAsia"/>
+        </w:rPr>
+        <w:t>使用者選擇</w:t>
+      </w:r>
+      <w:r>
+        <w:rPr>
+          <w:rFonts w:ascii="微軟正黑體" w:eastAsia="微軟正黑體" w:hAnsi="微軟正黑體" w:hint="eastAsia"/>
+        </w:rPr>
+        <w:t>哪種遊戲環境參數設定</w:t>
+      </w:r>
+      <w:r>
+        <w:rPr>
+          <w:rFonts w:ascii="微軟正黑體" w:eastAsia="微軟正黑體" w:hAnsi="微軟正黑體" w:hint="eastAsia"/>
+        </w:rPr>
+        <w:t>；選擇</w:t>
+      </w:r>
+      <w:r>
+        <w:rPr>
+          <w:rFonts w:ascii="微軟正黑體" w:eastAsia="微軟正黑體" w:hAnsi="微軟正黑體" w:hint="eastAsia"/>
+        </w:rPr>
+        <w:t>新遊戲</w:t>
+      </w:r>
+      <w:r>
+        <w:rPr>
+          <w:rFonts w:ascii="微軟正黑體" w:eastAsia="微軟正黑體" w:hAnsi="微軟正黑體"/>
+        </w:rPr>
+        <w:t>(New Game)</w:t>
+      </w:r>
+      <w:r>
+        <w:rPr>
+          <w:rFonts w:ascii="微軟正黑體" w:eastAsia="微軟正黑體" w:hAnsi="微軟正黑體" w:hint="eastAsia"/>
+        </w:rPr>
+        <w:t>的情況下，會</w:t>
+      </w:r>
+      <w:r>
+        <w:rPr>
+          <w:rFonts w:ascii="微軟正黑體" w:eastAsia="微軟正黑體" w:hAnsi="微軟正黑體" w:hint="eastAsia"/>
+        </w:rPr>
+        <w:t>指示程式</w:t>
+      </w:r>
+      <w:r>
+        <w:rPr>
+          <w:rFonts w:ascii="微軟正黑體" w:eastAsia="微軟正黑體" w:hAnsi="微軟正黑體" w:hint="eastAsia"/>
+        </w:rPr>
+        <w:t>以預設數值來</w:t>
+      </w:r>
+      <w:r>
+        <w:rPr>
+          <w:rFonts w:ascii="微軟正黑體" w:eastAsia="微軟正黑體" w:hAnsi="微軟正黑體" w:hint="eastAsia"/>
+        </w:rPr>
+        <w:t>設定</w:t>
+      </w:r>
+      <w:r>
+        <w:rPr>
+          <w:rFonts w:ascii="微軟正黑體" w:eastAsia="微軟正黑體" w:hAnsi="微軟正黑體" w:hint="eastAsia"/>
+        </w:rPr>
+        <w:t>，</w:t>
+      </w:r>
+      <w:r>
+        <w:rPr>
+          <w:rFonts w:ascii="微軟正黑體" w:eastAsia="微軟正黑體" w:hAnsi="微軟正黑體" w:hint="eastAsia"/>
+        </w:rPr>
+        <w:t>大多數為固定數值，</w:t>
+      </w:r>
+      <w:r>
+        <w:rPr>
+          <w:rFonts w:ascii="微軟正黑體" w:eastAsia="微軟正黑體" w:hAnsi="微軟正黑體" w:hint="eastAsia"/>
+          <w:u w:val="single"/>
+        </w:rPr>
+        <w:t>一些物件參數使用了隨機函數來生成</w:t>
+      </w:r>
+      <w:r>
+        <w:rPr>
+          <w:rFonts w:ascii="微軟正黑體" w:eastAsia="微軟正黑體" w:hAnsi="微軟正黑體" w:hint="eastAsia"/>
+        </w:rPr>
+        <w:t>；</w:t>
+      </w:r>
+      <w:r>
+        <w:rPr>
+          <w:rFonts w:ascii="微軟正黑體" w:eastAsia="微軟正黑體" w:hAnsi="微軟正黑體" w:hint="eastAsia"/>
+        </w:rPr>
+        <w:t>選擇</w:t>
+      </w:r>
+      <w:r>
+        <w:rPr>
+          <w:rFonts w:ascii="微軟正黑體" w:eastAsia="微軟正黑體" w:hAnsi="微軟正黑體" w:hint="eastAsia"/>
+        </w:rPr>
+        <w:t>讀檔(</w:t>
+      </w:r>
+      <w:r>
+        <w:rPr>
+          <w:rFonts w:ascii="微軟正黑體" w:eastAsia="微軟正黑體" w:hAnsi="微軟正黑體"/>
+        </w:rPr>
+        <w:t>Load Game)</w:t>
+      </w:r>
+      <w:r>
+        <w:rPr>
+          <w:rFonts w:ascii="微軟正黑體" w:eastAsia="微軟正黑體" w:hAnsi="微軟正黑體" w:hint="eastAsia"/>
+        </w:rPr>
+        <w:t>的情況</w:t>
+      </w:r>
+      <w:r>
+        <w:rPr>
+          <w:rFonts w:ascii="微軟正黑體" w:eastAsia="微軟正黑體" w:hAnsi="微軟正黑體" w:hint="eastAsia"/>
+        </w:rPr>
+        <w:t>，</w:t>
+      </w:r>
+      <w:r>
+        <w:rPr>
+          <w:rFonts w:ascii="微軟正黑體" w:eastAsia="微軟正黑體" w:hAnsi="微軟正黑體" w:hint="eastAsia"/>
+        </w:rPr>
+        <w:t>會先判別是否有存檔資料</w:t>
+      </w:r>
+      <w:r>
+        <w:rPr>
+          <w:rFonts w:ascii="微軟正黑體" w:eastAsia="微軟正黑體" w:hAnsi="微軟正黑體"/>
+        </w:rPr>
+        <w:t>(Has save file?)</w:t>
+      </w:r>
+      <w:r>
+        <w:rPr>
+          <w:rFonts w:ascii="微軟正黑體" w:eastAsia="微軟正黑體" w:hAnsi="微軟正黑體" w:hint="eastAsia"/>
+        </w:rPr>
+        <w:t>，有則</w:t>
+      </w:r>
+      <w:r>
+        <w:rPr>
+          <w:rFonts w:ascii="微軟正黑體" w:eastAsia="微軟正黑體" w:hAnsi="微軟正黑體" w:hint="eastAsia"/>
+        </w:rPr>
+        <w:t>用存檔數值來設定遊戲</w:t>
+      </w:r>
+      <w:r>
+        <w:rPr>
+          <w:rFonts w:ascii="微軟正黑體" w:eastAsia="微軟正黑體" w:hAnsi="微軟正黑體" w:hint="eastAsia"/>
+        </w:rPr>
+        <w:t>環境，</w:t>
+      </w:r>
+      <w:r>
+        <w:rPr>
+          <w:rFonts w:ascii="微軟正黑體" w:eastAsia="微軟正黑體" w:hAnsi="微軟正黑體" w:hint="eastAsia"/>
+        </w:rPr>
+        <w:lastRenderedPageBreak/>
+        <w:t>沒有則讓使用者重新在開始選單做選擇</w:t>
+      </w:r>
+      <w:r>
+        <w:rPr>
+          <w:rFonts w:ascii="微軟正黑體" w:eastAsia="微軟正黑體" w:hAnsi="微軟正黑體" w:hint="eastAsia"/>
+        </w:rPr>
+        <w:t>；選擇離開</w:t>
+      </w:r>
+      <w:r>
+        <w:rPr>
+          <w:rFonts w:ascii="微軟正黑體" w:eastAsia="微軟正黑體" w:hAnsi="微軟正黑體"/>
+        </w:rPr>
+        <w:t>(Quit)</w:t>
+      </w:r>
+      <w:r>
+        <w:rPr>
+          <w:rFonts w:ascii="微軟正黑體" w:eastAsia="微軟正黑體" w:hAnsi="微軟正黑體" w:hint="eastAsia"/>
+        </w:rPr>
+        <w:t>則會讓程式直接終止。</w:t>
+      </w:r>
+    </w:p>
+    <w:p>
+      <w:pPr>
+        <w:spacing w:line="0" w:lineRule="atLeast"/>
+        <w:rPr>
+          <w:rFonts w:ascii="微軟正黑體" w:eastAsia="微軟正黑體" w:hAnsi="微軟正黑體"/>
+          <w:b/>
+          <w:bCs/>
+        </w:rPr>
+      </w:pPr>
+      <w:r>
+        <w:rPr>
+          <w:rFonts w:ascii="微軟正黑體" w:eastAsia="微軟正黑體" w:hAnsi="微軟正黑體"/>
+          <w:b/>
+          <w:bCs/>
+        </w:rPr>
+        <w:t>(</w:t>
+      </w:r>
+      <w:r>
+        <w:rPr>
+          <w:rFonts w:ascii="微軟正黑體" w:eastAsia="微軟正黑體" w:hAnsi="微軟正黑體"/>
+          <w:b/>
+          <w:bCs/>
+        </w:rPr>
+        <w:t>b</w:t>
+      </w:r>
+      <w:r>
+        <w:rPr>
+          <w:rFonts w:ascii="微軟正黑體" w:eastAsia="微軟正黑體" w:hAnsi="微軟正黑體"/>
+          <w:b/>
+          <w:bCs/>
+        </w:rPr>
+        <w:t>)</w:t>
+      </w:r>
+      <w:r>
+        <w:rPr>
+          <w:rFonts w:ascii="微軟正黑體" w:eastAsia="微軟正黑體" w:hAnsi="微軟正黑體"/>
+          <w:b/>
+          <w:bCs/>
+        </w:rPr>
+        <w:t xml:space="preserve"> </w:t>
+      </w:r>
+      <w:r>
+        <w:rPr>
+          <w:rFonts w:ascii="微軟正黑體" w:eastAsia="微軟正黑體" w:hAnsi="微軟正黑體" w:hint="eastAsia"/>
+          <w:b/>
+          <w:bCs/>
+        </w:rPr>
+        <w:t>遊戲動作：</w:t>
+      </w:r>
+    </w:p>
+    <w:p>
+      <w:pPr>
+        <w:spacing w:line="0" w:lineRule="atLeast"/>
+        <w:jc w:val="both"/>
+        <w:rPr>
+          <w:rFonts w:ascii="微軟正黑體" w:eastAsia="微軟正黑體" w:hAnsi="微軟正黑體"/>
+        </w:rPr>
+      </w:pPr>
+      <w:r>
+        <w:rPr>
+          <w:rFonts w:ascii="微軟正黑體" w:eastAsia="微軟正黑體" w:hAnsi="微軟正黑體"/>
+        </w:rPr>
+        <w:tab/>
+      </w:r>
+      <w:r>
+        <w:rPr>
+          <w:rFonts w:ascii="微軟正黑體" w:eastAsia="微軟正黑體" w:hAnsi="微軟正黑體" w:hint="eastAsia"/>
+        </w:rPr>
+        <w:t>此功能主導了大部分遊戲的進行；</w:t>
+      </w:r>
+      <w:r>
+        <w:rPr>
+          <w:rFonts w:ascii="微軟正黑體" w:eastAsia="微軟正黑體" w:hAnsi="微軟正黑體" w:hint="eastAsia"/>
+        </w:rPr>
+        <w:t>首先會檢查角色</w:t>
+      </w:r>
+      <w:r>
+        <w:rPr>
+          <w:rFonts w:ascii="微軟正黑體" w:eastAsia="微軟正黑體" w:hAnsi="微軟正黑體"/>
+        </w:rPr>
+        <w:t>(Player)</w:t>
+      </w:r>
+      <w:r>
+        <w:rPr>
+          <w:rFonts w:ascii="微軟正黑體" w:eastAsia="微軟正黑體" w:hAnsi="微軟正黑體" w:hint="eastAsia"/>
+        </w:rPr>
+        <w:t>目前房間是否含有物件</w:t>
+      </w:r>
+      <w:r>
+        <w:rPr>
+          <w:rFonts w:ascii="微軟正黑體" w:eastAsia="微軟正黑體" w:hAnsi="微軟正黑體"/>
+        </w:rPr>
+        <w:t>(object)</w:t>
+      </w:r>
+      <w:r>
+        <w:rPr>
+          <w:rFonts w:ascii="微軟正黑體" w:eastAsia="微軟正黑體" w:hAnsi="微軟正黑體" w:hint="eastAsia"/>
+        </w:rPr>
+        <w:t>，有物件的情況下強制使角色與物件互動；為了單純處理，只讓</w:t>
+      </w:r>
+      <w:r>
+        <w:rPr>
+          <w:rFonts w:ascii="微軟正黑體" w:eastAsia="微軟正黑體" w:hAnsi="微軟正黑體" w:hint="eastAsia"/>
+        </w:rPr>
+        <w:t>每個</w:t>
+      </w:r>
+      <w:r>
+        <w:rPr>
+          <w:rFonts w:ascii="微軟正黑體" w:eastAsia="微軟正黑體" w:hAnsi="微軟正黑體" w:hint="eastAsia"/>
+        </w:rPr>
+        <w:t>房間</w:t>
+      </w:r>
+      <w:r>
+        <w:rPr>
+          <w:rFonts w:ascii="微軟正黑體" w:eastAsia="微軟正黑體" w:hAnsi="微軟正黑體" w:hint="eastAsia"/>
+        </w:rPr>
+        <w:t>最多含</w:t>
+      </w:r>
+      <w:r>
+        <w:rPr>
+          <w:rFonts w:ascii="微軟正黑體" w:eastAsia="微軟正黑體" w:hAnsi="微軟正黑體" w:hint="eastAsia"/>
+        </w:rPr>
+        <w:t>一個物件</w:t>
+      </w:r>
+      <w:r>
+        <w:rPr>
+          <w:rFonts w:ascii="微軟正黑體" w:eastAsia="微軟正黑體" w:hAnsi="微軟正黑體" w:hint="eastAsia"/>
+        </w:rPr>
+        <w:t>，物件包含三種：怪物</w:t>
+      </w:r>
+      <w:r>
+        <w:rPr>
+          <w:rFonts w:ascii="微軟正黑體" w:eastAsia="微軟正黑體" w:hAnsi="微軟正黑體"/>
+        </w:rPr>
+        <w:t>(Monster)</w:t>
+      </w:r>
+      <w:r>
+        <w:rPr>
+          <w:rFonts w:ascii="微軟正黑體" w:eastAsia="微軟正黑體" w:hAnsi="微軟正黑體" w:hint="eastAsia"/>
+        </w:rPr>
+        <w:t>、寶箱</w:t>
+      </w:r>
+      <w:r>
+        <w:rPr>
+          <w:rFonts w:ascii="微軟正黑體" w:eastAsia="微軟正黑體" w:hAnsi="微軟正黑體"/>
+        </w:rPr>
+        <w:t>(Chest)</w:t>
+      </w:r>
+      <w:r>
+        <w:rPr>
+          <w:rFonts w:ascii="微軟正黑體" w:eastAsia="微軟正黑體" w:hAnsi="微軟正黑體" w:hint="eastAsia"/>
+        </w:rPr>
+        <w:t>、商店</w:t>
+      </w:r>
+      <w:r>
+        <w:rPr>
+          <w:rFonts w:ascii="微軟正黑體" w:eastAsia="微軟正黑體" w:hAnsi="微軟正黑體"/>
+        </w:rPr>
+        <w:t>(Shop)</w:t>
+      </w:r>
+      <w:r>
+        <w:rPr>
+          <w:rFonts w:ascii="微軟正黑體" w:eastAsia="微軟正黑體" w:hAnsi="微軟正黑體" w:hint="eastAsia"/>
+        </w:rPr>
+        <w:t>，</w:t>
+      </w:r>
+      <w:r>
+        <w:rPr>
+          <w:rFonts w:ascii="微軟正黑體" w:eastAsia="微軟正黑體" w:hAnsi="微軟正黑體" w:hint="eastAsia"/>
+        </w:rPr>
+        <w:t>在</w:t>
+      </w:r>
+      <w:r>
+        <w:rPr>
+          <w:rFonts w:ascii="微軟正黑體" w:eastAsia="微軟正黑體" w:hAnsi="微軟正黑體" w:hint="eastAsia"/>
+        </w:rPr>
+        <w:t>對不同物件與</w:t>
+      </w:r>
+      <w:r>
+        <w:rPr>
+          <w:rFonts w:ascii="微軟正黑體" w:eastAsia="微軟正黑體" w:hAnsi="微軟正黑體" w:hint="eastAsia"/>
+        </w:rPr>
+        <w:t>不同互動場景下，角色與物件的數值狀態</w:t>
+      </w:r>
+      <w:r>
+        <w:rPr>
+          <w:rFonts w:ascii="微軟正黑體" w:eastAsia="微軟正黑體" w:hAnsi="微軟正黑體" w:hint="eastAsia"/>
+        </w:rPr>
+        <w:t>均</w:t>
+      </w:r>
+      <w:r>
+        <w:rPr>
+          <w:rFonts w:ascii="微軟正黑體" w:eastAsia="微軟正黑體" w:hAnsi="微軟正黑體" w:hint="eastAsia"/>
+        </w:rPr>
+        <w:t>進行更新</w:t>
+      </w:r>
+      <w:r>
+        <w:rPr>
+          <w:rFonts w:ascii="微軟正黑體" w:eastAsia="微軟正黑體" w:hAnsi="微軟正黑體" w:hint="eastAsia"/>
+        </w:rPr>
+        <w:t>；互動後最重要的是檢查角色是否死亡</w:t>
+      </w:r>
+      <w:r>
+        <w:rPr>
+          <w:rFonts w:ascii="微軟正黑體" w:eastAsia="微軟正黑體" w:hAnsi="微軟正黑體"/>
+        </w:rPr>
+        <w:t>(Is Player dead?)</w:t>
+      </w:r>
+      <w:r>
+        <w:rPr>
+          <w:rFonts w:ascii="微軟正黑體" w:eastAsia="微軟正黑體" w:hAnsi="微軟正黑體" w:hint="eastAsia"/>
+        </w:rPr>
+        <w:t>，</w:t>
+      </w:r>
+      <w:r>
+        <w:rPr>
+          <w:rFonts w:ascii="微軟正黑體" w:eastAsia="微軟正黑體" w:hAnsi="微軟正黑體" w:hint="eastAsia"/>
+        </w:rPr>
+        <w:t>是的話無需進行後續動作，直接轉移至遊戲狀態檢查</w:t>
+      </w:r>
+      <w:r>
+        <w:rPr>
+          <w:rFonts w:ascii="微軟正黑體" w:eastAsia="微軟正黑體" w:hAnsi="微軟正黑體" w:hint="eastAsia"/>
+        </w:rPr>
+        <w:t>。</w:t>
+      </w:r>
+    </w:p>
+    <w:p>
+      <w:pPr>
+        <w:spacing w:line="0" w:lineRule="atLeast"/>
+        <w:jc w:val="both"/>
+        <w:rPr>
+          <w:rFonts w:ascii="微軟正黑體" w:eastAsia="微軟正黑體" w:hAnsi="微軟正黑體"/>
+        </w:rPr>
+      </w:pPr>
+      <w:r>
+        <w:rPr>
+          <w:rFonts w:ascii="微軟正黑體" w:eastAsia="微軟正黑體" w:hAnsi="微軟正黑體"/>
+        </w:rPr>
+        <w:tab/>
+      </w:r>
+      <w:r>
+        <w:rPr>
+          <w:rFonts w:ascii="微軟正黑體" w:eastAsia="微軟正黑體" w:hAnsi="微軟正黑體" w:hint="eastAsia"/>
+        </w:rPr>
+        <w:t>在沒有物件或角色為死亡的情況下，</w:t>
+      </w:r>
+      <w:r>
+        <w:rPr>
+          <w:rFonts w:ascii="微軟正黑體" w:eastAsia="微軟正黑體" w:hAnsi="微軟正黑體" w:hint="eastAsia"/>
+        </w:rPr>
+        <w:t>會先</w:t>
+      </w:r>
+      <w:r>
+        <w:rPr>
+          <w:rFonts w:ascii="微軟正黑體" w:eastAsia="微軟正黑體" w:hAnsi="微軟正黑體" w:hint="eastAsia"/>
+          <w:u w:val="single"/>
+        </w:rPr>
+        <w:t>顯示地圖</w:t>
+      </w:r>
+      <w:r>
+        <w:rPr>
+          <w:rFonts w:ascii="微軟正黑體" w:eastAsia="微軟正黑體" w:hAnsi="微軟正黑體"/>
+          <w:u w:val="single"/>
+        </w:rPr>
+        <w:t>(Map)</w:t>
+      </w:r>
+      <w:r>
+        <w:rPr>
+          <w:rFonts w:ascii="微軟正黑體" w:eastAsia="微軟正黑體" w:hAnsi="微軟正黑體" w:hint="eastAsia"/>
+        </w:rPr>
+        <w:t>，讓使用者在後續選擇移動方向較為便利，</w:t>
+      </w:r>
+      <w:r>
+        <w:rPr>
+          <w:rFonts w:ascii="微軟正黑體" w:eastAsia="微軟正黑體" w:hAnsi="微軟正黑體" w:hint="eastAsia"/>
+        </w:rPr>
+        <w:t>再來</w:t>
+      </w:r>
+      <w:r>
+        <w:rPr>
+          <w:rFonts w:ascii="微軟正黑體" w:eastAsia="微軟正黑體" w:hAnsi="微軟正黑體" w:hint="eastAsia"/>
+        </w:rPr>
+        <w:t>讓使用者選擇移動</w:t>
+      </w:r>
+      <w:r>
+        <w:rPr>
+          <w:rFonts w:ascii="微軟正黑體" w:eastAsia="微軟正黑體" w:hAnsi="微軟正黑體"/>
+        </w:rPr>
+        <w:t>(Move)</w:t>
+      </w:r>
+      <w:r>
+        <w:rPr>
+          <w:rFonts w:ascii="微軟正黑體" w:eastAsia="微軟正黑體" w:hAnsi="微軟正黑體" w:hint="eastAsia"/>
+        </w:rPr>
+        <w:t>、</w:t>
+      </w:r>
+      <w:r>
+        <w:rPr>
+          <w:rFonts w:ascii="微軟正黑體" w:eastAsia="微軟正黑體" w:hAnsi="微軟正黑體" w:hint="eastAsia"/>
+        </w:rPr>
+        <w:t>顯示角色狀態</w:t>
+      </w:r>
+      <w:r>
+        <w:rPr>
+          <w:rFonts w:ascii="微軟正黑體" w:eastAsia="微軟正黑體" w:hAnsi="微軟正黑體" w:hint="eastAsia"/>
+        </w:rPr>
+        <w:t>(</w:t>
+      </w:r>
+      <w:r>
+        <w:rPr>
+          <w:rFonts w:ascii="微軟正黑體" w:eastAsia="微軟正黑體" w:hAnsi="微軟正黑體"/>
+        </w:rPr>
+        <w:t>Player</w:t>
+      </w:r>
+      <w:r>
+        <w:rPr>
+          <w:rFonts w:eastAsia="微軟正黑體" w:cstheme="minorHAnsi"/>
+        </w:rPr>
+        <w:t>’</w:t>
+      </w:r>
+      <w:r>
+        <w:rPr>
+          <w:rFonts w:ascii="微軟正黑體" w:eastAsia="微軟正黑體" w:hAnsi="微軟正黑體"/>
+        </w:rPr>
+        <w:t>s status</w:t>
+      </w:r>
+      <w:r>
+        <w:rPr>
+          <w:rFonts w:ascii="微軟正黑體" w:eastAsia="微軟正黑體" w:hAnsi="微軟正黑體" w:hint="eastAsia"/>
+        </w:rPr>
+        <w:t>)</w:t>
+      </w:r>
+      <w:r>
+        <w:rPr>
+          <w:rFonts w:ascii="微軟正黑體" w:eastAsia="微軟正黑體" w:hAnsi="微軟正黑體" w:hint="eastAsia"/>
+        </w:rPr>
+        <w:t>、</w:t>
+      </w:r>
+      <w:r>
+        <w:rPr>
+          <w:rFonts w:ascii="微軟正黑體" w:eastAsia="微軟正黑體" w:hAnsi="微軟正黑體" w:hint="eastAsia"/>
+        </w:rPr>
+        <w:t>使用背包(</w:t>
+      </w:r>
+      <w:r>
+        <w:rPr>
+          <w:rFonts w:ascii="微軟正黑體" w:eastAsia="微軟正黑體" w:hAnsi="微軟正黑體"/>
+        </w:rPr>
+        <w:t>Use backpack)</w:t>
+      </w:r>
+      <w:r>
+        <w:rPr>
+          <w:rFonts w:ascii="微軟正黑體" w:eastAsia="微軟正黑體" w:hAnsi="微軟正黑體" w:hint="eastAsia"/>
+        </w:rPr>
+        <w:t>、遊戲選單(</w:t>
+      </w:r>
+      <w:r>
+        <w:rPr>
+          <w:rFonts w:ascii="微軟正黑體" w:eastAsia="微軟正黑體" w:hAnsi="微軟正黑體"/>
+        </w:rPr>
+        <w:t>Game options)</w:t>
+      </w:r>
+      <w:r>
+        <w:rPr>
+          <w:rFonts w:ascii="微軟正黑體" w:eastAsia="微軟正黑體" w:hAnsi="微軟正黑體" w:hint="eastAsia"/>
+        </w:rPr>
+        <w:t>，選擇選項後會完成對應動作，再轉移至遊戲狀態檢查；遊戲選單中含有</w:t>
+      </w:r>
+      <w:r>
+        <w:rPr>
+          <w:rFonts w:ascii="微軟正黑體" w:eastAsia="微軟正黑體" w:hAnsi="微軟正黑體" w:hint="eastAsia"/>
+        </w:rPr>
+        <w:t>存檔</w:t>
+      </w:r>
+      <w:r>
+        <w:rPr>
+          <w:rFonts w:ascii="微軟正黑體" w:eastAsia="微軟正黑體" w:hAnsi="微軟正黑體"/>
+        </w:rPr>
+        <w:t>(Save game)</w:t>
+      </w:r>
+      <w:r>
+        <w:rPr>
+          <w:rFonts w:ascii="微軟正黑體" w:eastAsia="微軟正黑體" w:hAnsi="微軟正黑體" w:hint="eastAsia"/>
+        </w:rPr>
+        <w:t>、讀檔(</w:t>
+      </w:r>
+      <w:r>
+        <w:rPr>
+          <w:rFonts w:ascii="微軟正黑體" w:eastAsia="微軟正黑體" w:hAnsi="微軟正黑體"/>
+        </w:rPr>
+        <w:t>Load game)</w:t>
+      </w:r>
+      <w:r>
+        <w:rPr>
+          <w:rFonts w:ascii="微軟正黑體" w:eastAsia="微軟正黑體" w:hAnsi="微軟正黑體" w:hint="eastAsia"/>
+        </w:rPr>
+        <w:t>、離開(</w:t>
+      </w:r>
+      <w:r>
+        <w:rPr>
+          <w:rFonts w:ascii="微軟正黑體" w:eastAsia="微軟正黑體" w:hAnsi="微軟正黑體"/>
+        </w:rPr>
+        <w:t>Quit)</w:t>
+      </w:r>
+      <w:r>
+        <w:rPr>
+          <w:rFonts w:ascii="微軟正黑體" w:eastAsia="微軟正黑體" w:hAnsi="微軟正黑體" w:hint="eastAsia"/>
+        </w:rPr>
+        <w:t>三個選項；存檔無論成功與否，均會轉移至遊戲狀態檢查；讀檔成功會轉至遊戲環境參數設定，失敗則</w:t>
+      </w:r>
+      <w:r>
+        <w:rPr>
+          <w:rFonts w:ascii="微軟正黑體" w:eastAsia="微軟正黑體" w:hAnsi="微軟正黑體" w:hint="eastAsia"/>
+        </w:rPr>
+        <w:t>轉至遊戲狀態檢查</w:t>
+      </w:r>
+      <w:r>
+        <w:rPr>
+          <w:rFonts w:ascii="微軟正黑體" w:eastAsia="微軟正黑體" w:hAnsi="微軟正黑體" w:hint="eastAsia"/>
+        </w:rPr>
+        <w:t>；離開是直接終止程式。</w:t>
+      </w:r>
+    </w:p>
+    <w:p>
+      <w:pPr>
+        <w:spacing w:line="0" w:lineRule="atLeast"/>
+        <w:jc w:val="both"/>
+        <w:rPr>
+          <w:rFonts w:ascii="微軟正黑體" w:eastAsia="微軟正黑體" w:hAnsi="微軟正黑體"/>
+          <w:b/>
+          <w:bCs/>
+        </w:rPr>
+      </w:pPr>
+      <w:r>
+        <w:rPr>
+          <w:rFonts w:ascii="微軟正黑體" w:eastAsia="微軟正黑體" w:hAnsi="微軟正黑體"/>
+          <w:b/>
+          <w:bCs/>
+        </w:rPr>
+        <w:t>(</w:t>
+      </w:r>
+      <w:r>
+        <w:rPr>
+          <w:rFonts w:ascii="微軟正黑體" w:eastAsia="微軟正黑體" w:hAnsi="微軟正黑體"/>
+          <w:b/>
+          <w:bCs/>
+        </w:rPr>
+        <w:t>c</w:t>
+      </w:r>
+      <w:r>
+        <w:rPr>
+          <w:rFonts w:ascii="微軟正黑體" w:eastAsia="微軟正黑體" w:hAnsi="微軟正黑體"/>
+          <w:b/>
+          <w:bCs/>
+        </w:rPr>
+        <w:t>)</w:t>
+      </w:r>
+      <w:r>
+        <w:rPr>
+          <w:rFonts w:ascii="微軟正黑體" w:eastAsia="微軟正黑體" w:hAnsi="微軟正黑體"/>
+          <w:b/>
+          <w:bCs/>
+        </w:rPr>
+        <w:t xml:space="preserve"> </w:t>
+      </w:r>
+      <w:r>
+        <w:rPr>
+          <w:rFonts w:ascii="微軟正黑體" w:eastAsia="微軟正黑體" w:hAnsi="微軟正黑體" w:hint="eastAsia"/>
+          <w:b/>
+          <w:bCs/>
+        </w:rPr>
+        <w:t>遊戲狀態檢查：</w:t>
+      </w:r>
+    </w:p>
+    <w:p>
+      <w:pPr>
+        <w:spacing w:line="0" w:lineRule="atLeast"/>
+        <w:jc w:val="both"/>
+        <w:rPr>
+          <w:rFonts w:ascii="微軟正黑體" w:eastAsia="微軟正黑體" w:hAnsi="微軟正黑體"/>
+        </w:rPr>
+      </w:pPr>
+      <w:r>
+        <w:rPr>
+          <w:rFonts w:ascii="微軟正黑體" w:eastAsia="微軟正黑體" w:hAnsi="微軟正黑體"/>
+        </w:rPr>
+        <w:tab/>
+      </w:r>
+      <w:r>
+        <w:rPr>
+          <w:rFonts w:ascii="微軟正黑體" w:eastAsia="微軟正黑體" w:hAnsi="微軟正黑體" w:hint="eastAsia"/>
+        </w:rPr>
+        <w:t>此功能用來判斷與控制遊戲是否結束；遊戲結束分成通關狀態與非通關狀態，前者條件為角色擊敗最終魔王</w:t>
+      </w:r>
+      <w:r>
+        <w:rPr>
+          <w:rFonts w:ascii="微軟正黑體" w:eastAsia="微軟正黑體" w:hAnsi="微軟正黑體"/>
+        </w:rPr>
+        <w:t>(Boss)</w:t>
+      </w:r>
+      <w:r>
+        <w:rPr>
+          <w:rFonts w:ascii="微軟正黑體" w:eastAsia="微軟正黑體" w:hAnsi="微軟正黑體" w:hint="eastAsia"/>
+        </w:rPr>
+        <w:t>且抵達終點房間，後者為角色死亡；功能判斷</w:t>
+      </w:r>
+      <w:r>
+        <w:rPr>
+          <w:rFonts w:ascii="微軟正黑體" w:eastAsia="微軟正黑體" w:hAnsi="微軟正黑體" w:hint="eastAsia"/>
+        </w:rPr>
+        <w:t>遊戲結束則會終止程式，遊戲未結束則會轉移至遊戲動作功能。</w:t>
+      </w:r>
+    </w:p>
+    <w:p>
+      <w:pPr>
+        <w:spacing w:beforeLines="50" w:before="180" w:line="0" w:lineRule="atLeast"/>
+        <w:rPr>
+          <w:rFonts w:ascii="微軟正黑體" w:eastAsia="微軟正黑體" w:hAnsi="微軟正黑體"/>
+          <w:b/>
+          <w:bCs/>
+          <w:sz w:val="28"/>
+          <w:szCs w:val="28"/>
+        </w:rPr>
+      </w:pPr>
+      <w:r>
+        <w:rPr>
+          <w:rFonts w:ascii="微軟正黑體" w:eastAsia="微軟正黑體" w:hAnsi="微軟正黑體"/>
+          <w:b/>
+          <w:bCs/>
+          <w:sz w:val="28"/>
+          <w:szCs w:val="28"/>
+        </w:rPr>
+        <w:t>2</w:t>
+      </w:r>
+      <w:r>
+        <w:rPr>
+          <w:rFonts w:ascii="微軟正黑體" w:eastAsia="微軟正黑體" w:hAnsi="微軟正黑體"/>
+          <w:b/>
+          <w:bCs/>
+          <w:sz w:val="28"/>
+          <w:szCs w:val="28"/>
+        </w:rPr>
+        <w:t xml:space="preserve">. </w:t>
+      </w:r>
+      <w:r>
+        <w:rPr>
+          <w:rFonts w:ascii="微軟正黑體" w:eastAsia="微軟正黑體" w:hAnsi="微軟正黑體" w:hint="eastAsia"/>
+          <w:b/>
+          <w:bCs/>
+          <w:sz w:val="28"/>
+          <w:szCs w:val="28"/>
+        </w:rPr>
+        <w:t>程式實作細節</w:t>
+      </w:r>
+    </w:p>
+    <w:p>
+      <w:pPr>
+        <w:spacing w:line="0" w:lineRule="atLeast"/>
+        <w:jc w:val="both"/>
+        <w:rPr>
+          <w:rFonts w:ascii="微軟正黑體" w:eastAsia="微軟正黑體" w:hAnsi="微軟正黑體"/>
+        </w:rPr>
+      </w:pPr>
+    </w:p>
+    <w:p>
+      <w:pPr>
+        <w:spacing w:line="0" w:lineRule="atLeast"/>
+        <w:jc w:val="both"/>
+        <w:rPr>
+          <w:rFonts w:ascii="微軟正黑體" w:eastAsia="微軟正黑體" w:hAnsi="微軟正黑體"/>
+        </w:rPr>
+      </w:pPr>
+    </w:p>
+    <w:p>
+      <w:pPr>
+        <w:spacing w:line="0" w:lineRule="atLeast"/>
+        <w:jc w:val="both"/>
+        <w:rPr>
+          <w:rFonts w:ascii="微軟正黑體" w:eastAsia="微軟正黑體" w:hAnsi="微軟正黑體" w:hint="eastAsia"/>
+        </w:rPr>
+      </w:pPr>
+    </w:p>
+    <w:p>
+      <w:pPr>
+        <w:spacing w:line="0" w:lineRule="atLeast"/>
+        <w:rPr>
+          <w:rFonts w:ascii="微軟正黑體" w:eastAsia="微軟正黑體" w:hAnsi="微軟正黑體" w:hint="eastAsia"/>
+          <w:u w:val="single"/>
+        </w:rPr>
+      </w:pPr>
+    </w:p>
+    <w:p>
+      <w:r>
+        <w:rPr>
+          <w:rFonts w:hint="eastAsia"/>
+        </w:rPr>
+        <w:t>-</w:t>
+      </w:r>
+      <w:r>
+        <w:t xml:space="preserve"> Basic Functions</w:t>
       </w:r>
     </w:p>
     <w:p/>
     <w:p>
       <w:r>
-        <w:t>Implementation</w:t>
+        <w:rPr>
+          <w:rFonts w:hint="eastAsia"/>
+        </w:rPr>
+        <w:t>-</w:t>
+      </w:r>
+      <w:r>
+        <w:t xml:space="preserve"> Optional Enhancement</w:t>
       </w:r>
     </w:p>
     <w:p/>
@@ -111,66 +1452,26 @@
         <w:rPr>
           <w:rFonts w:hint="eastAsia"/>
         </w:rPr>
-        <w:t>-</w:t>
-      </w:r>
-      <w:r>
-        <w:t xml:space="preserve"> Basic Functions</w:t>
+        <w:t>R</w:t>
+      </w:r>
+      <w:r>
+        <w:t>esults</w:t>
       </w:r>
     </w:p>
     <w:p/>
     <w:p>
-      <w:pPr>
+      <w:r>
         <w:rPr>
           <w:rFonts w:hint="eastAsia"/>
         </w:rPr>
-      </w:pPr>
-      <w:r>
-        <w:rPr>
-          <w:rFonts w:hint="eastAsia"/>
-        </w:rPr>
-        <w:t>-</w:t>
-      </w:r>
-      <w:r>
-        <w:t xml:space="preserve"> Optional Enhancement</w:t>
+        <w:t>D</w:t>
+      </w:r>
+      <w:r>
+        <w:t>iscussion</w:t>
       </w:r>
     </w:p>
     <w:p/>
     <w:p>
-      <w:r>
-        <w:rPr>
-          <w:rFonts w:hint="eastAsia"/>
-        </w:rPr>
-        <w:t>R</w:t>
-      </w:r>
-      <w:r>
-        <w:t>esults</w:t>
-      </w:r>
-    </w:p>
-    <w:p>
-      <w:pPr>
-        <w:rPr>
-          <w:rFonts w:hint="eastAsia"/>
-        </w:rPr>
-      </w:pPr>
-    </w:p>
-    <w:p>
-      <w:r>
-        <w:rPr>
-          <w:rFonts w:hint="eastAsia"/>
-        </w:rPr>
-        <w:t>D</w:t>
-      </w:r>
-      <w:r>
-        <w:t>iscussion</w:t>
-      </w:r>
-    </w:p>
-    <w:p/>
-    <w:p>
-      <w:pPr>
-        <w:rPr>
-          <w:rFonts w:hint="eastAsia"/>
-        </w:rPr>
-      </w:pPr>
       <w:r>
         <w:rPr>
           <w:rFonts w:hint="eastAsia"/>

</xml_diff>

<commit_message>
Update NCTU CPP project 20210429
</commit_message>
<xml_diff>
--- a/C++_and_OOP/NCTU/project1/HW1_609001002/report_609001002.docx
+++ b/C++_and_OOP/NCTU/project1/HW1_609001002/report_609001002.docx
@@ -7,7 +7,6 @@
         <w:spacing w:afterLines="50" w:after="180"/>
         <w:contextualSpacing/>
         <w:rPr>
-          <w:rFonts w:hint="eastAsia"/>
           <w:b/>
           <w:bCs/>
           <w:color w:val="0050F3"/>
@@ -196,21 +195,20 @@
       <w:r>
         <w:rPr>
           <w:rFonts w:ascii="微軟正黑體" w:eastAsia="微軟正黑體" w:hAnsi="微軟正黑體" w:hint="eastAsia"/>
-          <w:u w:val="single"/>
         </w:rPr>
         <w:t>加入了</w:t>
       </w:r>
       <w:r>
         <w:rPr>
           <w:rFonts w:ascii="微軟正黑體" w:eastAsia="微軟正黑體" w:hAnsi="微軟正黑體" w:hint="eastAsia"/>
-          <w:u w:val="single"/>
+          <w:color w:val="000000" w:themeColor="text1"/>
         </w:rPr>
         <w:t>額</w:t>
       </w:r>
       <w:r>
         <w:rPr>
           <w:rFonts w:ascii="微軟正黑體" w:eastAsia="微軟正黑體" w:hAnsi="微軟正黑體" w:hint="eastAsia"/>
-          <w:u w:val="single"/>
+          <w:color w:val="000000" w:themeColor="text1"/>
         </w:rPr>
         <w:t>外功能</w:t>
       </w:r>
@@ -237,7 +235,6 @@
       <w:pPr>
         <w:spacing w:beforeLines="50" w:before="180" w:afterLines="50" w:after="180"/>
         <w:rPr>
-          <w:rFonts w:hint="eastAsia"/>
           <w:b/>
           <w:bCs/>
           <w:color w:val="0050F3"/>
@@ -273,8 +270,9 @@
           <w:rFonts w:ascii="微軟正黑體" w:eastAsia="微軟正黑體" w:hAnsi="微軟正黑體"/>
           <w:b/>
           <w:bCs/>
-          <w:sz w:val="28"/>
-          <w:szCs w:val="28"/>
+          <w:color w:val="0070C0"/>
+          <w:sz w:val="32"/>
+          <w:szCs w:val="32"/>
         </w:rPr>
       </w:pPr>
       <w:r>
@@ -282,8 +280,9 @@
           <w:rFonts w:ascii="微軟正黑體" w:eastAsia="微軟正黑體" w:hAnsi="微軟正黑體" w:hint="eastAsia"/>
           <w:b/>
           <w:bCs/>
-          <w:sz w:val="28"/>
-          <w:szCs w:val="28"/>
+          <w:color w:val="0070C0"/>
+          <w:sz w:val="32"/>
+          <w:szCs w:val="32"/>
         </w:rPr>
         <w:t>1</w:t>
       </w:r>
@@ -292,8 +291,9 @@
           <w:rFonts w:ascii="微軟正黑體" w:eastAsia="微軟正黑體" w:hAnsi="微軟正黑體"/>
           <w:b/>
           <w:bCs/>
-          <w:sz w:val="28"/>
-          <w:szCs w:val="28"/>
+          <w:color w:val="0070C0"/>
+          <w:sz w:val="32"/>
+          <w:szCs w:val="32"/>
         </w:rPr>
         <w:t xml:space="preserve">. </w:t>
       </w:r>
@@ -302,8 +302,9 @@
           <w:rFonts w:ascii="微軟正黑體" w:eastAsia="微軟正黑體" w:hAnsi="微軟正黑體" w:hint="eastAsia"/>
           <w:b/>
           <w:bCs/>
-          <w:sz w:val="28"/>
-          <w:szCs w:val="28"/>
+          <w:color w:val="0070C0"/>
+          <w:sz w:val="32"/>
+          <w:szCs w:val="32"/>
         </w:rPr>
         <w:t>程式</w:t>
       </w:r>
@@ -312,8 +313,9 @@
           <w:rFonts w:ascii="微軟正黑體" w:eastAsia="微軟正黑體" w:hAnsi="微軟正黑體" w:hint="eastAsia"/>
           <w:b/>
           <w:bCs/>
-          <w:sz w:val="28"/>
-          <w:szCs w:val="28"/>
+          <w:color w:val="0070C0"/>
+          <w:sz w:val="32"/>
+          <w:szCs w:val="32"/>
         </w:rPr>
         <w:t>執行概要</w:t>
       </w:r>
@@ -325,6 +327,7 @@
       <w:r>
         <w:rPr>
           <w:rFonts w:hint="eastAsia"/>
+          <w:noProof/>
         </w:rPr>
         <w:drawing>
           <wp:inline distT="0" distB="0" distL="0" distR="0" wp14:anchorId="0C6ED820" wp14:editId="028FC2C8">
@@ -368,7 +371,7 @@
         <w:spacing w:afterLines="50" w:after="180"/>
         <w:jc w:val="center"/>
         <w:rPr>
-          <w:rFonts w:ascii="微軟正黑體" w:eastAsia="微軟正黑體" w:hAnsi="微軟正黑體" w:hint="eastAsia"/>
+          <w:rFonts w:ascii="微軟正黑體" w:eastAsia="微軟正黑體" w:hAnsi="微軟正黑體"/>
           <w:sz w:val="20"/>
           <w:szCs w:val="20"/>
         </w:rPr>
@@ -396,6 +399,22 @@
           <w:szCs w:val="20"/>
         </w:rPr>
         <w:t>程式運作流程圖</w:t>
+      </w:r>
+      <w:r>
+        <w:rPr>
+          <w:rFonts w:ascii="微軟正黑體" w:eastAsia="微軟正黑體" w:hAnsi="微軟正黑體" w:hint="eastAsia"/>
+          <w:sz w:val="20"/>
+          <w:szCs w:val="20"/>
+        </w:rPr>
+        <w:t>，箭頭指向代表</w:t>
+      </w:r>
+      <w:r>
+        <w:rPr>
+          <w:rFonts w:ascii="微軟正黑體" w:eastAsia="微軟正黑體" w:hAnsi="微軟正黑體" w:hint="eastAsia"/>
+          <w:sz w:val="20"/>
+          <w:szCs w:val="20"/>
+        </w:rPr>
+        <w:t>程式進行方向</w:t>
       </w:r>
     </w:p>
     <w:p>
@@ -444,6 +463,7 @@
           <w:rFonts w:ascii="微軟正黑體" w:eastAsia="微軟正黑體" w:hAnsi="微軟正黑體" w:hint="eastAsia"/>
           <w:b/>
           <w:bCs/>
+          <w:color w:val="538135" w:themeColor="accent6" w:themeShade="BF"/>
         </w:rPr>
         <w:t>開始選單</w:t>
       </w:r>
@@ -452,6 +472,7 @@
           <w:rFonts w:ascii="微軟正黑體" w:eastAsia="微軟正黑體" w:hAnsi="微軟正黑體"/>
           <w:b/>
           <w:bCs/>
+          <w:color w:val="538135" w:themeColor="accent6" w:themeShade="BF"/>
         </w:rPr>
         <w:t>(</w:t>
       </w:r>
@@ -460,6 +481,7 @@
           <w:rFonts w:ascii="微軟正黑體" w:eastAsia="微軟正黑體" w:hAnsi="微軟正黑體"/>
           <w:b/>
           <w:bCs/>
+          <w:color w:val="538135" w:themeColor="accent6" w:themeShade="BF"/>
         </w:rPr>
         <w:t>S</w:t>
       </w:r>
@@ -468,6 +490,7 @@
           <w:rFonts w:ascii="微軟正黑體" w:eastAsia="微軟正黑體" w:hAnsi="微軟正黑體"/>
           <w:b/>
           <w:bCs/>
+          <w:color w:val="538135" w:themeColor="accent6" w:themeShade="BF"/>
         </w:rPr>
         <w:t>tart menu)</w:t>
       </w:r>
@@ -482,6 +505,7 @@
           <w:rFonts w:ascii="微軟正黑體" w:eastAsia="微軟正黑體" w:hAnsi="微軟正黑體" w:hint="eastAsia"/>
           <w:b/>
           <w:bCs/>
+          <w:color w:val="538135" w:themeColor="accent6" w:themeShade="BF"/>
         </w:rPr>
         <w:t>遊戲環境參數設定</w:t>
       </w:r>
@@ -490,6 +514,7 @@
           <w:rFonts w:ascii="微軟正黑體" w:eastAsia="微軟正黑體" w:hAnsi="微軟正黑體"/>
           <w:b/>
           <w:bCs/>
+          <w:color w:val="538135" w:themeColor="accent6" w:themeShade="BF"/>
         </w:rPr>
         <w:t>(</w:t>
       </w:r>
@@ -498,6 +523,7 @@
           <w:rFonts w:ascii="微軟正黑體" w:eastAsia="微軟正黑體" w:hAnsi="微軟正黑體"/>
           <w:b/>
           <w:bCs/>
+          <w:color w:val="538135" w:themeColor="accent6" w:themeShade="BF"/>
         </w:rPr>
         <w:t>Game environment setting)</w:t>
       </w:r>
@@ -512,6 +538,7 @@
           <w:rFonts w:ascii="微軟正黑體" w:eastAsia="微軟正黑體" w:hAnsi="微軟正黑體" w:hint="eastAsia"/>
           <w:b/>
           <w:bCs/>
+          <w:color w:val="538135" w:themeColor="accent6" w:themeShade="BF"/>
         </w:rPr>
         <w:t>遊戲動作</w:t>
       </w:r>
@@ -520,6 +547,7 @@
           <w:rFonts w:ascii="微軟正黑體" w:eastAsia="微軟正黑體" w:hAnsi="微軟正黑體"/>
           <w:b/>
           <w:bCs/>
+          <w:color w:val="538135" w:themeColor="accent6" w:themeShade="BF"/>
         </w:rPr>
         <w:t>(Game actions)</w:t>
       </w:r>
@@ -534,6 +562,7 @@
           <w:rFonts w:ascii="微軟正黑體" w:eastAsia="微軟正黑體" w:hAnsi="微軟正黑體" w:hint="eastAsia"/>
           <w:b/>
           <w:bCs/>
+          <w:color w:val="538135" w:themeColor="accent6" w:themeShade="BF"/>
         </w:rPr>
         <w:t>遊戲狀態檢查</w:t>
       </w:r>
@@ -542,6 +571,7 @@
           <w:rFonts w:ascii="微軟正黑體" w:eastAsia="微軟正黑體" w:hAnsi="微軟正黑體"/>
           <w:b/>
           <w:bCs/>
+          <w:color w:val="538135" w:themeColor="accent6" w:themeShade="BF"/>
         </w:rPr>
         <w:t>(Game status check)</w:t>
       </w:r>
@@ -554,11 +584,14 @@
     </w:p>
     <w:p>
       <w:pPr>
-        <w:spacing w:line="0" w:lineRule="atLeast"/>
-        <w:rPr>
-          <w:rFonts w:ascii="微軟正黑體" w:eastAsia="微軟正黑體" w:hAnsi="微軟正黑體"/>
-          <w:b/>
-          <w:bCs/>
+        <w:spacing w:beforeLines="50" w:before="180" w:line="0" w:lineRule="atLeast"/>
+        <w:rPr>
+          <w:rFonts w:ascii="微軟正黑體" w:eastAsia="微軟正黑體" w:hAnsi="微軟正黑體"/>
+          <w:b/>
+          <w:bCs/>
+          <w:color w:val="538135" w:themeColor="accent6" w:themeShade="BF"/>
+          <w:sz w:val="28"/>
+          <w:szCs w:val="28"/>
         </w:rPr>
       </w:pPr>
       <w:r>
@@ -566,6 +599,9 @@
           <w:rFonts w:ascii="微軟正黑體" w:eastAsia="微軟正黑體" w:hAnsi="微軟正黑體"/>
           <w:b/>
           <w:bCs/>
+          <w:color w:val="538135" w:themeColor="accent6" w:themeShade="BF"/>
+          <w:sz w:val="28"/>
+          <w:szCs w:val="28"/>
         </w:rPr>
         <w:t>(</w:t>
       </w:r>
@@ -574,6 +610,9 @@
           <w:rFonts w:ascii="微軟正黑體" w:eastAsia="微軟正黑體" w:hAnsi="微軟正黑體"/>
           <w:b/>
           <w:bCs/>
+          <w:color w:val="538135" w:themeColor="accent6" w:themeShade="BF"/>
+          <w:sz w:val="28"/>
+          <w:szCs w:val="28"/>
         </w:rPr>
         <w:t>a</w:t>
       </w:r>
@@ -582,6 +621,9 @@
           <w:rFonts w:ascii="微軟正黑體" w:eastAsia="微軟正黑體" w:hAnsi="微軟正黑體" w:hint="eastAsia"/>
           <w:b/>
           <w:bCs/>
+          <w:color w:val="538135" w:themeColor="accent6" w:themeShade="BF"/>
+          <w:sz w:val="28"/>
+          <w:szCs w:val="28"/>
         </w:rPr>
         <w:t>)</w:t>
       </w:r>
@@ -590,6 +632,9 @@
           <w:rFonts w:ascii="微軟正黑體" w:eastAsia="微軟正黑體" w:hAnsi="微軟正黑體"/>
           <w:b/>
           <w:bCs/>
+          <w:color w:val="538135" w:themeColor="accent6" w:themeShade="BF"/>
+          <w:sz w:val="28"/>
+          <w:szCs w:val="28"/>
         </w:rPr>
         <w:t xml:space="preserve"> </w:t>
       </w:r>
@@ -598,6 +643,9 @@
           <w:rFonts w:ascii="微軟正黑體" w:eastAsia="微軟正黑體" w:hAnsi="微軟正黑體" w:hint="eastAsia"/>
           <w:b/>
           <w:bCs/>
+          <w:color w:val="538135" w:themeColor="accent6" w:themeShade="BF"/>
+          <w:sz w:val="28"/>
+          <w:szCs w:val="28"/>
         </w:rPr>
         <w:t>開始選單</w:t>
       </w:r>
@@ -606,6 +654,9 @@
           <w:rFonts w:ascii="微軟正黑體" w:eastAsia="微軟正黑體" w:hAnsi="微軟正黑體"/>
           <w:b/>
           <w:bCs/>
+          <w:color w:val="538135" w:themeColor="accent6" w:themeShade="BF"/>
+          <w:sz w:val="28"/>
+          <w:szCs w:val="28"/>
         </w:rPr>
         <w:t xml:space="preserve"> </w:t>
       </w:r>
@@ -614,6 +665,9 @@
           <w:rFonts w:ascii="微軟正黑體" w:eastAsia="微軟正黑體" w:hAnsi="微軟正黑體"/>
           <w:b/>
           <w:bCs/>
+          <w:color w:val="538135" w:themeColor="accent6" w:themeShade="BF"/>
+          <w:sz w:val="28"/>
+          <w:szCs w:val="28"/>
         </w:rPr>
         <w:t xml:space="preserve">&amp; </w:t>
       </w:r>
@@ -622,6 +676,9 @@
           <w:rFonts w:ascii="微軟正黑體" w:eastAsia="微軟正黑體" w:hAnsi="微軟正黑體" w:hint="eastAsia"/>
           <w:b/>
           <w:bCs/>
+          <w:color w:val="538135" w:themeColor="accent6" w:themeShade="BF"/>
+          <w:sz w:val="28"/>
+          <w:szCs w:val="28"/>
         </w:rPr>
         <w:t>遊戲環境參數設定</w:t>
       </w:r>
@@ -630,6 +687,9 @@
           <w:rFonts w:ascii="微軟正黑體" w:eastAsia="微軟正黑體" w:hAnsi="微軟正黑體" w:hint="eastAsia"/>
           <w:b/>
           <w:bCs/>
+          <w:color w:val="538135" w:themeColor="accent6" w:themeShade="BF"/>
+          <w:sz w:val="28"/>
+          <w:szCs w:val="28"/>
         </w:rPr>
         <w:t>：</w:t>
       </w:r>
@@ -735,7 +795,7 @@
       <w:r>
         <w:rPr>
           <w:rFonts w:ascii="微軟正黑體" w:eastAsia="微軟正黑體" w:hAnsi="微軟正黑體" w:hint="eastAsia"/>
-          <w:u w:val="single"/>
+          <w:color w:val="000000" w:themeColor="text1"/>
         </w:rPr>
         <w:t>一些物件參數使用了隨機函數來生成</w:t>
       </w:r>
@@ -755,7 +815,14 @@
         <w:rPr>
           <w:rFonts w:ascii="微軟正黑體" w:eastAsia="微軟正黑體" w:hAnsi="微軟正黑體" w:hint="eastAsia"/>
         </w:rPr>
-        <w:t>讀檔(</w:t>
+        <w:t>讀檔</w:t>
+      </w:r>
+      <w:r>
+        <w:rPr>
+          <w:rFonts w:ascii="微軟正黑體" w:eastAsia="微軟正黑體" w:hAnsi="微軟正黑體" w:hint="eastAsia"/>
+        </w:rPr>
+        <w:lastRenderedPageBreak/>
+        <w:t>(</w:t>
       </w:r>
       <w:r>
         <w:rPr>
@@ -803,14 +870,7 @@
         <w:rPr>
           <w:rFonts w:ascii="微軟正黑體" w:eastAsia="微軟正黑體" w:hAnsi="微軟正黑體" w:hint="eastAsia"/>
         </w:rPr>
-        <w:t>環境，</w:t>
-      </w:r>
-      <w:r>
-        <w:rPr>
-          <w:rFonts w:ascii="微軟正黑體" w:eastAsia="微軟正黑體" w:hAnsi="微軟正黑體" w:hint="eastAsia"/>
-        </w:rPr>
-        <w:lastRenderedPageBreak/>
-        <w:t>沒有則讓使用者重新在開始選單做選擇</w:t>
+        <w:t>環境，沒有則讓使用者重新在開始選單做選擇</w:t>
       </w:r>
       <w:r>
         <w:rPr>
@@ -833,11 +893,14 @@
     </w:p>
     <w:p>
       <w:pPr>
-        <w:spacing w:line="0" w:lineRule="atLeast"/>
-        <w:rPr>
-          <w:rFonts w:ascii="微軟正黑體" w:eastAsia="微軟正黑體" w:hAnsi="微軟正黑體"/>
-          <w:b/>
-          <w:bCs/>
+        <w:spacing w:beforeLines="50" w:before="180" w:line="0" w:lineRule="atLeast"/>
+        <w:rPr>
+          <w:rFonts w:ascii="微軟正黑體" w:eastAsia="微軟正黑體" w:hAnsi="微軟正黑體"/>
+          <w:b/>
+          <w:bCs/>
+          <w:color w:val="538135" w:themeColor="accent6" w:themeShade="BF"/>
+          <w:sz w:val="28"/>
+          <w:szCs w:val="28"/>
         </w:rPr>
       </w:pPr>
       <w:r>
@@ -845,6 +908,9 @@
           <w:rFonts w:ascii="微軟正黑體" w:eastAsia="微軟正黑體" w:hAnsi="微軟正黑體"/>
           <w:b/>
           <w:bCs/>
+          <w:color w:val="538135" w:themeColor="accent6" w:themeShade="BF"/>
+          <w:sz w:val="28"/>
+          <w:szCs w:val="28"/>
         </w:rPr>
         <w:t>(</w:t>
       </w:r>
@@ -853,6 +919,9 @@
           <w:rFonts w:ascii="微軟正黑體" w:eastAsia="微軟正黑體" w:hAnsi="微軟正黑體"/>
           <w:b/>
           <w:bCs/>
+          <w:color w:val="538135" w:themeColor="accent6" w:themeShade="BF"/>
+          <w:sz w:val="28"/>
+          <w:szCs w:val="28"/>
         </w:rPr>
         <w:t>b</w:t>
       </w:r>
@@ -861,6 +930,9 @@
           <w:rFonts w:ascii="微軟正黑體" w:eastAsia="微軟正黑體" w:hAnsi="微軟正黑體"/>
           <w:b/>
           <w:bCs/>
+          <w:color w:val="538135" w:themeColor="accent6" w:themeShade="BF"/>
+          <w:sz w:val="28"/>
+          <w:szCs w:val="28"/>
         </w:rPr>
         <w:t>)</w:t>
       </w:r>
@@ -869,6 +941,9 @@
           <w:rFonts w:ascii="微軟正黑體" w:eastAsia="微軟正黑體" w:hAnsi="微軟正黑體"/>
           <w:b/>
           <w:bCs/>
+          <w:color w:val="538135" w:themeColor="accent6" w:themeShade="BF"/>
+          <w:sz w:val="28"/>
+          <w:szCs w:val="28"/>
         </w:rPr>
         <w:t xml:space="preserve"> </w:t>
       </w:r>
@@ -877,6 +952,9 @@
           <w:rFonts w:ascii="微軟正黑體" w:eastAsia="微軟正黑體" w:hAnsi="微軟正黑體" w:hint="eastAsia"/>
           <w:b/>
           <w:bCs/>
+          <w:color w:val="538135" w:themeColor="accent6" w:themeShade="BF"/>
+          <w:sz w:val="28"/>
+          <w:szCs w:val="28"/>
         </w:rPr>
         <w:t>遊戲動作：</w:t>
       </w:r>
@@ -1087,22 +1165,29 @@
       <w:r>
         <w:rPr>
           <w:rFonts w:ascii="微軟正黑體" w:eastAsia="微軟正黑體" w:hAnsi="微軟正黑體" w:hint="eastAsia"/>
-          <w:u w:val="single"/>
+          <w:color w:val="000000" w:themeColor="text1"/>
         </w:rPr>
         <w:t>顯示地圖</w:t>
       </w:r>
       <w:r>
         <w:rPr>
           <w:rFonts w:ascii="微軟正黑體" w:eastAsia="微軟正黑體" w:hAnsi="微軟正黑體"/>
-          <w:u w:val="single"/>
+          <w:color w:val="000000" w:themeColor="text1"/>
         </w:rPr>
         <w:t>(Map)</w:t>
       </w:r>
       <w:r>
         <w:rPr>
           <w:rFonts w:ascii="微軟正黑體" w:eastAsia="微軟正黑體" w:hAnsi="微軟正黑體" w:hint="eastAsia"/>
-        </w:rPr>
-        <w:t>，讓使用者在後續選擇移動方向較為便利，</w:t>
+          <w:color w:val="000000" w:themeColor="text1"/>
+        </w:rPr>
+        <w:t>，讓</w:t>
+      </w:r>
+      <w:r>
+        <w:rPr>
+          <w:rFonts w:ascii="微軟正黑體" w:eastAsia="微軟正黑體" w:hAnsi="微軟正黑體" w:hint="eastAsia"/>
+        </w:rPr>
+        <w:t>使用者在後續選擇移動方向較為便利，</w:t>
       </w:r>
       <w:r>
         <w:rPr>
@@ -1240,19 +1325,82 @@
         <w:rPr>
           <w:rFonts w:ascii="微軟正黑體" w:eastAsia="微軟正黑體" w:hAnsi="微軟正黑體" w:hint="eastAsia"/>
         </w:rPr>
-        <w:t>三個選項；存檔無論成功與否，均會轉移至遊戲狀態檢查；讀檔成功會轉至遊戲環境參數設定，失敗則</w:t>
-      </w:r>
-      <w:r>
-        <w:rPr>
-          <w:rFonts w:ascii="微軟正黑體" w:eastAsia="微軟正黑體" w:hAnsi="微軟正黑體" w:hint="eastAsia"/>
-        </w:rPr>
-        <w:t>轉至遊戲狀態檢查</w:t>
+        <w:t>三個選項；存檔無論成功與否，均會轉移至遊戲狀態檢查；讀檔成功會轉至遊戲環境參數設定，失敗則轉至遊戲狀態檢查</w:t>
       </w:r>
       <w:r>
         <w:rPr>
           <w:rFonts w:ascii="微軟正黑體" w:eastAsia="微軟正黑體" w:hAnsi="微軟正黑體" w:hint="eastAsia"/>
         </w:rPr>
         <w:t>；離開是直接終止程式。</w:t>
+      </w:r>
+    </w:p>
+    <w:p>
+      <w:pPr>
+        <w:spacing w:beforeLines="50" w:before="180" w:line="0" w:lineRule="atLeast"/>
+        <w:jc w:val="both"/>
+        <w:rPr>
+          <w:rFonts w:ascii="微軟正黑體" w:eastAsia="微軟正黑體" w:hAnsi="微軟正黑體"/>
+          <w:b/>
+          <w:bCs/>
+          <w:color w:val="538135" w:themeColor="accent6" w:themeShade="BF"/>
+          <w:sz w:val="28"/>
+          <w:szCs w:val="28"/>
+        </w:rPr>
+      </w:pPr>
+      <w:r>
+        <w:rPr>
+          <w:rFonts w:ascii="微軟正黑體" w:eastAsia="微軟正黑體" w:hAnsi="微軟正黑體"/>
+          <w:b/>
+          <w:bCs/>
+          <w:color w:val="538135" w:themeColor="accent6" w:themeShade="BF"/>
+          <w:sz w:val="28"/>
+          <w:szCs w:val="28"/>
+        </w:rPr>
+        <w:t>(</w:t>
+      </w:r>
+      <w:r>
+        <w:rPr>
+          <w:rFonts w:ascii="微軟正黑體" w:eastAsia="微軟正黑體" w:hAnsi="微軟正黑體"/>
+          <w:b/>
+          <w:bCs/>
+          <w:color w:val="538135" w:themeColor="accent6" w:themeShade="BF"/>
+          <w:sz w:val="28"/>
+          <w:szCs w:val="28"/>
+        </w:rPr>
+        <w:t>c</w:t>
+      </w:r>
+      <w:r>
+        <w:rPr>
+          <w:rFonts w:ascii="微軟正黑體" w:eastAsia="微軟正黑體" w:hAnsi="微軟正黑體"/>
+          <w:b/>
+          <w:bCs/>
+          <w:color w:val="538135" w:themeColor="accent6" w:themeShade="BF"/>
+          <w:sz w:val="28"/>
+          <w:szCs w:val="28"/>
+        </w:rPr>
+        <w:t>)</w:t>
+      </w:r>
+      <w:r>
+        <w:rPr>
+          <w:rFonts w:ascii="微軟正黑體" w:eastAsia="微軟正黑體" w:hAnsi="微軟正黑體"/>
+          <w:b/>
+          <w:bCs/>
+          <w:color w:val="538135" w:themeColor="accent6" w:themeShade="BF"/>
+          <w:sz w:val="28"/>
+          <w:szCs w:val="28"/>
+        </w:rPr>
+        <w:t xml:space="preserve"> </w:t>
+      </w:r>
+      <w:r>
+        <w:rPr>
+          <w:rFonts w:ascii="微軟正黑體" w:eastAsia="微軟正黑體" w:hAnsi="微軟正黑體" w:hint="eastAsia"/>
+          <w:b/>
+          <w:bCs/>
+          <w:color w:val="538135" w:themeColor="accent6" w:themeShade="BF"/>
+          <w:sz w:val="28"/>
+          <w:szCs w:val="28"/>
+        </w:rPr>
+        <w:t>遊戲狀態檢查：</w:t>
       </w:r>
     </w:p>
     <w:p>
@@ -1261,49 +1409,83 @@
         <w:jc w:val="both"/>
         <w:rPr>
           <w:rFonts w:ascii="微軟正黑體" w:eastAsia="微軟正黑體" w:hAnsi="微軟正黑體"/>
-          <w:b/>
-          <w:bCs/>
         </w:rPr>
       </w:pPr>
       <w:r>
         <w:rPr>
           <w:rFonts w:ascii="微軟正黑體" w:eastAsia="微軟正黑體" w:hAnsi="微軟正黑體"/>
-          <w:b/>
-          <w:bCs/>
-        </w:rPr>
-        <w:t>(</w:t>
-      </w:r>
-      <w:r>
-        <w:rPr>
-          <w:rFonts w:ascii="微軟正黑體" w:eastAsia="微軟正黑體" w:hAnsi="微軟正黑體"/>
-          <w:b/>
-          <w:bCs/>
-        </w:rPr>
-        <w:t>c</w:t>
-      </w:r>
-      <w:r>
-        <w:rPr>
-          <w:rFonts w:ascii="微軟正黑體" w:eastAsia="微軟正黑體" w:hAnsi="微軟正黑體"/>
-          <w:b/>
-          <w:bCs/>
-        </w:rPr>
-        <w:t>)</w:t>
-      </w:r>
-      <w:r>
-        <w:rPr>
-          <w:rFonts w:ascii="微軟正黑體" w:eastAsia="微軟正黑體" w:hAnsi="微軟正黑體"/>
-          <w:b/>
-          <w:bCs/>
-        </w:rPr>
-        <w:t xml:space="preserve"> </w:t>
-      </w:r>
-      <w:r>
-        <w:rPr>
-          <w:rFonts w:ascii="微軟正黑體" w:eastAsia="微軟正黑體" w:hAnsi="微軟正黑體" w:hint="eastAsia"/>
-          <w:b/>
-          <w:bCs/>
-        </w:rPr>
-        <w:t>遊戲狀態檢查：</w:t>
+        </w:rPr>
+        <w:tab/>
+      </w:r>
+      <w:r>
+        <w:rPr>
+          <w:rFonts w:ascii="微軟正黑體" w:eastAsia="微軟正黑體" w:hAnsi="微軟正黑體" w:hint="eastAsia"/>
+        </w:rPr>
+        <w:t>此功能用來判斷與控制遊戲是否結束；遊戲結束分成通關狀態與非通關狀態，前者條件為角色擊敗最終魔王</w:t>
+      </w:r>
+      <w:r>
+        <w:rPr>
+          <w:rFonts w:ascii="微軟正黑體" w:eastAsia="微軟正黑體" w:hAnsi="微軟正黑體"/>
+        </w:rPr>
+        <w:t>(Boss)</w:t>
+      </w:r>
+      <w:r>
+        <w:rPr>
+          <w:rFonts w:ascii="微軟正黑體" w:eastAsia="微軟正黑體" w:hAnsi="微軟正黑體" w:hint="eastAsia"/>
+        </w:rPr>
+        <w:t>且抵達終點房間，後者為角色死亡；功能判斷</w:t>
+      </w:r>
+      <w:r>
+        <w:rPr>
+          <w:rFonts w:ascii="微軟正黑體" w:eastAsia="微軟正黑體" w:hAnsi="微軟正黑體" w:hint="eastAsia"/>
+        </w:rPr>
+        <w:t>遊戲結束則會終止程式，遊戲未結束則會轉移至遊戲動作功能。</w:t>
+      </w:r>
+    </w:p>
+    <w:p>
+      <w:pPr>
+        <w:spacing w:beforeLines="50" w:before="180" w:line="0" w:lineRule="atLeast"/>
+        <w:rPr>
+          <w:rFonts w:ascii="微軟正黑體" w:eastAsia="微軟正黑體" w:hAnsi="微軟正黑體"/>
+          <w:b/>
+          <w:bCs/>
+          <w:color w:val="0070C0"/>
+          <w:sz w:val="32"/>
+          <w:szCs w:val="32"/>
+        </w:rPr>
+      </w:pPr>
+      <w:r>
+        <w:rPr>
+          <w:rFonts w:ascii="微軟正黑體" w:eastAsia="微軟正黑體" w:hAnsi="微軟正黑體"/>
+          <w:b/>
+          <w:bCs/>
+          <w:color w:val="0070C0"/>
+          <w:sz w:val="32"/>
+          <w:szCs w:val="32"/>
+        </w:rPr>
+        <w:t>2</w:t>
+      </w:r>
+      <w:r>
+        <w:rPr>
+          <w:rFonts w:ascii="微軟正黑體" w:eastAsia="微軟正黑體" w:hAnsi="微軟正黑體"/>
+          <w:b/>
+          <w:bCs/>
+          <w:color w:val="0070C0"/>
+          <w:sz w:val="32"/>
+          <w:szCs w:val="32"/>
+        </w:rPr>
+        <w:t xml:space="preserve">. </w:t>
+      </w:r>
+      <w:r>
+        <w:rPr>
+          <w:rFonts w:ascii="微軟正黑體" w:eastAsia="微軟正黑體" w:hAnsi="微軟正黑體" w:hint="eastAsia"/>
+          <w:b/>
+          <w:bCs/>
+          <w:color w:val="0070C0"/>
+          <w:sz w:val="32"/>
+          <w:szCs w:val="32"/>
+        </w:rPr>
+        <w:t>程式實作細節</w:t>
       </w:r>
     </w:p>
     <w:p>
@@ -1324,25 +1506,334 @@
         <w:rPr>
           <w:rFonts w:ascii="微軟正黑體" w:eastAsia="微軟正黑體" w:hAnsi="微軟正黑體" w:hint="eastAsia"/>
         </w:rPr>
-        <w:t>此功能用來判斷與控制遊戲是否結束；遊戲結束分成通關狀態與非通關狀態，前者條件為角色擊敗最終魔王</w:t>
-      </w:r>
-      <w:r>
-        <w:rPr>
-          <w:rFonts w:ascii="微軟正黑體" w:eastAsia="微軟正黑體" w:hAnsi="微軟正黑體"/>
-        </w:rPr>
-        <w:t>(Boss)</w:t>
-      </w:r>
-      <w:r>
-        <w:rPr>
-          <w:rFonts w:ascii="微軟正黑體" w:eastAsia="微軟正黑體" w:hAnsi="微軟正黑體" w:hint="eastAsia"/>
-        </w:rPr>
-        <w:t>且抵達終點房間，後者為角色死亡；功能判斷</w:t>
-      </w:r>
-      <w:r>
-        <w:rPr>
-          <w:rFonts w:ascii="微軟正黑體" w:eastAsia="微軟正黑體" w:hAnsi="微軟正黑體" w:hint="eastAsia"/>
-        </w:rPr>
-        <w:t>遊戲結束則會終止程式，遊戲未結束則會轉移至遊戲動作功能。</w:t>
+        <w:t>圖</w:t>
+      </w:r>
+      <w:r>
+        <w:rPr>
+          <w:rFonts w:ascii="微軟正黑體" w:eastAsia="微軟正黑體" w:hAnsi="微軟正黑體"/>
+        </w:rPr>
+        <w:t>2</w:t>
+      </w:r>
+      <w:r>
+        <w:rPr>
+          <w:rFonts w:ascii="微軟正黑體" w:eastAsia="微軟正黑體" w:hAnsi="微軟正黑體" w:hint="eastAsia"/>
+        </w:rPr>
+        <w:t>呈現了本程式</w:t>
+      </w:r>
+      <w:r>
+        <w:rPr>
+          <w:rFonts w:ascii="微軟正黑體" w:eastAsia="微軟正黑體" w:hAnsi="微軟正黑體" w:hint="eastAsia"/>
+        </w:rPr>
+        <w:t>所有物件以及</w:t>
+      </w:r>
+      <w:r>
+        <w:rPr>
+          <w:rFonts w:ascii="微軟正黑體" w:eastAsia="微軟正黑體" w:hAnsi="微軟正黑體" w:hint="eastAsia"/>
+        </w:rPr>
+        <w:t>對應之</w:t>
+      </w:r>
+      <w:r>
+        <w:rPr>
+          <w:rFonts w:ascii="微軟正黑體" w:eastAsia="微軟正黑體" w:hAnsi="微軟正黑體"/>
+        </w:rPr>
+        <w:t>Class Diagram</w:t>
+      </w:r>
+      <w:r>
+        <w:rPr>
+          <w:rFonts w:ascii="微軟正黑體" w:eastAsia="微軟正黑體" w:hAnsi="微軟正黑體" w:hint="eastAsia"/>
+        </w:rPr>
+        <w:t>；</w:t>
+      </w:r>
+      <w:r>
+        <w:rPr>
+          <w:rFonts w:ascii="微軟正黑體" w:eastAsia="微軟正黑體" w:hAnsi="微軟正黑體" w:hint="eastAsia"/>
+        </w:rPr>
+        <w:t>一個地下城冒險應含有玩家、怪物、寶箱、商店、道具與迷宮</w:t>
+      </w:r>
+      <w:r>
+        <w:rPr>
+          <w:rFonts w:ascii="微軟正黑體" w:eastAsia="微軟正黑體" w:hAnsi="微軟正黑體" w:hint="eastAsia"/>
+        </w:rPr>
+        <w:t>等基本要素，這裡玩家以</w:t>
+      </w:r>
+      <w:r>
+        <w:rPr>
+          <w:rFonts w:ascii="微軟正黑體" w:eastAsia="微軟正黑體" w:hAnsi="微軟正黑體"/>
+        </w:rPr>
+        <w:t>class Player</w:t>
+      </w:r>
+      <w:r>
+        <w:rPr>
+          <w:rFonts w:ascii="微軟正黑體" w:eastAsia="微軟正黑體" w:hAnsi="微軟正黑體" w:hint="eastAsia"/>
+        </w:rPr>
+        <w:t>實作、怪物以</w:t>
+      </w:r>
+      <w:r>
+        <w:rPr>
+          <w:rFonts w:ascii="微軟正黑體" w:eastAsia="微軟正黑體" w:hAnsi="微軟正黑體"/>
+        </w:rPr>
+        <w:t>class Monster</w:t>
+      </w:r>
+      <w:r>
+        <w:rPr>
+          <w:rFonts w:ascii="微軟正黑體" w:eastAsia="微軟正黑體" w:hAnsi="微軟正黑體" w:hint="eastAsia"/>
+        </w:rPr>
+        <w:t>實作、商店以</w:t>
+      </w:r>
+      <w:r>
+        <w:rPr>
+          <w:rFonts w:ascii="微軟正黑體" w:eastAsia="微軟正黑體" w:hAnsi="微軟正黑體"/>
+        </w:rPr>
+        <w:t>class NPC</w:t>
+      </w:r>
+      <w:r>
+        <w:rPr>
+          <w:rFonts w:ascii="微軟正黑體" w:eastAsia="微軟正黑體" w:hAnsi="微軟正黑體" w:hint="eastAsia"/>
+        </w:rPr>
+        <w:t>實作，寶箱與道具以</w:t>
+      </w:r>
+      <w:r>
+        <w:rPr>
+          <w:rFonts w:ascii="微軟正黑體" w:eastAsia="微軟正黑體" w:hAnsi="微軟正黑體"/>
+        </w:rPr>
+        <w:t>class Item</w:t>
+      </w:r>
+      <w:r>
+        <w:rPr>
+          <w:rFonts w:ascii="微軟正黑體" w:eastAsia="微軟正黑體" w:hAnsi="微軟正黑體" w:hint="eastAsia"/>
+        </w:rPr>
+        <w:t>實作，迷宮以</w:t>
+      </w:r>
+      <w:r>
+        <w:rPr>
+          <w:rFonts w:ascii="微軟正黑體" w:eastAsia="微軟正黑體" w:hAnsi="微軟正黑體"/>
+        </w:rPr>
+        <w:t>class Room</w:t>
+      </w:r>
+      <w:r>
+        <w:rPr>
+          <w:rFonts w:ascii="微軟正黑體" w:eastAsia="微軟正黑體" w:hAnsi="微軟正黑體" w:hint="eastAsia"/>
+        </w:rPr>
+        <w:t>實作，以上物件最後都會包含在</w:t>
+      </w:r>
+      <w:r>
+        <w:rPr>
+          <w:rFonts w:ascii="微軟正黑體" w:eastAsia="微軟正黑體" w:hAnsi="微軟正黑體"/>
+        </w:rPr>
+        <w:t>class Dungeon</w:t>
+      </w:r>
+      <w:r>
+        <w:rPr>
+          <w:rFonts w:ascii="微軟正黑體" w:eastAsia="微軟正黑體" w:hAnsi="微軟正黑體" w:hint="eastAsia"/>
+        </w:rPr>
+        <w:t>中生成，而控制遊戲存讀檔以</w:t>
+      </w:r>
+      <w:r>
+        <w:rPr>
+          <w:rFonts w:ascii="微軟正黑體" w:eastAsia="微軟正黑體" w:hAnsi="微軟正黑體"/>
+        </w:rPr>
+        <w:t>class Record</w:t>
+      </w:r>
+      <w:r>
+        <w:rPr>
+          <w:rFonts w:ascii="微軟正黑體" w:eastAsia="微軟正黑體" w:hAnsi="微軟正黑體" w:hint="eastAsia"/>
+        </w:rPr>
+        <w:t>實作，同樣也會包含在</w:t>
+      </w:r>
+      <w:r>
+        <w:rPr>
+          <w:rFonts w:ascii="微軟正黑體" w:eastAsia="微軟正黑體" w:hAnsi="微軟正黑體"/>
+        </w:rPr>
+        <w:t>class Dungeon</w:t>
+      </w:r>
+      <w:r>
+        <w:rPr>
+          <w:rFonts w:ascii="微軟正黑體" w:eastAsia="微軟正黑體" w:hAnsi="微軟正黑體" w:hint="eastAsia"/>
+        </w:rPr>
+        <w:t>中生成</w:t>
+      </w:r>
+      <w:r>
+        <w:rPr>
+          <w:rFonts w:ascii="微軟正黑體" w:eastAsia="微軟正黑體" w:hAnsi="微軟正黑體" w:hint="eastAsia"/>
+        </w:rPr>
+        <w:t>；最後，只要</w:t>
+      </w:r>
+      <w:r>
+        <w:rPr>
+          <w:rFonts w:ascii="微軟正黑體" w:eastAsia="微軟正黑體" w:hAnsi="微軟正黑體"/>
+        </w:rPr>
+        <w:t>main function</w:t>
+      </w:r>
+      <w:r>
+        <w:rPr>
+          <w:rFonts w:ascii="微軟正黑體" w:eastAsia="微軟正黑體" w:hAnsi="微軟正黑體" w:hint="eastAsia"/>
+        </w:rPr>
+        <w:t>生成</w:t>
+      </w:r>
+      <w:r>
+        <w:rPr>
+          <w:rFonts w:ascii="微軟正黑體" w:eastAsia="微軟正黑體" w:hAnsi="微軟正黑體"/>
+        </w:rPr>
+        <w:t>class Dungeon</w:t>
+      </w:r>
+      <w:r>
+        <w:rPr>
+          <w:rFonts w:ascii="微軟正黑體" w:eastAsia="微軟正黑體" w:hAnsi="微軟正黑體" w:hint="eastAsia"/>
+        </w:rPr>
+        <w:t>，再呼叫執行地下城遊戲的</w:t>
+      </w:r>
+      <w:r>
+        <w:rPr>
+          <w:rFonts w:ascii="微軟正黑體" w:eastAsia="微軟正黑體" w:hAnsi="微軟正黑體"/>
+        </w:rPr>
+        <w:t>function</w:t>
+      </w:r>
+      <w:r>
+        <w:rPr>
+          <w:rFonts w:ascii="微軟正黑體" w:eastAsia="微軟正黑體" w:hAnsi="微軟正黑體" w:hint="eastAsia"/>
+        </w:rPr>
+        <w:t>，即可執行遊戲。</w:t>
+      </w:r>
+      <w:r>
+        <w:rPr>
+          <w:rFonts w:ascii="微軟正黑體" w:eastAsia="微軟正黑體" w:hAnsi="微軟正黑體" w:hint="eastAsia"/>
+        </w:rPr>
+        <w:t>下面會</w:t>
+      </w:r>
+      <w:r>
+        <w:rPr>
+          <w:rFonts w:ascii="微軟正黑體" w:eastAsia="微軟正黑體" w:hAnsi="微軟正黑體" w:hint="eastAsia"/>
+        </w:rPr>
+        <w:t>分別</w:t>
+      </w:r>
+      <w:r>
+        <w:rPr>
+          <w:rFonts w:ascii="微軟正黑體" w:eastAsia="微軟正黑體" w:hAnsi="微軟正黑體" w:hint="eastAsia"/>
+        </w:rPr>
+        <w:t>說明</w:t>
+      </w:r>
+      <w:r>
+        <w:rPr>
+          <w:rFonts w:ascii="微軟正黑體" w:eastAsia="微軟正黑體" w:hAnsi="微軟正黑體" w:hint="eastAsia"/>
+        </w:rPr>
+        <w:t>：</w:t>
+      </w:r>
+      <w:r>
+        <w:rPr>
+          <w:rFonts w:ascii="微軟正黑體" w:eastAsia="微軟正黑體" w:hAnsi="微軟正黑體"/>
+          <w:b/>
+          <w:bCs/>
+          <w:color w:val="538135" w:themeColor="accent6" w:themeShade="BF"/>
+        </w:rPr>
+        <w:t xml:space="preserve">(a) </w:t>
+      </w:r>
+      <w:r>
+        <w:rPr>
+          <w:rFonts w:ascii="微軟正黑體" w:eastAsia="微軟正黑體" w:hAnsi="微軟正黑體" w:hint="eastAsia"/>
+          <w:b/>
+          <w:bCs/>
+          <w:color w:val="538135" w:themeColor="accent6" w:themeShade="BF"/>
+        </w:rPr>
+        <w:t>各</w:t>
+      </w:r>
+      <w:r>
+        <w:rPr>
+          <w:rFonts w:ascii="微軟正黑體" w:eastAsia="微軟正黑體" w:hAnsi="微軟正黑體"/>
+          <w:b/>
+          <w:bCs/>
+          <w:color w:val="538135" w:themeColor="accent6" w:themeShade="BF"/>
+        </w:rPr>
+        <w:t>class</w:t>
+      </w:r>
+      <w:r>
+        <w:rPr>
+          <w:rFonts w:ascii="微軟正黑體" w:eastAsia="微軟正黑體" w:hAnsi="微軟正黑體" w:hint="eastAsia"/>
+          <w:b/>
+          <w:bCs/>
+          <w:color w:val="538135" w:themeColor="accent6" w:themeShade="BF"/>
+        </w:rPr>
+        <w:t>實作細節</w:t>
+      </w:r>
+      <w:r>
+        <w:rPr>
+          <w:rFonts w:ascii="微軟正黑體" w:eastAsia="微軟正黑體" w:hAnsi="微軟正黑體" w:hint="eastAsia"/>
+        </w:rPr>
+        <w:t>，</w:t>
+      </w:r>
+      <w:r>
+        <w:rPr>
+          <w:rFonts w:ascii="微軟正黑體" w:eastAsia="微軟正黑體" w:hAnsi="微軟正黑體" w:hint="eastAsia"/>
+          <w:b/>
+          <w:bCs/>
+          <w:color w:val="538135" w:themeColor="accent6" w:themeShade="BF"/>
+        </w:rPr>
+        <w:t>(</w:t>
+      </w:r>
+      <w:r>
+        <w:rPr>
+          <w:rFonts w:ascii="微軟正黑體" w:eastAsia="微軟正黑體" w:hAnsi="微軟正黑體"/>
+          <w:b/>
+          <w:bCs/>
+          <w:color w:val="538135" w:themeColor="accent6" w:themeShade="BF"/>
+        </w:rPr>
+        <w:t xml:space="preserve">b) </w:t>
+      </w:r>
+      <w:r>
+        <w:rPr>
+          <w:rFonts w:ascii="微軟正黑體" w:eastAsia="微軟正黑體" w:hAnsi="微軟正黑體" w:hint="eastAsia"/>
+          <w:b/>
+          <w:bCs/>
+          <w:color w:val="538135" w:themeColor="accent6" w:themeShade="BF"/>
+        </w:rPr>
+        <w:t>基本功能</w:t>
+      </w:r>
+      <w:r>
+        <w:rPr>
+          <w:rFonts w:ascii="微軟正黑體" w:eastAsia="微軟正黑體" w:hAnsi="微軟正黑體" w:hint="eastAsia"/>
+          <w:b/>
+          <w:bCs/>
+          <w:color w:val="538135" w:themeColor="accent6" w:themeShade="BF"/>
+        </w:rPr>
+        <w:t>實作細節</w:t>
+      </w:r>
+      <w:r>
+        <w:rPr>
+          <w:rFonts w:ascii="微軟正黑體" w:eastAsia="微軟正黑體" w:hAnsi="微軟正黑體" w:hint="eastAsia"/>
+        </w:rPr>
+        <w:t>，</w:t>
+      </w:r>
+      <w:r>
+        <w:rPr>
+          <w:rFonts w:ascii="微軟正黑體" w:eastAsia="微軟正黑體" w:hAnsi="微軟正黑體"/>
+          <w:b/>
+          <w:bCs/>
+          <w:color w:val="538135" w:themeColor="accent6" w:themeShade="BF"/>
+        </w:rPr>
+        <w:t xml:space="preserve">(c) </w:t>
+      </w:r>
+      <w:r>
+        <w:rPr>
+          <w:rFonts w:ascii="微軟正黑體" w:eastAsia="微軟正黑體" w:hAnsi="微軟正黑體" w:hint="eastAsia"/>
+          <w:b/>
+          <w:bCs/>
+          <w:color w:val="538135" w:themeColor="accent6" w:themeShade="BF"/>
+        </w:rPr>
+        <w:t>額外功能</w:t>
+      </w:r>
+      <w:r>
+        <w:rPr>
+          <w:rFonts w:ascii="微軟正黑體" w:eastAsia="微軟正黑體" w:hAnsi="微軟正黑體" w:hint="eastAsia"/>
+          <w:b/>
+          <w:bCs/>
+          <w:color w:val="538135" w:themeColor="accent6" w:themeShade="BF"/>
+        </w:rPr>
+        <w:t>實作細節</w:t>
+      </w:r>
+      <w:r>
+        <w:rPr>
+          <w:rFonts w:ascii="微軟正黑體" w:eastAsia="微軟正黑體" w:hAnsi="微軟正黑體" w:hint="eastAsia"/>
+        </w:rPr>
+        <w:t>。</w:t>
       </w:r>
     </w:p>
     <w:p>
@@ -1352,6 +1843,7 @@
           <w:rFonts w:ascii="微軟正黑體" w:eastAsia="微軟正黑體" w:hAnsi="微軟正黑體"/>
           <w:b/>
           <w:bCs/>
+          <w:color w:val="538135" w:themeColor="accent6" w:themeShade="BF"/>
           <w:sz w:val="28"/>
           <w:szCs w:val="28"/>
         </w:rPr>
@@ -1361,30 +1853,77 @@
           <w:rFonts w:ascii="微軟正黑體" w:eastAsia="微軟正黑體" w:hAnsi="微軟正黑體"/>
           <w:b/>
           <w:bCs/>
+          <w:color w:val="538135" w:themeColor="accent6" w:themeShade="BF"/>
           <w:sz w:val="28"/>
           <w:szCs w:val="28"/>
         </w:rPr>
-        <w:t>2</w:t>
-      </w:r>
-      <w:r>
-        <w:rPr>
-          <w:rFonts w:ascii="微軟正黑體" w:eastAsia="微軟正黑體" w:hAnsi="微軟正黑體"/>
-          <w:b/>
-          <w:bCs/>
+        <w:t>(a</w:t>
+      </w:r>
+      <w:r>
+        <w:rPr>
+          <w:rFonts w:ascii="微軟正黑體" w:eastAsia="微軟正黑體" w:hAnsi="微軟正黑體" w:hint="eastAsia"/>
+          <w:b/>
+          <w:bCs/>
+          <w:color w:val="538135" w:themeColor="accent6" w:themeShade="BF"/>
           <w:sz w:val="28"/>
           <w:szCs w:val="28"/>
         </w:rPr>
-        <w:t xml:space="preserve">. </w:t>
-      </w:r>
-      <w:r>
-        <w:rPr>
-          <w:rFonts w:ascii="微軟正黑體" w:eastAsia="微軟正黑體" w:hAnsi="微軟正黑體" w:hint="eastAsia"/>
-          <w:b/>
-          <w:bCs/>
+        <w:t>)</w:t>
+      </w:r>
+      <w:r>
+        <w:rPr>
+          <w:rFonts w:ascii="微軟正黑體" w:eastAsia="微軟正黑體" w:hAnsi="微軟正黑體"/>
+          <w:b/>
+          <w:bCs/>
+          <w:color w:val="538135" w:themeColor="accent6" w:themeShade="BF"/>
           <w:sz w:val="28"/>
           <w:szCs w:val="28"/>
         </w:rPr>
-        <w:t>程式實作細節</w:t>
+        <w:t xml:space="preserve"> </w:t>
+      </w:r>
+      <w:r>
+        <w:rPr>
+          <w:rFonts w:ascii="微軟正黑體" w:eastAsia="微軟正黑體" w:hAnsi="微軟正黑體" w:hint="eastAsia"/>
+          <w:b/>
+          <w:bCs/>
+          <w:color w:val="538135" w:themeColor="accent6" w:themeShade="BF"/>
+          <w:sz w:val="28"/>
+          <w:szCs w:val="28"/>
+        </w:rPr>
+        <w:t>各</w:t>
+      </w:r>
+      <w:r>
+        <w:rPr>
+          <w:rFonts w:ascii="微軟正黑體" w:eastAsia="微軟正黑體" w:hAnsi="微軟正黑體"/>
+          <w:b/>
+          <w:bCs/>
+          <w:color w:val="538135" w:themeColor="accent6" w:themeShade="BF"/>
+          <w:sz w:val="28"/>
+          <w:szCs w:val="28"/>
+        </w:rPr>
+        <w:t>class</w:t>
+      </w:r>
+      <w:r>
+        <w:rPr>
+          <w:rFonts w:ascii="微軟正黑體" w:eastAsia="微軟正黑體" w:hAnsi="微軟正黑體" w:hint="eastAsia"/>
+          <w:b/>
+          <w:bCs/>
+          <w:color w:val="538135" w:themeColor="accent6" w:themeShade="BF"/>
+          <w:sz w:val="28"/>
+          <w:szCs w:val="28"/>
+        </w:rPr>
+        <w:t>實作細節</w:t>
+      </w:r>
+      <w:r>
+        <w:rPr>
+          <w:rFonts w:ascii="微軟正黑體" w:eastAsia="微軟正黑體" w:hAnsi="微軟正黑體" w:hint="eastAsia"/>
+          <w:b/>
+          <w:bCs/>
+          <w:color w:val="538135" w:themeColor="accent6" w:themeShade="BF"/>
+          <w:sz w:val="28"/>
+          <w:szCs w:val="28"/>
+        </w:rPr>
+        <w:t>：</w:t>
       </w:r>
     </w:p>
     <w:p>
@@ -1392,7 +1931,2572 @@
         <w:spacing w:line="0" w:lineRule="atLeast"/>
         <w:jc w:val="both"/>
         <w:rPr>
-          <w:rFonts w:ascii="微軟正黑體" w:eastAsia="微軟正黑體" w:hAnsi="微軟正黑體"/>
+          <w:rFonts w:ascii="微軟正黑體" w:eastAsia="微軟正黑體" w:hAnsi="微軟正黑體" w:hint="eastAsia"/>
+          <w:b/>
+          <w:bCs/>
+        </w:rPr>
+      </w:pPr>
+      <w:r>
+        <w:rPr>
+          <w:rFonts w:ascii="微軟正黑體" w:eastAsia="微軟正黑體" w:hAnsi="微軟正黑體" w:hint="eastAsia"/>
+          <w:b/>
+          <w:bCs/>
+        </w:rPr>
+        <w:t>a</w:t>
+      </w:r>
+      <w:r>
+        <w:rPr>
+          <w:rFonts w:ascii="微軟正黑體" w:eastAsia="微軟正黑體" w:hAnsi="微軟正黑體"/>
+          <w:b/>
+          <w:bCs/>
+        </w:rPr>
+        <w:t>-1. Object, Item, GameCharacter</w:t>
+      </w:r>
+      <w:r>
+        <w:rPr>
+          <w:rFonts w:ascii="微軟正黑體" w:eastAsia="微軟正黑體" w:hAnsi="微軟正黑體" w:hint="eastAsia"/>
+          <w:b/>
+          <w:bCs/>
+        </w:rPr>
+        <w:t>：</w:t>
+      </w:r>
+    </w:p>
+    <w:p>
+      <w:pPr>
+        <w:spacing w:line="0" w:lineRule="atLeast"/>
+        <w:ind w:firstLine="425"/>
+        <w:jc w:val="both"/>
+        <w:rPr>
+          <w:rFonts w:ascii="微軟正黑體" w:eastAsia="微軟正黑體" w:hAnsi="微軟正黑體"/>
+        </w:rPr>
+      </w:pPr>
+      <w:r>
+        <w:rPr>
+          <w:rFonts w:ascii="微軟正黑體" w:eastAsia="微軟正黑體" w:hAnsi="微軟正黑體"/>
+        </w:rPr>
+        <w:t>Object</w:t>
+      </w:r>
+      <w:r>
+        <w:rPr>
+          <w:rFonts w:ascii="微軟正黑體" w:eastAsia="微軟正黑體" w:hAnsi="微軟正黑體" w:hint="eastAsia"/>
+        </w:rPr>
+        <w:t>為所有遊戲角色與道具的原型，含有共通屬性</w:t>
+      </w:r>
+      <w:r>
+        <w:rPr>
+          <w:rFonts w:ascii="微軟正黑體" w:eastAsia="微軟正黑體" w:hAnsi="微軟正黑體"/>
+        </w:rPr>
+        <w:t>(attribute)</w:t>
+      </w:r>
+      <w:r>
+        <w:rPr>
+          <w:rFonts w:ascii="Cambria Math" w:eastAsia="微軟正黑體" w:hAnsi="Cambria Math" w:cs="Cambria Math" w:hint="eastAsia"/>
+        </w:rPr>
+        <w:t>：</w:t>
+      </w:r>
+      <w:r>
+        <w:rPr>
+          <w:rFonts w:ascii="微軟正黑體" w:eastAsia="微軟正黑體" w:hAnsi="微軟正黑體" w:cs="Cambria Math" w:hint="eastAsia"/>
+        </w:rPr>
+        <w:t>O</w:t>
+      </w:r>
+      <w:r>
+        <w:rPr>
+          <w:rFonts w:ascii="微軟正黑體" w:eastAsia="微軟正黑體" w:hAnsi="微軟正黑體" w:cs="Cambria Math"/>
+        </w:rPr>
+        <w:t>bject::</w:t>
+      </w:r>
+      <w:r>
+        <w:rPr>
+          <w:rFonts w:ascii="微軟正黑體" w:eastAsia="微軟正黑體" w:hAnsi="微軟正黑體" w:hint="eastAsia"/>
+        </w:rPr>
+        <w:t>n</w:t>
+      </w:r>
+      <w:r>
+        <w:rPr>
+          <w:rFonts w:ascii="微軟正黑體" w:eastAsia="微軟正黑體" w:hAnsi="微軟正黑體"/>
+        </w:rPr>
+        <w:t>ame</w:t>
+      </w:r>
+      <w:r>
+        <w:rPr>
+          <w:rFonts w:ascii="微軟正黑體" w:eastAsia="微軟正黑體" w:hAnsi="微軟正黑體" w:hint="eastAsia"/>
+        </w:rPr>
+        <w:t>和</w:t>
+      </w:r>
+      <w:r>
+        <w:rPr>
+          <w:rFonts w:ascii="微軟正黑體" w:eastAsia="微軟正黑體" w:hAnsi="微軟正黑體" w:cs="Cambria Math" w:hint="eastAsia"/>
+        </w:rPr>
+        <w:t>O</w:t>
+      </w:r>
+      <w:r>
+        <w:rPr>
+          <w:rFonts w:ascii="微軟正黑體" w:eastAsia="微軟正黑體" w:hAnsi="微軟正黑體" w:cs="Cambria Math"/>
+        </w:rPr>
+        <w:t>bject::</w:t>
+      </w:r>
+      <w:r>
+        <w:rPr>
+          <w:rFonts w:ascii="微軟正黑體" w:eastAsia="微軟正黑體" w:hAnsi="微軟正黑體"/>
+        </w:rPr>
+        <w:t>tag</w:t>
+      </w:r>
+      <w:r>
+        <w:rPr>
+          <w:rFonts w:ascii="微軟正黑體" w:eastAsia="微軟正黑體" w:hAnsi="微軟正黑體" w:hint="eastAsia"/>
+        </w:rPr>
+        <w:t>，後續繼承</w:t>
+      </w:r>
+      <w:r>
+        <w:rPr>
+          <w:rFonts w:ascii="微軟正黑體" w:eastAsia="微軟正黑體" w:hAnsi="微軟正黑體"/>
+        </w:rPr>
+        <w:t>Object</w:t>
+      </w:r>
+      <w:r>
+        <w:rPr>
+          <w:rFonts w:ascii="微軟正黑體" w:eastAsia="微軟正黑體" w:hAnsi="微軟正黑體" w:hint="eastAsia"/>
+        </w:rPr>
+        <w:t>的</w:t>
+      </w:r>
+      <w:r>
+        <w:rPr>
+          <w:rFonts w:ascii="微軟正黑體" w:eastAsia="微軟正黑體" w:hAnsi="微軟正黑體"/>
+        </w:rPr>
+        <w:t>class</w:t>
+      </w:r>
+      <w:r>
+        <w:rPr>
+          <w:rFonts w:ascii="微軟正黑體" w:eastAsia="微軟正黑體" w:hAnsi="微軟正黑體" w:hint="eastAsia"/>
+        </w:rPr>
+        <w:t>可以再另外設定</w:t>
+      </w:r>
+      <w:r>
+        <w:rPr>
+          <w:rFonts w:ascii="微軟正黑體" w:eastAsia="微軟正黑體" w:hAnsi="微軟正黑體" w:cs="Cambria Math" w:hint="eastAsia"/>
+        </w:rPr>
+        <w:t>O</w:t>
+      </w:r>
+      <w:r>
+        <w:rPr>
+          <w:rFonts w:ascii="微軟正黑體" w:eastAsia="微軟正黑體" w:hAnsi="微軟正黑體" w:cs="Cambria Math"/>
+        </w:rPr>
+        <w:t>bject::</w:t>
+      </w:r>
+      <w:r>
+        <w:rPr>
+          <w:rFonts w:ascii="微軟正黑體" w:eastAsia="微軟正黑體" w:hAnsi="微軟正黑體"/>
+        </w:rPr>
+        <w:t>name</w:t>
+      </w:r>
+      <w:r>
+        <w:rPr>
+          <w:rFonts w:ascii="微軟正黑體" w:eastAsia="微軟正黑體" w:hAnsi="微軟正黑體" w:hint="eastAsia"/>
+        </w:rPr>
+        <w:t>，例如玩家的名字；</w:t>
+      </w:r>
+      <w:r>
+        <w:rPr>
+          <w:rFonts w:ascii="微軟正黑體" w:eastAsia="微軟正黑體" w:hAnsi="微軟正黑體" w:cs="Cambria Math" w:hint="eastAsia"/>
+        </w:rPr>
+        <w:t>O</w:t>
+      </w:r>
+      <w:r>
+        <w:rPr>
+          <w:rFonts w:ascii="微軟正黑體" w:eastAsia="微軟正黑體" w:hAnsi="微軟正黑體" w:cs="Cambria Math"/>
+        </w:rPr>
+        <w:t>bject::</w:t>
+      </w:r>
+      <w:r>
+        <w:rPr>
+          <w:rFonts w:ascii="微軟正黑體" w:eastAsia="微軟正黑體" w:hAnsi="微軟正黑體"/>
+        </w:rPr>
+        <w:t>tag</w:t>
+      </w:r>
+      <w:r>
+        <w:rPr>
+          <w:rFonts w:ascii="微軟正黑體" w:eastAsia="微軟正黑體" w:hAnsi="微軟正黑體" w:hint="eastAsia"/>
+        </w:rPr>
+        <w:t>雖然在遊戲進行中不會顯示，但在存讀檔上有很大作用，可透過辨識</w:t>
+      </w:r>
+      <w:r>
+        <w:rPr>
+          <w:rFonts w:ascii="微軟正黑體" w:eastAsia="微軟正黑體" w:hAnsi="微軟正黑體" w:cs="Cambria Math" w:hint="eastAsia"/>
+        </w:rPr>
+        <w:t>O</w:t>
+      </w:r>
+      <w:r>
+        <w:rPr>
+          <w:rFonts w:ascii="微軟正黑體" w:eastAsia="微軟正黑體" w:hAnsi="微軟正黑體" w:cs="Cambria Math"/>
+        </w:rPr>
+        <w:t>bject::</w:t>
+      </w:r>
+      <w:r>
+        <w:rPr>
+          <w:rFonts w:ascii="微軟正黑體" w:eastAsia="微軟正黑體" w:hAnsi="微軟正黑體"/>
+        </w:rPr>
+        <w:t>tag</w:t>
+      </w:r>
+      <w:r>
+        <w:rPr>
+          <w:rFonts w:ascii="微軟正黑體" w:eastAsia="微軟正黑體" w:hAnsi="微軟正黑體" w:hint="eastAsia"/>
+        </w:rPr>
+        <w:t>對不同物件進行對應存讀檔；</w:t>
+      </w:r>
+      <w:r>
+        <w:rPr>
+          <w:rFonts w:ascii="微軟正黑體" w:eastAsia="微軟正黑體" w:hAnsi="微軟正黑體"/>
+        </w:rPr>
+        <w:t>Object</w:t>
+      </w:r>
+      <w:r>
+        <w:rPr>
+          <w:rFonts w:ascii="微軟正黑體" w:eastAsia="微軟正黑體" w:hAnsi="微軟正黑體" w:hint="eastAsia"/>
+        </w:rPr>
+        <w:t>的</w:t>
+      </w:r>
+      <w:r>
+        <w:rPr>
+          <w:rFonts w:ascii="微軟正黑體" w:eastAsia="微軟正黑體" w:hAnsi="微軟正黑體" w:hint="eastAsia"/>
+        </w:rPr>
+        <w:t>操作</w:t>
+      </w:r>
+      <w:r>
+        <w:rPr>
+          <w:rFonts w:ascii="微軟正黑體" w:eastAsia="微軟正黑體" w:hAnsi="微軟正黑體"/>
+        </w:rPr>
+        <w:t xml:space="preserve">(operation): </w:t>
+      </w:r>
+      <w:r>
+        <w:rPr>
+          <w:rFonts w:ascii="微軟正黑體" w:eastAsia="微軟正黑體" w:hAnsi="微軟正黑體"/>
+        </w:rPr>
+        <w:t>Object::</w:t>
+      </w:r>
+      <w:r>
+        <w:rPr>
+          <w:rFonts w:ascii="微軟正黑體" w:eastAsia="微軟正黑體" w:hAnsi="微軟正黑體"/>
+        </w:rPr>
+        <w:t>triggerEvent</w:t>
+      </w:r>
+      <w:r>
+        <w:rPr>
+          <w:rFonts w:ascii="微軟正黑體" w:eastAsia="微軟正黑體" w:hAnsi="微軟正黑體" w:hint="eastAsia"/>
+        </w:rPr>
+        <w:t>設定為</w:t>
+      </w:r>
+      <w:r>
+        <w:rPr>
+          <w:rFonts w:ascii="微軟正黑體" w:eastAsia="微軟正黑體" w:hAnsi="微軟正黑體"/>
+        </w:rPr>
+        <w:t>pure virtual function</w:t>
+      </w:r>
+      <w:r>
+        <w:rPr>
+          <w:rFonts w:ascii="微軟正黑體" w:eastAsia="微軟正黑體" w:hAnsi="微軟正黑體" w:hint="eastAsia"/>
+        </w:rPr>
+        <w:t>，</w:t>
+      </w:r>
+      <w:r>
+        <w:rPr>
+          <w:rFonts w:ascii="微軟正黑體" w:eastAsia="微軟正黑體" w:hAnsi="微軟正黑體" w:hint="eastAsia"/>
+        </w:rPr>
+        <w:t>能</w:t>
+      </w:r>
+      <w:r>
+        <w:rPr>
+          <w:rFonts w:ascii="微軟正黑體" w:eastAsia="微軟正黑體" w:hAnsi="微軟正黑體" w:hint="eastAsia"/>
+        </w:rPr>
+        <w:t>讓繼承</w:t>
+      </w:r>
+      <w:r>
+        <w:rPr>
+          <w:rFonts w:ascii="微軟正黑體" w:eastAsia="微軟正黑體" w:hAnsi="微軟正黑體"/>
+        </w:rPr>
+        <w:t>Object</w:t>
+      </w:r>
+      <w:r>
+        <w:rPr>
+          <w:rFonts w:ascii="微軟正黑體" w:eastAsia="微軟正黑體" w:hAnsi="微軟正黑體" w:hint="eastAsia"/>
+        </w:rPr>
+        <w:t>的</w:t>
+      </w:r>
+      <w:r>
+        <w:rPr>
+          <w:rFonts w:ascii="微軟正黑體" w:eastAsia="微軟正黑體" w:hAnsi="微軟正黑體"/>
+        </w:rPr>
+        <w:t>class</w:t>
+      </w:r>
+      <w:r>
+        <w:rPr>
+          <w:rFonts w:ascii="微軟正黑體" w:eastAsia="微軟正黑體" w:hAnsi="微軟正黑體" w:hint="eastAsia"/>
+        </w:rPr>
+        <w:t>各自去</w:t>
+      </w:r>
+      <w:r>
+        <w:rPr>
+          <w:rFonts w:ascii="微軟正黑體" w:eastAsia="微軟正黑體" w:hAnsi="微軟正黑體"/>
+        </w:rPr>
+        <w:t>override</w:t>
+      </w:r>
+      <w:r>
+        <w:rPr>
+          <w:rFonts w:ascii="微軟正黑體" w:eastAsia="微軟正黑體" w:hAnsi="微軟正黑體" w:hint="eastAsia"/>
+        </w:rPr>
+        <w:t>自己的</w:t>
+      </w:r>
+      <w:r>
+        <w:rPr>
+          <w:rFonts w:ascii="微軟正黑體" w:eastAsia="微軟正黑體" w:hAnsi="微軟正黑體"/>
+        </w:rPr>
+        <w:t>triggerEvent</w:t>
+      </w:r>
+      <w:r>
+        <w:rPr>
+          <w:rFonts w:ascii="微軟正黑體" w:eastAsia="微軟正黑體" w:hAnsi="微軟正黑體" w:hint="eastAsia"/>
+        </w:rPr>
+        <w:t>並定義</w:t>
+      </w:r>
+      <w:r>
+        <w:rPr>
+          <w:rFonts w:ascii="微軟正黑體" w:eastAsia="微軟正黑體" w:hAnsi="微軟正黑體" w:hint="eastAsia"/>
+        </w:rPr>
+        <w:t>要從事的行為</w:t>
+      </w:r>
+      <w:r>
+        <w:rPr>
+          <w:rFonts w:ascii="微軟正黑體" w:eastAsia="微軟正黑體" w:hAnsi="微軟正黑體" w:hint="eastAsia"/>
+        </w:rPr>
+        <w:t>，程式執行中可透過</w:t>
+      </w:r>
+      <w:r>
+        <w:rPr>
+          <w:rFonts w:ascii="微軟正黑體" w:eastAsia="微軟正黑體" w:hAnsi="微軟正黑體"/>
+        </w:rPr>
+        <w:t>late binding</w:t>
+      </w:r>
+      <w:r>
+        <w:rPr>
+          <w:rFonts w:ascii="微軟正黑體" w:eastAsia="微軟正黑體" w:hAnsi="微軟正黑體" w:hint="eastAsia"/>
+        </w:rPr>
+        <w:t>自動呼叫對應</w:t>
+      </w:r>
+      <w:r>
+        <w:rPr>
+          <w:rFonts w:ascii="微軟正黑體" w:eastAsia="微軟正黑體" w:hAnsi="微軟正黑體"/>
+        </w:rPr>
+        <w:t>class</w:t>
+      </w:r>
+      <w:r>
+        <w:rPr>
+          <w:rFonts w:ascii="微軟正黑體" w:eastAsia="微軟正黑體" w:hAnsi="微軟正黑體" w:hint="eastAsia"/>
+        </w:rPr>
+        <w:t>的</w:t>
+      </w:r>
+      <w:r>
+        <w:rPr>
+          <w:rFonts w:ascii="微軟正黑體" w:eastAsia="微軟正黑體" w:hAnsi="微軟正黑體"/>
+        </w:rPr>
+        <w:t>triggerEvent</w:t>
+      </w:r>
+      <w:r>
+        <w:rPr>
+          <w:rFonts w:ascii="微軟正黑體" w:eastAsia="微軟正黑體" w:hAnsi="微軟正黑體" w:hint="eastAsia"/>
+        </w:rPr>
+        <w:t>。</w:t>
+      </w:r>
+    </w:p>
+    <w:p>
+      <w:pPr>
+        <w:spacing w:line="0" w:lineRule="atLeast"/>
+        <w:ind w:firstLine="425"/>
+        <w:jc w:val="both"/>
+        <w:rPr>
+          <w:rFonts w:ascii="微軟正黑體" w:eastAsia="微軟正黑體" w:hAnsi="微軟正黑體"/>
+        </w:rPr>
+      </w:pPr>
+      <w:r>
+        <w:rPr>
+          <w:rFonts w:ascii="微軟正黑體" w:eastAsia="微軟正黑體" w:hAnsi="微軟正黑體"/>
+        </w:rPr>
+        <w:t>Item</w:t>
+      </w:r>
+      <w:r>
+        <w:rPr>
+          <w:rFonts w:ascii="微軟正黑體" w:eastAsia="微軟正黑體" w:hAnsi="微軟正黑體" w:hint="eastAsia"/>
+        </w:rPr>
+        <w:t>繼承了</w:t>
+      </w:r>
+      <w:r>
+        <w:rPr>
+          <w:rFonts w:ascii="微軟正黑體" w:eastAsia="微軟正黑體" w:hAnsi="微軟正黑體"/>
+        </w:rPr>
+        <w:t>Object</w:t>
+      </w:r>
+      <w:r>
+        <w:rPr>
+          <w:rFonts w:ascii="微軟正黑體" w:eastAsia="微軟正黑體" w:hAnsi="微軟正黑體" w:hint="eastAsia"/>
+        </w:rPr>
+        <w:t>用來生成各種道具</w:t>
+      </w:r>
+      <w:r>
+        <w:rPr>
+          <w:rFonts w:ascii="微軟正黑體" w:eastAsia="微軟正黑體" w:hAnsi="微軟正黑體" w:hint="eastAsia"/>
+        </w:rPr>
+        <w:t>，</w:t>
+      </w:r>
+      <w:r>
+        <w:rPr>
+          <w:rFonts w:ascii="微軟正黑體" w:eastAsia="微軟正黑體" w:hAnsi="微軟正黑體" w:hint="eastAsia"/>
+        </w:rPr>
+        <w:t>道具</w:t>
+      </w:r>
+      <w:r>
+        <w:rPr>
+          <w:rFonts w:ascii="微軟正黑體" w:eastAsia="微軟正黑體" w:hAnsi="微軟正黑體" w:hint="eastAsia"/>
+        </w:rPr>
+        <w:t>設計上是</w:t>
+      </w:r>
+      <w:r>
+        <w:rPr>
+          <w:rFonts w:ascii="微軟正黑體" w:eastAsia="微軟正黑體" w:hAnsi="微軟正黑體" w:hint="eastAsia"/>
+        </w:rPr>
+        <w:t>讓</w:t>
+      </w:r>
+      <w:r>
+        <w:rPr>
+          <w:rFonts w:ascii="微軟正黑體" w:eastAsia="微軟正黑體" w:hAnsi="微軟正黑體" w:hint="eastAsia"/>
+        </w:rPr>
+        <w:t>玩家角色</w:t>
+      </w:r>
+      <w:r>
+        <w:rPr>
+          <w:rFonts w:ascii="微軟正黑體" w:eastAsia="微軟正黑體" w:hAnsi="微軟正黑體" w:hint="eastAsia"/>
+        </w:rPr>
+        <w:t>的</w:t>
+      </w:r>
+      <w:r>
+        <w:rPr>
+          <w:rFonts w:ascii="微軟正黑體" w:eastAsia="微軟正黑體" w:hAnsi="微軟正黑體" w:hint="eastAsia"/>
+        </w:rPr>
+        <w:t>能力值提升，</w:t>
+      </w:r>
+      <w:r>
+        <w:rPr>
+          <w:rFonts w:ascii="微軟正黑體" w:eastAsia="微軟正黑體" w:hAnsi="微軟正黑體" w:hint="eastAsia"/>
+        </w:rPr>
+        <w:t>因此</w:t>
+      </w:r>
+    </w:p>
+    <w:p>
+      <w:pPr>
+        <w:spacing w:line="0" w:lineRule="atLeast"/>
+        <w:ind w:firstLine="425"/>
+        <w:jc w:val="both"/>
+        <w:rPr>
+          <w:rFonts w:ascii="微軟正黑體" w:eastAsia="微軟正黑體" w:hAnsi="微軟正黑體" w:hint="eastAsia"/>
+        </w:rPr>
+      </w:pPr>
+    </w:p>
+    <w:p>
+      <w:pPr>
+        <w:spacing w:beforeLines="50" w:before="180" w:line="0" w:lineRule="atLeast"/>
+      </w:pPr>
+      <w:r>
+        <w:rPr>
+          <w:noProof/>
+        </w:rPr>
+        <w:drawing>
+          <wp:inline distT="0" distB="0" distL="0" distR="0" wp14:anchorId="26A7EF8E" wp14:editId="5CEB2C02">
+            <wp:extent cx="6645910" cy="8795385"/>
+            <wp:effectExtent l="0" t="0" r="0" b="0"/>
+            <wp:docPr id="6" name="圖片 6" descr="一張含有 文字 的圖片&#10;&#10;自動產生的描述"/>
+            <wp:cNvGraphicFramePr>
+              <a:graphicFrameLocks xmlns:a="http://schemas.openxmlformats.org/drawingml/2006/main" noChangeAspect="1"/>
+            </wp:cNvGraphicFramePr>
+            <a:graphic xmlns:a="http://schemas.openxmlformats.org/drawingml/2006/main">
+              <a:graphicData uri="http://schemas.openxmlformats.org/drawingml/2006/picture">
+                <pic:pic xmlns:pic="http://schemas.openxmlformats.org/drawingml/2006/picture">
+                  <pic:nvPicPr>
+                    <pic:cNvPr id="6" name="圖片 6" descr="一張含有 文字 的圖片&#10;&#10;自動產生的描述"/>
+                    <pic:cNvPicPr/>
+                  </pic:nvPicPr>
+                  <pic:blipFill>
+                    <a:blip r:embed="rId5">
+                      <a:extLst>
+                        <a:ext uri="{28A0092B-C50C-407E-A947-70E740481C1C}">
+                          <a14:useLocalDpi xmlns:a14="http://schemas.microsoft.com/office/drawing/2010/main" val="0"/>
+                        </a:ext>
+                      </a:extLst>
+                    </a:blip>
+                    <a:stretch>
+                      <a:fillRect/>
+                    </a:stretch>
+                  </pic:blipFill>
+                  <pic:spPr>
+                    <a:xfrm>
+                      <a:off x="0" y="0"/>
+                      <a:ext cx="6645910" cy="8795385"/>
+                    </a:xfrm>
+                    <a:prstGeom prst="rect">
+                      <a:avLst/>
+                    </a:prstGeom>
+                  </pic:spPr>
+                </pic:pic>
+              </a:graphicData>
+            </a:graphic>
+          </wp:inline>
+        </w:drawing>
+      </w:r>
+    </w:p>
+    <w:p>
+      <w:pPr>
+        <w:spacing w:afterLines="50" w:after="180"/>
+        <w:jc w:val="center"/>
+        <w:rPr>
+          <w:rFonts w:ascii="微軟正黑體" w:eastAsia="微軟正黑體" w:hAnsi="微軟正黑體" w:hint="eastAsia"/>
+          <w:sz w:val="20"/>
+          <w:szCs w:val="20"/>
+        </w:rPr>
+      </w:pPr>
+      <w:r>
+        <w:rPr>
+          <w:rFonts w:ascii="微軟正黑體" w:eastAsia="微軟正黑體" w:hAnsi="微軟正黑體" w:hint="eastAsia"/>
+          <w:sz w:val="20"/>
+          <w:szCs w:val="20"/>
+        </w:rPr>
+        <w:t>圖</w:t>
+      </w:r>
+      <w:r>
+        <w:rPr>
+          <w:rFonts w:ascii="微軟正黑體" w:eastAsia="微軟正黑體" w:hAnsi="微軟正黑體"/>
+          <w:sz w:val="20"/>
+          <w:szCs w:val="20"/>
+        </w:rPr>
+        <w:t>2</w:t>
+      </w:r>
+      <w:r>
+        <w:rPr>
+          <w:rFonts w:ascii="微軟正黑體" w:eastAsia="微軟正黑體" w:hAnsi="微軟正黑體"/>
+          <w:sz w:val="20"/>
+          <w:szCs w:val="20"/>
+        </w:rPr>
+        <w:t xml:space="preserve">: </w:t>
+      </w:r>
+      <w:r>
+        <w:rPr>
+          <w:rFonts w:ascii="微軟正黑體" w:eastAsia="微軟正黑體" w:hAnsi="微軟正黑體" w:hint="eastAsia"/>
+          <w:sz w:val="20"/>
+          <w:szCs w:val="20"/>
+        </w:rPr>
+        <w:t>程式中</w:t>
+      </w:r>
+      <w:r>
+        <w:rPr>
+          <w:rFonts w:ascii="微軟正黑體" w:eastAsia="微軟正黑體" w:hAnsi="微軟正黑體" w:hint="eastAsia"/>
+          <w:sz w:val="20"/>
+          <w:szCs w:val="20"/>
+        </w:rPr>
+        <w:t>各</w:t>
+      </w:r>
+      <w:r>
+        <w:rPr>
+          <w:rFonts w:ascii="微軟正黑體" w:eastAsia="微軟正黑體" w:hAnsi="微軟正黑體" w:hint="eastAsia"/>
+          <w:sz w:val="20"/>
+          <w:szCs w:val="20"/>
+        </w:rPr>
+        <w:t>物件之C</w:t>
+      </w:r>
+      <w:r>
+        <w:rPr>
+          <w:rFonts w:ascii="微軟正黑體" w:eastAsia="微軟正黑體" w:hAnsi="微軟正黑體"/>
+          <w:sz w:val="20"/>
+          <w:szCs w:val="20"/>
+        </w:rPr>
+        <w:t>lass Diagram</w:t>
+      </w:r>
+    </w:p>
+    <w:p>
+      <w:pPr>
+        <w:spacing w:line="0" w:lineRule="atLeast"/>
+        <w:jc w:val="both"/>
+        <w:rPr>
+          <w:rFonts w:ascii="微軟正黑體" w:eastAsia="微軟正黑體" w:hAnsi="微軟正黑體" w:hint="eastAsia"/>
+        </w:rPr>
+      </w:pPr>
+      <w:r>
+        <w:rPr>
+          <w:rFonts w:ascii="微軟正黑體" w:eastAsia="微軟正黑體" w:hAnsi="微軟正黑體"/>
+        </w:rPr>
+        <w:lastRenderedPageBreak/>
+        <w:t>Item::</w:t>
+      </w:r>
+      <w:r>
+        <w:rPr>
+          <w:rFonts w:ascii="微軟正黑體" w:eastAsia="微軟正黑體" w:hAnsi="微軟正黑體"/>
+        </w:rPr>
+        <w:t>triggerEvent</w:t>
+      </w:r>
+      <w:r>
+        <w:rPr>
+          <w:rFonts w:ascii="微軟正黑體" w:eastAsia="微軟正黑體" w:hAnsi="微軟正黑體" w:hint="eastAsia"/>
+        </w:rPr>
+        <w:t>內定義了</w:t>
+      </w:r>
+      <w:r>
+        <w:rPr>
+          <w:rFonts w:ascii="微軟正黑體" w:eastAsia="微軟正黑體" w:hAnsi="微軟正黑體" w:hint="eastAsia"/>
+        </w:rPr>
+        <w:t>玩家使用道具後，</w:t>
+      </w:r>
+      <w:r>
+        <w:rPr>
+          <w:rFonts w:ascii="微軟正黑體" w:eastAsia="微軟正黑體" w:hAnsi="微軟正黑體" w:hint="eastAsia"/>
+        </w:rPr>
+        <w:t>如何提升玩家角色</w:t>
+      </w:r>
+      <w:r>
+        <w:rPr>
+          <w:rFonts w:ascii="微軟正黑體" w:eastAsia="微軟正黑體" w:hAnsi="微軟正黑體" w:hint="eastAsia"/>
+        </w:rPr>
+        <w:t>的</w:t>
+      </w:r>
+      <w:r>
+        <w:rPr>
+          <w:rFonts w:ascii="微軟正黑體" w:eastAsia="微軟正黑體" w:hAnsi="微軟正黑體" w:hint="eastAsia"/>
+        </w:rPr>
+        <w:t>能力值</w:t>
+      </w:r>
+      <w:r>
+        <w:rPr>
+          <w:rFonts w:ascii="微軟正黑體" w:eastAsia="微軟正黑體" w:hAnsi="微軟正黑體" w:hint="eastAsia"/>
+        </w:rPr>
+        <w:t>—</w:t>
+      </w:r>
+      <w:r>
+        <w:rPr>
+          <w:rFonts w:ascii="微軟正黑體" w:eastAsia="微軟正黑體" w:hAnsi="微軟正黑體" w:hint="eastAsia"/>
+        </w:rPr>
+        <w:t>血量、攻擊力、錢、</w:t>
+      </w:r>
+      <w:r>
+        <w:rPr>
+          <w:rFonts w:ascii="微軟正黑體" w:eastAsia="微軟正黑體" w:hAnsi="微軟正黑體" w:hint="eastAsia"/>
+          <w:color w:val="000000" w:themeColor="text1"/>
+        </w:rPr>
+        <w:t>爆擊率</w:t>
+      </w:r>
+      <w:r>
+        <w:rPr>
+          <w:rFonts w:ascii="微軟正黑體" w:eastAsia="微軟正黑體" w:hAnsi="微軟正黑體" w:hint="eastAsia"/>
+        </w:rPr>
+        <w:t>，而以上四項也就作為了</w:t>
+      </w:r>
+      <w:r>
+        <w:rPr>
+          <w:rFonts w:ascii="微軟正黑體" w:eastAsia="微軟正黑體" w:hAnsi="微軟正黑體"/>
+        </w:rPr>
+        <w:t>Item</w:t>
+      </w:r>
+      <w:r>
+        <w:rPr>
+          <w:rFonts w:ascii="微軟正黑體" w:eastAsia="微軟正黑體" w:hAnsi="微軟正黑體" w:hint="eastAsia"/>
+        </w:rPr>
+        <w:t>的屬性參數</w:t>
+      </w:r>
+      <w:r>
+        <w:rPr>
+          <w:rFonts w:ascii="微軟正黑體" w:eastAsia="微軟正黑體" w:hAnsi="微軟正黑體" w:hint="eastAsia"/>
+        </w:rPr>
+        <w:t>(</w:t>
+      </w:r>
+      <w:r>
+        <w:rPr>
+          <w:rFonts w:ascii="微軟正黑體" w:eastAsia="微軟正黑體" w:hAnsi="微軟正黑體"/>
+        </w:rPr>
+        <w:t>Item::health, Item::attack, Item::money,</w:t>
+      </w:r>
+      <w:r>
+        <w:rPr>
+          <w:rFonts w:ascii="微軟正黑體" w:eastAsia="微軟正黑體" w:hAnsi="微軟正黑體"/>
+          <w:color w:val="000000" w:themeColor="text1"/>
+        </w:rPr>
+        <w:t xml:space="preserve"> Item::criticalAttackRate</w:t>
+      </w:r>
+      <w:r>
+        <w:rPr>
+          <w:rFonts w:ascii="微軟正黑體" w:eastAsia="微軟正黑體" w:hAnsi="微軟正黑體"/>
+        </w:rPr>
+        <w:t>)</w:t>
+      </w:r>
+      <w:r>
+        <w:rPr>
+          <w:rFonts w:ascii="微軟正黑體" w:eastAsia="微軟正黑體" w:hAnsi="微軟正黑體" w:hint="eastAsia"/>
+        </w:rPr>
+        <w:t>；本遊戲中生成的</w:t>
+      </w:r>
+      <w:r>
+        <w:rPr>
+          <w:rFonts w:ascii="微軟正黑體" w:eastAsia="微軟正黑體" w:hAnsi="微軟正黑體"/>
+        </w:rPr>
+        <w:t>Item</w:t>
+      </w:r>
+      <w:r>
+        <w:rPr>
+          <w:rFonts w:ascii="微軟正黑體" w:eastAsia="微軟正黑體" w:hAnsi="微軟正黑體" w:hint="eastAsia"/>
+        </w:rPr>
+        <w:t>分成三種：寶箱道具、回復藥水、武器，</w:t>
+      </w:r>
+      <w:r>
+        <w:rPr>
+          <w:rFonts w:ascii="微軟正黑體" w:eastAsia="微軟正黑體" w:hAnsi="微軟正黑體" w:hint="eastAsia"/>
+        </w:rPr>
+        <w:t>在</w:t>
+      </w:r>
+      <w:r>
+        <w:rPr>
+          <w:rFonts w:ascii="微軟正黑體" w:eastAsia="微軟正黑體" w:hAnsi="微軟正黑體" w:hint="eastAsia"/>
+        </w:rPr>
+        <w:t>I</w:t>
+      </w:r>
+      <w:r>
+        <w:rPr>
+          <w:rFonts w:ascii="微軟正黑體" w:eastAsia="微軟正黑體" w:hAnsi="微軟正黑體"/>
+        </w:rPr>
+        <w:t>tem::</w:t>
+      </w:r>
+      <w:r>
+        <w:rPr>
+          <w:rFonts w:ascii="微軟正黑體" w:eastAsia="微軟正黑體" w:hAnsi="微軟正黑體"/>
+        </w:rPr>
+        <w:t>triggerEvent</w:t>
+      </w:r>
+      <w:r>
+        <w:rPr>
+          <w:rFonts w:ascii="微軟正黑體" w:eastAsia="微軟正黑體" w:hAnsi="微軟正黑體" w:hint="eastAsia"/>
+        </w:rPr>
+        <w:t>中透過辨識</w:t>
+      </w:r>
+      <w:r>
+        <w:rPr>
+          <w:rFonts w:ascii="微軟正黑體" w:eastAsia="微軟正黑體" w:hAnsi="微軟正黑體" w:hint="eastAsia"/>
+        </w:rPr>
+        <w:t>O</w:t>
+      </w:r>
+      <w:r>
+        <w:rPr>
+          <w:rFonts w:ascii="微軟正黑體" w:eastAsia="微軟正黑體" w:hAnsi="微軟正黑體"/>
+        </w:rPr>
+        <w:t>bject::</w:t>
+      </w:r>
+      <w:r>
+        <w:rPr>
+          <w:rFonts w:ascii="微軟正黑體" w:eastAsia="微軟正黑體" w:hAnsi="微軟正黑體"/>
+        </w:rPr>
+        <w:t>name</w:t>
+      </w:r>
+      <w:r>
+        <w:rPr>
+          <w:rFonts w:ascii="微軟正黑體" w:eastAsia="微軟正黑體" w:hAnsi="微軟正黑體" w:hint="eastAsia"/>
+        </w:rPr>
+        <w:t>來分別處理與玩家的互動(</w:t>
+      </w:r>
+      <w:r>
+        <w:rPr>
+          <w:rFonts w:ascii="微軟正黑體" w:eastAsia="微軟正黑體" w:hAnsi="微軟正黑體"/>
+        </w:rPr>
+        <w:t>line 7, 20, 22</w:t>
+      </w:r>
+      <w:r>
+        <w:rPr>
+          <w:rFonts w:ascii="微軟正黑體" w:eastAsia="微軟正黑體" w:hAnsi="微軟正黑體"/>
+        </w:rPr>
+        <w:t xml:space="preserve"> in </w:t>
+      </w:r>
+      <w:r>
+        <w:rPr>
+          <w:rFonts w:ascii="微軟正黑體" w:eastAsia="微軟正黑體" w:hAnsi="微軟正黑體" w:hint="eastAsia"/>
+        </w:rPr>
+        <w:t>I</w:t>
+      </w:r>
+      <w:r>
+        <w:rPr>
+          <w:rFonts w:ascii="微軟正黑體" w:eastAsia="微軟正黑體" w:hAnsi="微軟正黑體"/>
+        </w:rPr>
+        <w:t>tem.cpp)</w:t>
+      </w:r>
+      <w:r>
+        <w:rPr>
+          <w:rFonts w:ascii="微軟正黑體" w:eastAsia="微軟正黑體" w:hAnsi="微軟正黑體" w:hint="eastAsia"/>
+        </w:rPr>
+        <w:t>。</w:t>
+      </w:r>
+    </w:p>
+    <w:p>
+      <w:pPr>
+        <w:spacing w:line="0" w:lineRule="atLeast"/>
+        <w:ind w:firstLine="480"/>
+        <w:jc w:val="both"/>
+        <w:rPr>
+          <w:rFonts w:ascii="微軟正黑體" w:eastAsia="微軟正黑體" w:hAnsi="微軟正黑體"/>
+        </w:rPr>
+      </w:pPr>
+      <w:r>
+        <w:rPr>
+          <w:rFonts w:ascii="微軟正黑體" w:eastAsia="微軟正黑體" w:hAnsi="微軟正黑體"/>
+        </w:rPr>
+        <w:t>GameCharacter</w:t>
+      </w:r>
+      <w:r>
+        <w:rPr>
+          <w:rFonts w:ascii="微軟正黑體" w:eastAsia="微軟正黑體" w:hAnsi="微軟正黑體" w:hint="eastAsia"/>
+        </w:rPr>
+        <w:t>繼承了</w:t>
+      </w:r>
+      <w:r>
+        <w:rPr>
+          <w:rFonts w:ascii="微軟正黑體" w:eastAsia="微軟正黑體" w:hAnsi="微軟正黑體"/>
+        </w:rPr>
+        <w:t>Object</w:t>
+      </w:r>
+      <w:r>
+        <w:rPr>
+          <w:rFonts w:ascii="微軟正黑體" w:eastAsia="微軟正黑體" w:hAnsi="微軟正黑體" w:hint="eastAsia"/>
+        </w:rPr>
+        <w:t>，作為所有遊戲角色的原型，本遊戲設計了三種遊戲角色：玩家、怪物、商店；商店主要為販賣道具給玩家，不會攻擊也不會死亡消失</w:t>
+      </w:r>
+      <w:r>
+        <w:rPr>
+          <w:rFonts w:ascii="微軟正黑體" w:eastAsia="微軟正黑體" w:hAnsi="微軟正黑體" w:hint="eastAsia"/>
+        </w:rPr>
+        <w:t>；</w:t>
+      </w:r>
+      <w:r>
+        <w:rPr>
+          <w:rFonts w:ascii="微軟正黑體" w:eastAsia="微軟正黑體" w:hAnsi="微軟正黑體" w:hint="eastAsia"/>
+        </w:rPr>
+        <w:t>玩家和怪物可以互相攻擊對方，怪物死亡會消失，玩家死亡</w:t>
+      </w:r>
+      <w:r>
+        <w:rPr>
+          <w:rFonts w:ascii="微軟正黑體" w:eastAsia="微軟正黑體" w:hAnsi="微軟正黑體" w:hint="eastAsia"/>
+        </w:rPr>
+        <w:t>則</w:t>
+      </w:r>
+      <w:r>
+        <w:rPr>
+          <w:rFonts w:ascii="微軟正黑體" w:eastAsia="微軟正黑體" w:hAnsi="微軟正黑體" w:hint="eastAsia"/>
+        </w:rPr>
+        <w:t>會導向遊戲結束</w:t>
+      </w:r>
+      <w:r>
+        <w:rPr>
+          <w:rFonts w:ascii="微軟正黑體" w:eastAsia="微軟正黑體" w:hAnsi="微軟正黑體" w:hint="eastAsia"/>
+        </w:rPr>
+        <w:t>，因此</w:t>
+      </w:r>
+      <w:r>
+        <w:rPr>
+          <w:rFonts w:ascii="微軟正黑體" w:eastAsia="微軟正黑體" w:hAnsi="微軟正黑體"/>
+        </w:rPr>
+        <w:t>GameCharacter</w:t>
+      </w:r>
+      <w:r>
+        <w:rPr>
+          <w:rFonts w:ascii="微軟正黑體" w:eastAsia="微軟正黑體" w:hAnsi="微軟正黑體" w:hint="eastAsia"/>
+        </w:rPr>
+        <w:t>的屬性和操作</w:t>
+      </w:r>
+      <w:r>
+        <w:rPr>
+          <w:rFonts w:ascii="微軟正黑體" w:eastAsia="微軟正黑體" w:hAnsi="微軟正黑體" w:hint="eastAsia"/>
+        </w:rPr>
+        <w:t>主要為玩家和怪物的共同</w:t>
+      </w:r>
+      <w:r>
+        <w:rPr>
+          <w:rFonts w:ascii="微軟正黑體" w:eastAsia="微軟正黑體" w:hAnsi="微軟正黑體" w:hint="eastAsia"/>
+        </w:rPr>
+        <w:t>屬性和操作</w:t>
+      </w:r>
+      <w:r>
+        <w:rPr>
+          <w:rFonts w:ascii="微軟正黑體" w:eastAsia="微軟正黑體" w:hAnsi="微軟正黑體" w:hint="eastAsia"/>
+        </w:rPr>
+        <w:t>，屬性包含</w:t>
+      </w:r>
+      <w:r>
+        <w:rPr>
+          <w:rFonts w:ascii="微軟正黑體" w:eastAsia="微軟正黑體" w:hAnsi="微軟正黑體" w:hint="eastAsia"/>
+        </w:rPr>
+        <w:t>：</w:t>
+      </w:r>
+      <w:r>
+        <w:rPr>
+          <w:rFonts w:ascii="微軟正黑體" w:eastAsia="微軟正黑體" w:hAnsi="微軟正黑體" w:hint="eastAsia"/>
+        </w:rPr>
+        <w:t>最大血量</w:t>
+      </w:r>
+      <w:r>
+        <w:rPr>
+          <w:rFonts w:ascii="微軟正黑體" w:eastAsia="微軟正黑體" w:hAnsi="微軟正黑體"/>
+        </w:rPr>
+        <w:t>(</w:t>
+      </w:r>
+      <w:r>
+        <w:rPr>
+          <w:rFonts w:ascii="微軟正黑體" w:eastAsia="微軟正黑體" w:hAnsi="微軟正黑體"/>
+        </w:rPr>
+        <w:t>GameCharacter</w:t>
+      </w:r>
+      <w:r>
+        <w:rPr>
+          <w:rFonts w:ascii="微軟正黑體" w:eastAsia="微軟正黑體" w:hAnsi="微軟正黑體"/>
+        </w:rPr>
+        <w:t>::</w:t>
+      </w:r>
+      <w:r>
+        <w:rPr>
+          <w:rFonts w:ascii="微軟正黑體" w:eastAsia="微軟正黑體" w:hAnsi="微軟正黑體"/>
+        </w:rPr>
+        <w:t>maxHealth</w:t>
+      </w:r>
+      <w:r>
+        <w:rPr>
+          <w:rFonts w:ascii="微軟正黑體" w:eastAsia="微軟正黑體" w:hAnsi="微軟正黑體"/>
+        </w:rPr>
+        <w:t>)</w:t>
+      </w:r>
+      <w:r>
+        <w:rPr>
+          <w:rFonts w:ascii="微軟正黑體" w:eastAsia="微軟正黑體" w:hAnsi="微軟正黑體" w:hint="eastAsia"/>
+        </w:rPr>
+        <w:t>、</w:t>
+      </w:r>
+      <w:r>
+        <w:rPr>
+          <w:rFonts w:ascii="微軟正黑體" w:eastAsia="微軟正黑體" w:hAnsi="微軟正黑體" w:hint="eastAsia"/>
+        </w:rPr>
+        <w:t>目前</w:t>
+      </w:r>
+      <w:r>
+        <w:rPr>
+          <w:rFonts w:ascii="微軟正黑體" w:eastAsia="微軟正黑體" w:hAnsi="微軟正黑體" w:hint="eastAsia"/>
+        </w:rPr>
+        <w:t>血量(</w:t>
+      </w:r>
+      <w:r>
+        <w:rPr>
+          <w:rFonts w:ascii="微軟正黑體" w:eastAsia="微軟正黑體" w:hAnsi="微軟正黑體"/>
+        </w:rPr>
+        <w:t>GameCharacter</w:t>
+      </w:r>
+      <w:r>
+        <w:rPr>
+          <w:rFonts w:ascii="微軟正黑體" w:eastAsia="微軟正黑體" w:hAnsi="微軟正黑體"/>
+        </w:rPr>
+        <w:t>::</w:t>
+      </w:r>
+      <w:r>
+        <w:rPr>
+          <w:rFonts w:ascii="微軟正黑體" w:eastAsia="微軟正黑體" w:hAnsi="微軟正黑體"/>
+        </w:rPr>
+        <w:t>current</w:t>
+      </w:r>
+      <w:r>
+        <w:rPr>
+          <w:rFonts w:ascii="微軟正黑體" w:eastAsia="微軟正黑體" w:hAnsi="微軟正黑體"/>
+        </w:rPr>
+        <w:t>Health</w:t>
+      </w:r>
+      <w:r>
+        <w:rPr>
+          <w:rFonts w:ascii="微軟正黑體" w:eastAsia="微軟正黑體" w:hAnsi="微軟正黑體"/>
+        </w:rPr>
+        <w:t>)</w:t>
+      </w:r>
+      <w:r>
+        <w:rPr>
+          <w:rFonts w:ascii="微軟正黑體" w:eastAsia="微軟正黑體" w:hAnsi="微軟正黑體" w:hint="eastAsia"/>
+        </w:rPr>
+        <w:t>、</w:t>
+      </w:r>
+      <w:r>
+        <w:rPr>
+          <w:rFonts w:ascii="微軟正黑體" w:eastAsia="微軟正黑體" w:hAnsi="微軟正黑體" w:hint="eastAsia"/>
+        </w:rPr>
+        <w:t>攻擊力(</w:t>
+      </w:r>
+      <w:r>
+        <w:rPr>
+          <w:rFonts w:ascii="微軟正黑體" w:eastAsia="微軟正黑體" w:hAnsi="微軟正黑體"/>
+        </w:rPr>
+        <w:t>GameCharacter</w:t>
+      </w:r>
+      <w:r>
+        <w:rPr>
+          <w:rFonts w:ascii="微軟正黑體" w:eastAsia="微軟正黑體" w:hAnsi="微軟正黑體"/>
+        </w:rPr>
+        <w:t>::</w:t>
+      </w:r>
+      <w:r>
+        <w:rPr>
+          <w:rFonts w:ascii="微軟正黑體" w:eastAsia="微軟正黑體" w:hAnsi="微軟正黑體"/>
+        </w:rPr>
+        <w:t>attack)</w:t>
+      </w:r>
+      <w:r>
+        <w:rPr>
+          <w:rFonts w:ascii="微軟正黑體" w:eastAsia="微軟正黑體" w:hAnsi="微軟正黑體" w:hint="eastAsia"/>
+        </w:rPr>
+        <w:t>、</w:t>
+      </w:r>
+      <w:r>
+        <w:rPr>
+          <w:rFonts w:ascii="微軟正黑體" w:eastAsia="微軟正黑體" w:hAnsi="微軟正黑體" w:hint="eastAsia"/>
+        </w:rPr>
+        <w:t>錢(</w:t>
+      </w:r>
+      <w:r>
+        <w:rPr>
+          <w:rFonts w:ascii="微軟正黑體" w:eastAsia="微軟正黑體" w:hAnsi="微軟正黑體"/>
+        </w:rPr>
+        <w:t>GameCharacter</w:t>
+      </w:r>
+      <w:r>
+        <w:rPr>
+          <w:rFonts w:ascii="微軟正黑體" w:eastAsia="微軟正黑體" w:hAnsi="微軟正黑體"/>
+        </w:rPr>
+        <w:t>::</w:t>
+      </w:r>
+      <w:r>
+        <w:rPr>
+          <w:rFonts w:ascii="微軟正黑體" w:eastAsia="微軟正黑體" w:hAnsi="微軟正黑體"/>
+        </w:rPr>
+        <w:t>money)</w:t>
+      </w:r>
+      <w:r>
+        <w:rPr>
+          <w:rFonts w:ascii="微軟正黑體" w:eastAsia="微軟正黑體" w:hAnsi="微軟正黑體" w:hint="eastAsia"/>
+        </w:rPr>
+        <w:t>、</w:t>
+      </w:r>
+      <w:r>
+        <w:rPr>
+          <w:rFonts w:ascii="微軟正黑體" w:eastAsia="微軟正黑體" w:hAnsi="微軟正黑體" w:hint="eastAsia"/>
+          <w:color w:val="000000" w:themeColor="text1"/>
+        </w:rPr>
+        <w:t>爆擊率(</w:t>
+      </w:r>
+      <w:r>
+        <w:rPr>
+          <w:rFonts w:ascii="微軟正黑體" w:eastAsia="微軟正黑體" w:hAnsi="微軟正黑體"/>
+          <w:color w:val="000000" w:themeColor="text1"/>
+        </w:rPr>
+        <w:t>GameCharacter</w:t>
+      </w:r>
+      <w:r>
+        <w:rPr>
+          <w:rFonts w:ascii="微軟正黑體" w:eastAsia="微軟正黑體" w:hAnsi="微軟正黑體"/>
+          <w:color w:val="000000" w:themeColor="text1"/>
+        </w:rPr>
+        <w:t>::</w:t>
+      </w:r>
+      <w:r>
+        <w:rPr>
+          <w:rFonts w:ascii="微軟正黑體" w:eastAsia="微軟正黑體" w:hAnsi="微軟正黑體"/>
+          <w:color w:val="000000" w:themeColor="text1"/>
+        </w:rPr>
+        <w:t>criticalAttackRate</w:t>
+      </w:r>
+      <w:r>
+        <w:rPr>
+          <w:rFonts w:ascii="微軟正黑體" w:eastAsia="微軟正黑體" w:hAnsi="微軟正黑體"/>
+          <w:color w:val="000000" w:themeColor="text1"/>
+        </w:rPr>
+        <w:t>)</w:t>
+      </w:r>
+      <w:r>
+        <w:rPr>
+          <w:rFonts w:ascii="微軟正黑體" w:eastAsia="微軟正黑體" w:hAnsi="微軟正黑體" w:hint="eastAsia"/>
+        </w:rPr>
+        <w:t>；</w:t>
+      </w:r>
+      <w:r>
+        <w:rPr>
+          <w:rFonts w:ascii="微軟正黑體" w:eastAsia="微軟正黑體" w:hAnsi="微軟正黑體" w:hint="eastAsia"/>
+        </w:rPr>
+        <w:t>操作包含</w:t>
+      </w:r>
+      <w:r>
+        <w:rPr>
+          <w:rFonts w:ascii="微軟正黑體" w:eastAsia="微軟正黑體" w:hAnsi="微軟正黑體" w:hint="eastAsia"/>
+        </w:rPr>
+        <w:t>兩項</w:t>
+      </w:r>
+      <w:r>
+        <w:rPr>
+          <w:rFonts w:ascii="微軟正黑體" w:eastAsia="微軟正黑體" w:hAnsi="微軟正黑體" w:hint="eastAsia"/>
+        </w:rPr>
+        <w:t>：</w:t>
+      </w:r>
+      <w:r>
+        <w:rPr>
+          <w:rFonts w:ascii="微軟正黑體" w:eastAsia="微軟正黑體" w:hAnsi="微軟正黑體"/>
+        </w:rPr>
+        <w:t xml:space="preserve">1. </w:t>
+      </w:r>
+      <w:r>
+        <w:rPr>
+          <w:rFonts w:ascii="微軟正黑體" w:eastAsia="微軟正黑體" w:hAnsi="微軟正黑體" w:hint="eastAsia"/>
+        </w:rPr>
+        <w:t>決定角色</w:t>
+      </w:r>
+      <w:r>
+        <w:rPr>
+          <w:rFonts w:ascii="微軟正黑體" w:eastAsia="微軟正黑體" w:hAnsi="微軟正黑體" w:hint="eastAsia"/>
+        </w:rPr>
+        <w:t>是否死亡(</w:t>
+      </w:r>
+      <w:r>
+        <w:rPr>
+          <w:rFonts w:ascii="微軟正黑體" w:eastAsia="微軟正黑體" w:hAnsi="微軟正黑體"/>
+        </w:rPr>
+        <w:t>GameCharacter</w:t>
+      </w:r>
+      <w:r>
+        <w:rPr>
+          <w:rFonts w:ascii="微軟正黑體" w:eastAsia="微軟正黑體" w:hAnsi="微軟正黑體"/>
+        </w:rPr>
+        <w:t>::</w:t>
+      </w:r>
+      <w:r>
+        <w:rPr>
+          <w:rFonts w:ascii="微軟正黑體" w:eastAsia="微軟正黑體" w:hAnsi="微軟正黑體"/>
+        </w:rPr>
+        <w:t>checkIsDead</w:t>
+      </w:r>
+      <w:r>
+        <w:rPr>
+          <w:rFonts w:ascii="微軟正黑體" w:eastAsia="微軟正黑體" w:hAnsi="微軟正黑體"/>
+        </w:rPr>
+        <w:t>)</w:t>
+      </w:r>
+      <w:r>
+        <w:rPr>
+          <w:rFonts w:ascii="微軟正黑體" w:eastAsia="微軟正黑體" w:hAnsi="微軟正黑體" w:hint="eastAsia"/>
+        </w:rPr>
+        <w:t>，此項檢查角色目前血量是否為</w:t>
+      </w:r>
+      <w:r>
+        <w:rPr>
+          <w:rFonts w:ascii="微軟正黑體" w:eastAsia="微軟正黑體" w:hAnsi="微軟正黑體"/>
+        </w:rPr>
+        <w:t>0</w:t>
+      </w:r>
+      <w:r>
+        <w:rPr>
+          <w:rFonts w:ascii="微軟正黑體" w:eastAsia="微軟正黑體" w:hAnsi="微軟正黑體" w:hint="eastAsia"/>
+        </w:rPr>
+        <w:t>來決定角色是否死亡，</w:t>
+      </w:r>
+      <w:r>
+        <w:rPr>
+          <w:rFonts w:ascii="微軟正黑體" w:eastAsia="微軟正黑體" w:hAnsi="微軟正黑體"/>
+        </w:rPr>
+        <w:t xml:space="preserve">2. </w:t>
+      </w:r>
+      <w:r>
+        <w:rPr>
+          <w:rFonts w:ascii="微軟正黑體" w:eastAsia="微軟正黑體" w:hAnsi="微軟正黑體" w:hint="eastAsia"/>
+        </w:rPr>
+        <w:t>承受攻擊(</w:t>
+      </w:r>
+      <w:r>
+        <w:rPr>
+          <w:rFonts w:ascii="微軟正黑體" w:eastAsia="微軟正黑體" w:hAnsi="微軟正黑體"/>
+        </w:rPr>
+        <w:t>GameCharacter</w:t>
+      </w:r>
+      <w:r>
+        <w:rPr>
+          <w:rFonts w:ascii="微軟正黑體" w:eastAsia="微軟正黑體" w:hAnsi="微軟正黑體"/>
+        </w:rPr>
+        <w:t>::</w:t>
+      </w:r>
+      <w:r>
+        <w:rPr>
+          <w:rFonts w:ascii="微軟正黑體" w:eastAsia="微軟正黑體" w:hAnsi="微軟正黑體"/>
+        </w:rPr>
+        <w:t>takeDamage)</w:t>
+      </w:r>
+      <w:r>
+        <w:rPr>
+          <w:rFonts w:ascii="微軟正黑體" w:eastAsia="微軟正黑體" w:hAnsi="微軟正黑體" w:hint="eastAsia"/>
+        </w:rPr>
+        <w:t>，將對手的攻擊值作為</w:t>
+      </w:r>
+      <w:r>
+        <w:rPr>
+          <w:rFonts w:ascii="微軟正黑體" w:eastAsia="微軟正黑體" w:hAnsi="微軟正黑體"/>
+        </w:rPr>
+        <w:t>argument</w:t>
+      </w:r>
+      <w:r>
+        <w:rPr>
+          <w:rFonts w:ascii="微軟正黑體" w:eastAsia="微軟正黑體" w:hAnsi="微軟正黑體" w:hint="eastAsia"/>
+        </w:rPr>
+        <w:t>傳入，減少目前血量</w:t>
+      </w:r>
+      <w:r>
+        <w:rPr>
+          <w:rFonts w:ascii="微軟正黑體" w:eastAsia="微軟正黑體" w:hAnsi="微軟正黑體" w:hint="eastAsia"/>
+        </w:rPr>
+        <w:t>。</w:t>
+      </w:r>
+    </w:p>
+    <w:p>
+      <w:pPr>
+        <w:spacing w:line="0" w:lineRule="atLeast"/>
+        <w:ind w:firstLine="480"/>
+        <w:jc w:val="both"/>
+        <w:rPr>
+          <w:rFonts w:ascii="微軟正黑體" w:eastAsia="微軟正黑體" w:hAnsi="微軟正黑體"/>
+        </w:rPr>
+      </w:pPr>
+      <w:r>
+        <w:rPr>
+          <w:rFonts w:ascii="微軟正黑體" w:eastAsia="微軟正黑體" w:hAnsi="微軟正黑體" w:hint="eastAsia"/>
+        </w:rPr>
+        <w:t>由</w:t>
+      </w:r>
+      <w:r>
+        <w:rPr>
+          <w:rFonts w:ascii="微軟正黑體" w:eastAsia="微軟正黑體" w:hAnsi="微軟正黑體" w:hint="eastAsia"/>
+        </w:rPr>
+        <w:t>於</w:t>
+      </w:r>
+      <w:r>
+        <w:rPr>
+          <w:rFonts w:ascii="微軟正黑體" w:eastAsia="微軟正黑體" w:hAnsi="微軟正黑體"/>
+        </w:rPr>
+        <w:t>Object</w:t>
+      </w:r>
+      <w:r>
+        <w:rPr>
+          <w:rFonts w:ascii="微軟正黑體" w:eastAsia="微軟正黑體" w:hAnsi="微軟正黑體" w:hint="eastAsia"/>
+        </w:rPr>
+        <w:t>和G</w:t>
+      </w:r>
+      <w:r>
+        <w:rPr>
+          <w:rFonts w:ascii="微軟正黑體" w:eastAsia="微軟正黑體" w:hAnsi="微軟正黑體"/>
+        </w:rPr>
+        <w:t>ameCharacter</w:t>
+      </w:r>
+      <w:r>
+        <w:rPr>
+          <w:rFonts w:ascii="微軟正黑體" w:eastAsia="微軟正黑體" w:hAnsi="微軟正黑體" w:hint="eastAsia"/>
+        </w:rPr>
+        <w:t>設計</w:t>
+      </w:r>
+      <w:r>
+        <w:rPr>
+          <w:rFonts w:ascii="微軟正黑體" w:eastAsia="微軟正黑體" w:hAnsi="微軟正黑體" w:hint="eastAsia"/>
+        </w:rPr>
+        <w:t>為</w:t>
+      </w:r>
+      <w:r>
+        <w:rPr>
+          <w:rFonts w:ascii="微軟正黑體" w:eastAsia="微軟正黑體" w:hAnsi="微軟正黑體"/>
+        </w:rPr>
+        <w:t xml:space="preserve">abstract </w:t>
+      </w:r>
+      <w:r>
+        <w:rPr>
+          <w:rFonts w:ascii="微軟正黑體" w:eastAsia="微軟正黑體" w:hAnsi="微軟正黑體"/>
+        </w:rPr>
+        <w:t>class</w:t>
+      </w:r>
+      <w:r>
+        <w:rPr>
+          <w:rFonts w:ascii="微軟正黑體" w:eastAsia="微軟正黑體" w:hAnsi="微軟正黑體" w:hint="eastAsia"/>
+        </w:rPr>
+        <w:t>，</w:t>
+      </w:r>
+      <w:r>
+        <w:rPr>
+          <w:rFonts w:ascii="微軟正黑體" w:eastAsia="微軟正黑體" w:hAnsi="微軟正黑體" w:hint="eastAsia"/>
+        </w:rPr>
+        <w:t>因此</w:t>
+      </w:r>
+      <w:r>
+        <w:rPr>
+          <w:rFonts w:ascii="微軟正黑體" w:eastAsia="微軟正黑體" w:hAnsi="微軟正黑體" w:hint="eastAsia"/>
+        </w:rPr>
+        <w:t>O</w:t>
+      </w:r>
+      <w:r>
+        <w:rPr>
+          <w:rFonts w:ascii="微軟正黑體" w:eastAsia="微軟正黑體" w:hAnsi="微軟正黑體"/>
+        </w:rPr>
+        <w:t>bject</w:t>
+      </w:r>
+      <w:r>
+        <w:rPr>
+          <w:rFonts w:ascii="微軟正黑體" w:eastAsia="微軟正黑體" w:hAnsi="微軟正黑體" w:hint="eastAsia"/>
+        </w:rPr>
+        <w:t>的</w:t>
+      </w:r>
+      <w:r>
+        <w:rPr>
+          <w:rFonts w:ascii="微軟正黑體" w:eastAsia="微軟正黑體" w:hAnsi="微軟正黑體"/>
+        </w:rPr>
+        <w:t>triggerEvent</w:t>
+      </w:r>
+      <w:r>
+        <w:rPr>
+          <w:rFonts w:ascii="微軟正黑體" w:eastAsia="微軟正黑體" w:hAnsi="微軟正黑體" w:hint="eastAsia"/>
+        </w:rPr>
+        <w:t>為</w:t>
+      </w:r>
+      <w:r>
+        <w:rPr>
+          <w:rFonts w:ascii="微軟正黑體" w:eastAsia="微軟正黑體" w:hAnsi="微軟正黑體"/>
+        </w:rPr>
+        <w:t>pure virtual function</w:t>
+      </w:r>
+      <w:r>
+        <w:rPr>
+          <w:rFonts w:ascii="微軟正黑體" w:eastAsia="微軟正黑體" w:hAnsi="微軟正黑體" w:hint="eastAsia"/>
+        </w:rPr>
+        <w:t>，G</w:t>
+      </w:r>
+      <w:r>
+        <w:rPr>
+          <w:rFonts w:ascii="微軟正黑體" w:eastAsia="微軟正黑體" w:hAnsi="微軟正黑體"/>
+        </w:rPr>
+        <w:t>ameCharacter</w:t>
+      </w:r>
+      <w:r>
+        <w:rPr>
+          <w:rFonts w:ascii="微軟正黑體" w:eastAsia="微軟正黑體" w:hAnsi="微軟正黑體" w:hint="eastAsia"/>
+        </w:rPr>
+        <w:t>不</w:t>
+      </w:r>
+      <w:r>
+        <w:rPr>
+          <w:rFonts w:ascii="微軟正黑體" w:eastAsia="微軟正黑體" w:hAnsi="微軟正黑體" w:hint="eastAsia"/>
+        </w:rPr>
+        <w:t>用</w:t>
+      </w:r>
+      <w:r>
+        <w:rPr>
+          <w:rFonts w:ascii="微軟正黑體" w:eastAsia="微軟正黑體" w:hAnsi="微軟正黑體"/>
+        </w:rPr>
+        <w:t>override triggerEvent</w:t>
+      </w:r>
+      <w:r>
+        <w:rPr>
+          <w:rFonts w:ascii="微軟正黑體" w:eastAsia="微軟正黑體" w:hAnsi="微軟正黑體" w:hint="eastAsia"/>
+        </w:rPr>
+        <w:t>；須注意在程式編寫上，不可將</w:t>
+      </w:r>
+      <w:r>
+        <w:rPr>
+          <w:rFonts w:ascii="微軟正黑體" w:eastAsia="微軟正黑體" w:hAnsi="微軟正黑體"/>
+        </w:rPr>
+        <w:t>Object</w:t>
+      </w:r>
+      <w:r>
+        <w:rPr>
+          <w:rFonts w:ascii="微軟正黑體" w:eastAsia="微軟正黑體" w:hAnsi="微軟正黑體" w:hint="eastAsia"/>
+        </w:rPr>
+        <w:t>和G</w:t>
+      </w:r>
+      <w:r>
+        <w:rPr>
+          <w:rFonts w:ascii="微軟正黑體" w:eastAsia="微軟正黑體" w:hAnsi="微軟正黑體"/>
+        </w:rPr>
+        <w:t>ameCharacter</w:t>
+      </w:r>
+      <w:r>
+        <w:rPr>
+          <w:rFonts w:ascii="微軟正黑體" w:eastAsia="微軟正黑體" w:hAnsi="微軟正黑體" w:hint="eastAsia"/>
+        </w:rPr>
+        <w:t>實體化。</w:t>
+      </w:r>
+    </w:p>
+    <w:p>
+      <w:pPr>
+        <w:spacing w:beforeLines="50" w:before="180" w:line="0" w:lineRule="atLeast"/>
+        <w:jc w:val="both"/>
+        <w:rPr>
+          <w:rFonts w:ascii="微軟正黑體" w:eastAsia="微軟正黑體" w:hAnsi="微軟正黑體" w:hint="eastAsia"/>
+          <w:b/>
+          <w:bCs/>
+        </w:rPr>
+      </w:pPr>
+      <w:r>
+        <w:rPr>
+          <w:rFonts w:ascii="微軟正黑體" w:eastAsia="微軟正黑體" w:hAnsi="微軟正黑體" w:hint="eastAsia"/>
+          <w:b/>
+          <w:bCs/>
+        </w:rPr>
+        <w:t>a</w:t>
+      </w:r>
+      <w:r>
+        <w:rPr>
+          <w:rFonts w:ascii="微軟正黑體" w:eastAsia="微軟正黑體" w:hAnsi="微軟正黑體"/>
+          <w:b/>
+          <w:bCs/>
+        </w:rPr>
+        <w:t>-</w:t>
+      </w:r>
+      <w:r>
+        <w:rPr>
+          <w:rFonts w:ascii="微軟正黑體" w:eastAsia="微軟正黑體" w:hAnsi="微軟正黑體"/>
+          <w:b/>
+          <w:bCs/>
+        </w:rPr>
+        <w:t>2</w:t>
+      </w:r>
+      <w:r>
+        <w:rPr>
+          <w:rFonts w:ascii="微軟正黑體" w:eastAsia="微軟正黑體" w:hAnsi="微軟正黑體" w:hint="eastAsia"/>
+          <w:b/>
+          <w:bCs/>
+        </w:rPr>
+        <w:t>.</w:t>
+      </w:r>
+      <w:r>
+        <w:rPr>
+          <w:rFonts w:ascii="微軟正黑體" w:eastAsia="微軟正黑體" w:hAnsi="微軟正黑體"/>
+          <w:b/>
+          <w:bCs/>
+        </w:rPr>
+        <w:t xml:space="preserve"> </w:t>
+      </w:r>
+      <w:r>
+        <w:rPr>
+          <w:rFonts w:ascii="微軟正黑體" w:eastAsia="微軟正黑體" w:hAnsi="微軟正黑體"/>
+          <w:b/>
+          <w:bCs/>
+        </w:rPr>
+        <w:t>Room</w:t>
+      </w:r>
+      <w:r>
+        <w:rPr>
+          <w:rFonts w:ascii="微軟正黑體" w:eastAsia="微軟正黑體" w:hAnsi="微軟正黑體" w:hint="eastAsia"/>
+          <w:b/>
+          <w:bCs/>
+        </w:rPr>
+        <w:t>：</w:t>
+      </w:r>
+    </w:p>
+    <w:p>
+      <w:pPr>
+        <w:spacing w:line="0" w:lineRule="atLeast"/>
+        <w:jc w:val="both"/>
+        <w:rPr>
+          <w:rFonts w:ascii="微軟正黑體" w:eastAsia="微軟正黑體" w:hAnsi="微軟正黑體"/>
+          <w:color w:val="000000" w:themeColor="text1"/>
+        </w:rPr>
+      </w:pPr>
+      <w:r>
+        <w:rPr>
+          <w:rFonts w:ascii="微軟正黑體" w:eastAsia="微軟正黑體" w:hAnsi="微軟正黑體"/>
+        </w:rPr>
+        <w:tab/>
+      </w:r>
+      <w:r>
+        <w:rPr>
+          <w:rFonts w:ascii="微軟正黑體" w:eastAsia="微軟正黑體" w:hAnsi="微軟正黑體"/>
+        </w:rPr>
+        <w:t>Room</w:t>
+      </w:r>
+      <w:r>
+        <w:rPr>
+          <w:rFonts w:ascii="微軟正黑體" w:eastAsia="微軟正黑體" w:hAnsi="微軟正黑體" w:hint="eastAsia"/>
+        </w:rPr>
+        <w:t>沒有繼承其他</w:t>
+      </w:r>
+      <w:r>
+        <w:rPr>
+          <w:rFonts w:ascii="微軟正黑體" w:eastAsia="微軟正黑體" w:hAnsi="微軟正黑體"/>
+        </w:rPr>
+        <w:t>class</w:t>
+      </w:r>
+      <w:r>
+        <w:rPr>
+          <w:rFonts w:ascii="微軟正黑體" w:eastAsia="微軟正黑體" w:hAnsi="微軟正黑體" w:hint="eastAsia"/>
+        </w:rPr>
+        <w:t>；</w:t>
+      </w:r>
+      <w:r>
+        <w:rPr>
+          <w:rFonts w:ascii="微軟正黑體" w:eastAsia="微軟正黑體" w:hAnsi="微軟正黑體" w:hint="eastAsia"/>
+        </w:rPr>
+        <w:t>地下城的空間是由一個個</w:t>
+      </w:r>
+      <w:r>
+        <w:rPr>
+          <w:rFonts w:ascii="微軟正黑體" w:eastAsia="微軟正黑體" w:hAnsi="微軟正黑體"/>
+        </w:rPr>
+        <w:t>Room</w:t>
+      </w:r>
+      <w:r>
+        <w:rPr>
+          <w:rFonts w:ascii="微軟正黑體" w:eastAsia="微軟正黑體" w:hAnsi="微軟正黑體" w:hint="eastAsia"/>
+        </w:rPr>
+        <w:t>實體相互串接所構成，因此屬性中須含有</w:t>
+      </w:r>
+      <w:r>
+        <w:rPr>
+          <w:rFonts w:ascii="微軟正黑體" w:eastAsia="微軟正黑體" w:hAnsi="微軟正黑體"/>
+        </w:rPr>
+        <w:t>Room pointer</w:t>
+      </w:r>
+      <w:r>
+        <w:rPr>
+          <w:rFonts w:ascii="微軟正黑體" w:eastAsia="微軟正黑體" w:hAnsi="微軟正黑體" w:hint="eastAsia"/>
+        </w:rPr>
+        <w:t>來指向被串接的</w:t>
+      </w:r>
+      <w:r>
+        <w:rPr>
+          <w:rFonts w:ascii="微軟正黑體" w:eastAsia="微軟正黑體" w:hAnsi="微軟正黑體"/>
+        </w:rPr>
+        <w:t>Room</w:t>
+      </w:r>
+      <w:r>
+        <w:rPr>
+          <w:rFonts w:ascii="微軟正黑體" w:eastAsia="微軟正黑體" w:hAnsi="微軟正黑體" w:hint="eastAsia"/>
+        </w:rPr>
+        <w:t>，</w:t>
+      </w:r>
+      <w:r>
+        <w:rPr>
+          <w:rFonts w:ascii="微軟正黑體" w:eastAsia="微軟正黑體" w:hAnsi="微軟正黑體" w:hint="eastAsia"/>
+        </w:rPr>
+        <w:t>本遊戲設計</w:t>
+      </w:r>
+      <w:r>
+        <w:rPr>
+          <w:rFonts w:ascii="微軟正黑體" w:eastAsia="微軟正黑體" w:hAnsi="微軟正黑體" w:hint="eastAsia"/>
+        </w:rPr>
+        <w:t>每一個</w:t>
+      </w:r>
+      <w:r>
+        <w:rPr>
+          <w:rFonts w:ascii="微軟正黑體" w:eastAsia="微軟正黑體" w:hAnsi="微軟正黑體"/>
+        </w:rPr>
+        <w:t>Room</w:t>
+      </w:r>
+      <w:r>
+        <w:rPr>
+          <w:rFonts w:ascii="微軟正黑體" w:eastAsia="微軟正黑體" w:hAnsi="微軟正黑體" w:hint="eastAsia"/>
+        </w:rPr>
+        <w:t>實體最多可以連接額外四個</w:t>
+      </w:r>
+      <w:r>
+        <w:rPr>
+          <w:rFonts w:ascii="微軟正黑體" w:eastAsia="微軟正黑體" w:hAnsi="微軟正黑體"/>
+        </w:rPr>
+        <w:t>Room</w:t>
+      </w:r>
+      <w:r>
+        <w:rPr>
+          <w:rFonts w:ascii="微軟正黑體" w:eastAsia="微軟正黑體" w:hAnsi="微軟正黑體" w:hint="eastAsia"/>
+        </w:rPr>
+        <w:t>，分別在上下左右四個方位</w:t>
+      </w:r>
+      <w:r>
+        <w:rPr>
+          <w:rFonts w:ascii="微軟正黑體" w:eastAsia="微軟正黑體" w:hAnsi="微軟正黑體"/>
+        </w:rPr>
+        <w:t xml:space="preserve">(Room::upRoom, </w:t>
+      </w:r>
+      <w:r>
+        <w:rPr>
+          <w:rFonts w:ascii="微軟正黑體" w:eastAsia="微軟正黑體" w:hAnsi="微軟正黑體"/>
+        </w:rPr>
+        <w:t>Room::</w:t>
+      </w:r>
+      <w:r>
+        <w:rPr>
+          <w:rFonts w:ascii="微軟正黑體" w:eastAsia="微軟正黑體" w:hAnsi="微軟正黑體"/>
+        </w:rPr>
+        <w:t>down</w:t>
+      </w:r>
+      <w:r>
+        <w:rPr>
+          <w:rFonts w:ascii="微軟正黑體" w:eastAsia="微軟正黑體" w:hAnsi="微軟正黑體"/>
+        </w:rPr>
+        <w:t>Room</w:t>
+      </w:r>
+      <w:r>
+        <w:rPr>
+          <w:rFonts w:ascii="微軟正黑體" w:eastAsia="微軟正黑體" w:hAnsi="微軟正黑體"/>
+        </w:rPr>
+        <w:t xml:space="preserve">, </w:t>
+      </w:r>
+      <w:r>
+        <w:rPr>
+          <w:rFonts w:ascii="微軟正黑體" w:eastAsia="微軟正黑體" w:hAnsi="微軟正黑體"/>
+        </w:rPr>
+        <w:t>Room::</w:t>
+      </w:r>
+      <w:r>
+        <w:rPr>
+          <w:rFonts w:ascii="微軟正黑體" w:eastAsia="微軟正黑體" w:hAnsi="微軟正黑體"/>
+        </w:rPr>
+        <w:t>left</w:t>
+      </w:r>
+      <w:r>
+        <w:rPr>
+          <w:rFonts w:ascii="微軟正黑體" w:eastAsia="微軟正黑體" w:hAnsi="微軟正黑體"/>
+        </w:rPr>
+        <w:t>Room</w:t>
+      </w:r>
+      <w:r>
+        <w:rPr>
+          <w:rFonts w:ascii="微軟正黑體" w:eastAsia="微軟正黑體" w:hAnsi="微軟正黑體"/>
+        </w:rPr>
+        <w:t xml:space="preserve">, </w:t>
+      </w:r>
+      <w:r>
+        <w:rPr>
+          <w:rFonts w:ascii="微軟正黑體" w:eastAsia="微軟正黑體" w:hAnsi="微軟正黑體"/>
+        </w:rPr>
+        <w:t>Room::</w:t>
+      </w:r>
+      <w:r>
+        <w:rPr>
+          <w:rFonts w:ascii="微軟正黑體" w:eastAsia="微軟正黑體" w:hAnsi="微軟正黑體"/>
+        </w:rPr>
+        <w:t>right</w:t>
+      </w:r>
+      <w:r>
+        <w:rPr>
+          <w:rFonts w:ascii="微軟正黑體" w:eastAsia="微軟正黑體" w:hAnsi="微軟正黑體"/>
+        </w:rPr>
+        <w:t>Room</w:t>
+      </w:r>
+      <w:r>
+        <w:rPr>
+          <w:rFonts w:ascii="微軟正黑體" w:eastAsia="微軟正黑體" w:hAnsi="微軟正黑體"/>
+        </w:rPr>
+        <w:t>)</w:t>
+      </w:r>
+      <w:r>
+        <w:rPr>
+          <w:rFonts w:ascii="微軟正黑體" w:eastAsia="微軟正黑體" w:hAnsi="微軟正黑體" w:hint="eastAsia"/>
+        </w:rPr>
+        <w:t>；本遊戲設計一個</w:t>
+      </w:r>
+      <w:r>
+        <w:rPr>
+          <w:rFonts w:ascii="微軟正黑體" w:eastAsia="微軟正黑體" w:hAnsi="微軟正黑體" w:hint="eastAsia"/>
+        </w:rPr>
+        <w:t>房間</w:t>
+      </w:r>
+      <w:r>
+        <w:rPr>
+          <w:rFonts w:ascii="微軟正黑體" w:eastAsia="微軟正黑體" w:hAnsi="微軟正黑體" w:hint="eastAsia"/>
+        </w:rPr>
+        <w:t>最多含有一個道具或遊戲角色</w:t>
+      </w:r>
+      <w:r>
+        <w:rPr>
+          <w:rFonts w:ascii="微軟正黑體" w:eastAsia="微軟正黑體" w:hAnsi="微軟正黑體" w:hint="eastAsia"/>
+        </w:rPr>
+        <w:t>，</w:t>
+      </w:r>
+      <w:r>
+        <w:rPr>
+          <w:rFonts w:ascii="微軟正黑體" w:eastAsia="微軟正黑體" w:hAnsi="微軟正黑體" w:hint="eastAsia"/>
+        </w:rPr>
+        <w:t>因此</w:t>
+      </w:r>
+      <w:r>
+        <w:rPr>
+          <w:rFonts w:ascii="微軟正黑體" w:eastAsia="微軟正黑體" w:hAnsi="微軟正黑體" w:hint="eastAsia"/>
+        </w:rPr>
+        <w:t>以一個</w:t>
+      </w:r>
+      <w:r>
+        <w:rPr>
+          <w:rFonts w:ascii="微軟正黑體" w:eastAsia="微軟正黑體" w:hAnsi="微軟正黑體"/>
+        </w:rPr>
+        <w:t>Object pointer</w:t>
+      </w:r>
+      <w:r>
+        <w:rPr>
+          <w:rFonts w:ascii="微軟正黑體" w:eastAsia="微軟正黑體" w:hAnsi="微軟正黑體"/>
+        </w:rPr>
+        <w:t xml:space="preserve"> (Room:: object)</w:t>
+      </w:r>
+      <w:r>
+        <w:rPr>
+          <w:rFonts w:ascii="微軟正黑體" w:eastAsia="微軟正黑體" w:hAnsi="微軟正黑體" w:hint="eastAsia"/>
+        </w:rPr>
+        <w:t>指向道具或遊戲角色實體</w:t>
+      </w:r>
+      <w:r>
+        <w:rPr>
+          <w:rFonts w:ascii="微軟正黑體" w:eastAsia="微軟正黑體" w:hAnsi="微軟正黑體" w:hint="eastAsia"/>
+        </w:rPr>
+        <w:t>；玩家與道具或遊戲角色實體互動完後，若要消滅該實體，</w:t>
+      </w:r>
+      <w:r>
+        <w:rPr>
+          <w:rFonts w:ascii="微軟正黑體" w:eastAsia="微軟正黑體" w:hAnsi="微軟正黑體" w:hint="eastAsia"/>
+        </w:rPr>
+        <w:t>可執行</w:t>
+      </w:r>
+      <w:r>
+        <w:rPr>
+          <w:rFonts w:ascii="微軟正黑體" w:eastAsia="微軟正黑體" w:hAnsi="微軟正黑體"/>
+        </w:rPr>
+        <w:t>Room::popObject</w:t>
+      </w:r>
+      <w:r>
+        <w:rPr>
+          <w:rFonts w:ascii="微軟正黑體" w:eastAsia="微軟正黑體" w:hAnsi="微軟正黑體" w:hint="eastAsia"/>
+        </w:rPr>
+        <w:t>；</w:t>
+      </w:r>
+      <w:r>
+        <w:rPr>
+          <w:rFonts w:ascii="微軟正黑體" w:eastAsia="微軟正黑體" w:hAnsi="微軟正黑體" w:hint="eastAsia"/>
+        </w:rPr>
+        <w:t>由於每此執行程式所生成之</w:t>
+      </w:r>
+      <w:r>
+        <w:rPr>
+          <w:rFonts w:ascii="微軟正黑體" w:eastAsia="微軟正黑體" w:hAnsi="微軟正黑體"/>
+        </w:rPr>
+        <w:t>Room</w:t>
+      </w:r>
+      <w:r>
+        <w:rPr>
+          <w:rFonts w:ascii="微軟正黑體" w:eastAsia="微軟正黑體" w:hAnsi="微軟正黑體" w:hint="eastAsia"/>
+        </w:rPr>
+        <w:t>實體記憶體位置並非固定，無法作為存讀檔的資訊，</w:t>
+      </w:r>
+      <w:r>
+        <w:rPr>
+          <w:rFonts w:ascii="微軟正黑體" w:eastAsia="微軟正黑體" w:hAnsi="微軟正黑體" w:hint="eastAsia"/>
+        </w:rPr>
+        <w:t>此</w:t>
+      </w:r>
+      <w:r>
+        <w:rPr>
+          <w:rFonts w:ascii="微軟正黑體" w:eastAsia="微軟正黑體" w:hAnsi="微軟正黑體" w:hint="eastAsia"/>
+        </w:rPr>
+        <w:t>問題</w:t>
+      </w:r>
+      <w:r>
+        <w:rPr>
+          <w:rFonts w:ascii="微軟正黑體" w:eastAsia="微軟正黑體" w:hAnsi="微軟正黑體" w:hint="eastAsia"/>
+        </w:rPr>
+        <w:t>能</w:t>
+      </w:r>
+      <w:r>
+        <w:rPr>
+          <w:rFonts w:ascii="微軟正黑體" w:eastAsia="微軟正黑體" w:hAnsi="微軟正黑體" w:hint="eastAsia"/>
+        </w:rPr>
+        <w:t>透過讓每個</w:t>
+      </w:r>
+      <w:r>
+        <w:rPr>
+          <w:rFonts w:ascii="微軟正黑體" w:eastAsia="微軟正黑體" w:hAnsi="微軟正黑體"/>
+        </w:rPr>
+        <w:t>Room</w:t>
+      </w:r>
+      <w:r>
+        <w:rPr>
+          <w:rFonts w:ascii="微軟正黑體" w:eastAsia="微軟正黑體" w:hAnsi="微軟正黑體" w:hint="eastAsia"/>
+        </w:rPr>
+        <w:t>擁有固定編號</w:t>
+      </w:r>
+      <w:r>
+        <w:rPr>
+          <w:rFonts w:ascii="微軟正黑體" w:eastAsia="微軟正黑體" w:hAnsi="微軟正黑體"/>
+        </w:rPr>
+        <w:t>(Room::index)</w:t>
+      </w:r>
+      <w:r>
+        <w:rPr>
+          <w:rFonts w:ascii="微軟正黑體" w:eastAsia="微軟正黑體" w:hAnsi="微軟正黑體" w:hint="eastAsia"/>
+        </w:rPr>
+        <w:t>解決</w:t>
+      </w:r>
+      <w:r>
+        <w:rPr>
+          <w:rFonts w:ascii="微軟正黑體" w:eastAsia="微軟正黑體" w:hAnsi="微軟正黑體" w:hint="eastAsia"/>
+        </w:rPr>
+        <w:t>；</w:t>
+      </w:r>
+      <w:r>
+        <w:rPr>
+          <w:rFonts w:ascii="微軟正黑體" w:eastAsia="微軟正黑體" w:hAnsi="微軟正黑體" w:hint="eastAsia"/>
+        </w:rPr>
+        <w:t>遊戲通關條件之一為玩家抵達終點</w:t>
+      </w:r>
+      <w:r>
+        <w:rPr>
+          <w:rFonts w:ascii="微軟正黑體" w:eastAsia="微軟正黑體" w:hAnsi="微軟正黑體"/>
+        </w:rPr>
+        <w:t>Room</w:t>
+      </w:r>
+      <w:r>
+        <w:rPr>
+          <w:rFonts w:ascii="微軟正黑體" w:eastAsia="微軟正黑體" w:hAnsi="微軟正黑體" w:hint="eastAsia"/>
+        </w:rPr>
+        <w:t>，因此透過</w:t>
+      </w:r>
+      <w:r>
+        <w:rPr>
+          <w:rFonts w:ascii="微軟正黑體" w:eastAsia="微軟正黑體" w:hAnsi="微軟正黑體"/>
+        </w:rPr>
+        <w:t>Room::isExit</w:t>
+      </w:r>
+      <w:r>
+        <w:rPr>
+          <w:rFonts w:ascii="微軟正黑體" w:eastAsia="微軟正黑體" w:hAnsi="微軟正黑體" w:hint="eastAsia"/>
+        </w:rPr>
+        <w:t>決定此</w:t>
+      </w:r>
+      <w:r>
+        <w:rPr>
+          <w:rFonts w:ascii="微軟正黑體" w:eastAsia="微軟正黑體" w:hAnsi="微軟正黑體"/>
+        </w:rPr>
+        <w:t>Room</w:t>
+      </w:r>
+      <w:r>
+        <w:rPr>
+          <w:rFonts w:ascii="微軟正黑體" w:eastAsia="微軟正黑體" w:hAnsi="微軟正黑體" w:hint="eastAsia"/>
+        </w:rPr>
+        <w:t>是否為終點</w:t>
+      </w:r>
+      <w:r>
+        <w:rPr>
+          <w:rFonts w:ascii="微軟正黑體" w:eastAsia="微軟正黑體" w:hAnsi="微軟正黑體" w:hint="eastAsia"/>
+        </w:rPr>
+        <w:t>，而</w:t>
+      </w:r>
+      <w:r>
+        <w:rPr>
+          <w:rFonts w:ascii="微軟正黑體" w:eastAsia="微軟正黑體" w:hAnsi="微軟正黑體"/>
+          <w:color w:val="000000" w:themeColor="text1"/>
+        </w:rPr>
+        <w:t>Room::isVisited</w:t>
+      </w:r>
+      <w:r>
+        <w:rPr>
+          <w:rFonts w:ascii="微軟正黑體" w:eastAsia="微軟正黑體" w:hAnsi="微軟正黑體" w:hint="eastAsia"/>
+          <w:color w:val="000000" w:themeColor="text1"/>
+        </w:rPr>
+        <w:t>能決定</w:t>
+      </w:r>
+      <w:r>
+        <w:rPr>
+          <w:rFonts w:ascii="微軟正黑體" w:eastAsia="微軟正黑體" w:hAnsi="微軟正黑體"/>
+          <w:color w:val="000000" w:themeColor="text1"/>
+        </w:rPr>
+        <w:t>Room</w:t>
+      </w:r>
+      <w:r>
+        <w:rPr>
+          <w:rFonts w:ascii="微軟正黑體" w:eastAsia="微軟正黑體" w:hAnsi="微軟正黑體" w:hint="eastAsia"/>
+          <w:color w:val="000000" w:themeColor="text1"/>
+        </w:rPr>
+        <w:t>的資訊</w:t>
+      </w:r>
+      <w:r>
+        <w:rPr>
+          <w:rFonts w:ascii="微軟正黑體" w:eastAsia="微軟正黑體" w:hAnsi="微軟正黑體" w:hint="eastAsia"/>
+          <w:color w:val="000000" w:themeColor="text1"/>
+        </w:rPr>
+        <w:t>是否呈現在地圖上</w:t>
+      </w:r>
+      <w:r>
+        <w:rPr>
+          <w:rFonts w:ascii="微軟正黑體" w:eastAsia="微軟正黑體" w:hAnsi="微軟正黑體" w:hint="eastAsia"/>
+          <w:color w:val="000000" w:themeColor="text1"/>
+        </w:rPr>
+        <w:t>。</w:t>
+      </w:r>
+    </w:p>
+    <w:p>
+      <w:pPr>
+        <w:spacing w:beforeLines="50" w:before="180" w:line="0" w:lineRule="atLeast"/>
+        <w:jc w:val="both"/>
+        <w:rPr>
+          <w:rFonts w:ascii="微軟正黑體" w:eastAsia="微軟正黑體" w:hAnsi="微軟正黑體" w:hint="eastAsia"/>
+          <w:b/>
+          <w:bCs/>
+        </w:rPr>
+      </w:pPr>
+      <w:r>
+        <w:rPr>
+          <w:rFonts w:ascii="微軟正黑體" w:eastAsia="微軟正黑體" w:hAnsi="微軟正黑體" w:hint="eastAsia"/>
+          <w:b/>
+          <w:bCs/>
+        </w:rPr>
+        <w:t>a</w:t>
+      </w:r>
+      <w:r>
+        <w:rPr>
+          <w:rFonts w:ascii="微軟正黑體" w:eastAsia="微軟正黑體" w:hAnsi="微軟正黑體"/>
+          <w:b/>
+          <w:bCs/>
+        </w:rPr>
+        <w:t>-</w:t>
+      </w:r>
+      <w:r>
+        <w:rPr>
+          <w:rFonts w:ascii="微軟正黑體" w:eastAsia="微軟正黑體" w:hAnsi="微軟正黑體"/>
+          <w:b/>
+          <w:bCs/>
+        </w:rPr>
+        <w:t>3</w:t>
+      </w:r>
+      <w:r>
+        <w:rPr>
+          <w:rFonts w:ascii="微軟正黑體" w:eastAsia="微軟正黑體" w:hAnsi="微軟正黑體" w:hint="eastAsia"/>
+          <w:b/>
+          <w:bCs/>
+        </w:rPr>
+        <w:t>.</w:t>
+      </w:r>
+      <w:r>
+        <w:rPr>
+          <w:rFonts w:ascii="微軟正黑體" w:eastAsia="微軟正黑體" w:hAnsi="微軟正黑體"/>
+          <w:b/>
+          <w:bCs/>
+        </w:rPr>
+        <w:t xml:space="preserve"> </w:t>
+      </w:r>
+      <w:r>
+        <w:rPr>
+          <w:rFonts w:ascii="微軟正黑體" w:eastAsia="微軟正黑體" w:hAnsi="微軟正黑體"/>
+          <w:b/>
+          <w:bCs/>
+        </w:rPr>
+        <w:t>Player</w:t>
+      </w:r>
+      <w:r>
+        <w:rPr>
+          <w:rFonts w:ascii="微軟正黑體" w:eastAsia="微軟正黑體" w:hAnsi="微軟正黑體" w:hint="eastAsia"/>
+          <w:b/>
+          <w:bCs/>
+        </w:rPr>
+        <w:t>：</w:t>
+      </w:r>
+    </w:p>
+    <w:p>
+      <w:pPr>
+        <w:spacing w:line="0" w:lineRule="atLeast"/>
+        <w:jc w:val="both"/>
+        <w:rPr>
+          <w:rFonts w:ascii="微軟正黑體" w:eastAsia="微軟正黑體" w:hAnsi="微軟正黑體"/>
+          <w:color w:val="000000" w:themeColor="text1"/>
+        </w:rPr>
+      </w:pPr>
+      <w:r>
+        <w:rPr>
+          <w:rFonts w:ascii="微軟正黑體" w:eastAsia="微軟正黑體" w:hAnsi="微軟正黑體"/>
+          <w:color w:val="000000" w:themeColor="text1"/>
+        </w:rPr>
+        <w:tab/>
+        <w:t>Player</w:t>
+      </w:r>
+      <w:r>
+        <w:rPr>
+          <w:rFonts w:ascii="微軟正黑體" w:eastAsia="微軟正黑體" w:hAnsi="微軟正黑體" w:hint="eastAsia"/>
+          <w:color w:val="000000" w:themeColor="text1"/>
+        </w:rPr>
+        <w:t>繼承了</w:t>
+      </w:r>
+      <w:r>
+        <w:rPr>
+          <w:rFonts w:ascii="微軟正黑體" w:eastAsia="微軟正黑體" w:hAnsi="微軟正黑體"/>
+          <w:color w:val="000000" w:themeColor="text1"/>
+        </w:rPr>
+        <w:t>GameCharacter</w:t>
+      </w:r>
+      <w:r>
+        <w:rPr>
+          <w:rFonts w:ascii="微軟正黑體" w:eastAsia="微軟正黑體" w:hAnsi="微軟正黑體" w:hint="eastAsia"/>
+          <w:color w:val="000000" w:themeColor="text1"/>
+        </w:rPr>
+        <w:t>；</w:t>
+      </w:r>
+      <w:r>
+        <w:rPr>
+          <w:rFonts w:ascii="微軟正黑體" w:eastAsia="微軟正黑體" w:hAnsi="微軟正黑體" w:hint="eastAsia"/>
+          <w:color w:val="000000" w:themeColor="text1"/>
+        </w:rPr>
+        <w:t>此為使用者主要操控之遊戲角色</w:t>
+      </w:r>
+      <w:r>
+        <w:rPr>
+          <w:rFonts w:ascii="微軟正黑體" w:eastAsia="微軟正黑體" w:hAnsi="微軟正黑體" w:hint="eastAsia"/>
+          <w:color w:val="000000" w:themeColor="text1"/>
+        </w:rPr>
+        <w:t>，</w:t>
+      </w:r>
+      <w:r>
+        <w:rPr>
+          <w:rFonts w:ascii="微軟正黑體" w:eastAsia="微軟正黑體" w:hAnsi="微軟正黑體" w:hint="eastAsia"/>
+          <w:color w:val="000000" w:themeColor="text1"/>
+        </w:rPr>
+        <w:t>第一個</w:t>
+      </w:r>
+      <w:r>
+        <w:rPr>
+          <w:rFonts w:ascii="微軟正黑體" w:eastAsia="微軟正黑體" w:hAnsi="微軟正黑體" w:hint="eastAsia"/>
+          <w:color w:val="000000" w:themeColor="text1"/>
+        </w:rPr>
+        <w:t>功能是能在地下城空間移動，因此使用</w:t>
+      </w:r>
+      <w:r>
+        <w:rPr>
+          <w:rFonts w:ascii="微軟正黑體" w:eastAsia="微軟正黑體" w:hAnsi="微軟正黑體"/>
+          <w:color w:val="000000" w:themeColor="text1"/>
+        </w:rPr>
+        <w:t>Room pointer</w:t>
+      </w:r>
+      <w:r>
+        <w:rPr>
+          <w:rFonts w:ascii="微軟正黑體" w:eastAsia="微軟正黑體" w:hAnsi="微軟正黑體" w:hint="eastAsia"/>
+          <w:color w:val="000000" w:themeColor="text1"/>
+        </w:rPr>
+        <w:t>參數</w:t>
+      </w:r>
+      <w:r>
+        <w:rPr>
+          <w:rFonts w:ascii="微軟正黑體" w:eastAsia="微軟正黑體" w:hAnsi="微軟正黑體"/>
+          <w:color w:val="000000" w:themeColor="text1"/>
+        </w:rPr>
+        <w:t>Player::</w:t>
+      </w:r>
+      <w:proofErr w:type="spellStart"/>
+      <w:r>
+        <w:rPr>
+          <w:rFonts w:ascii="微軟正黑體" w:eastAsia="微軟正黑體" w:hAnsi="微軟正黑體"/>
+          <w:color w:val="000000" w:themeColor="text1"/>
+        </w:rPr>
+        <w:t>currentRoom</w:t>
+      </w:r>
+      <w:proofErr w:type="spellEnd"/>
+      <w:r>
+        <w:rPr>
+          <w:rFonts w:ascii="微軟正黑體" w:eastAsia="微軟正黑體" w:hAnsi="微軟正黑體" w:hint="eastAsia"/>
+          <w:color w:val="000000" w:themeColor="text1"/>
+        </w:rPr>
+        <w:t>和</w:t>
+      </w:r>
+      <w:r>
+        <w:rPr>
+          <w:rFonts w:ascii="微軟正黑體" w:eastAsia="微軟正黑體" w:hAnsi="微軟正黑體"/>
+          <w:color w:val="000000" w:themeColor="text1"/>
+        </w:rPr>
+        <w:t>Player::</w:t>
+      </w:r>
+      <w:proofErr w:type="spellStart"/>
+      <w:r>
+        <w:rPr>
+          <w:rFonts w:ascii="微軟正黑體" w:eastAsia="微軟正黑體" w:hAnsi="微軟正黑體"/>
+          <w:color w:val="000000" w:themeColor="text1"/>
+        </w:rPr>
+        <w:t>previousRoom</w:t>
+      </w:r>
+      <w:proofErr w:type="spellEnd"/>
+      <w:r>
+        <w:rPr>
+          <w:rFonts w:ascii="微軟正黑體" w:eastAsia="微軟正黑體" w:hAnsi="微軟正黑體" w:hint="eastAsia"/>
+          <w:color w:val="000000" w:themeColor="text1"/>
+        </w:rPr>
+        <w:t>，分別</w:t>
+      </w:r>
+      <w:r>
+        <w:rPr>
+          <w:rFonts w:ascii="微軟正黑體" w:eastAsia="微軟正黑體" w:hAnsi="微軟正黑體" w:hint="eastAsia"/>
+          <w:color w:val="000000" w:themeColor="text1"/>
+        </w:rPr>
+        <w:t>記錄角色目前與上一次移動的位置資訊，</w:t>
+      </w:r>
+      <w:r>
+        <w:rPr>
+          <w:rFonts w:ascii="微軟正黑體" w:eastAsia="微軟正黑體" w:hAnsi="微軟正黑體" w:hint="eastAsia"/>
+          <w:color w:val="000000" w:themeColor="text1"/>
+        </w:rPr>
+        <w:t>這兩個參數的互相搭配是為了讓戰鬥撤退功能順利執行，避免發生死迴圈；每次執行移動便會執行</w:t>
+      </w:r>
+      <w:r>
+        <w:rPr>
+          <w:rFonts w:ascii="微軟正黑體" w:eastAsia="微軟正黑體" w:hAnsi="微軟正黑體"/>
+          <w:color w:val="000000" w:themeColor="text1"/>
+        </w:rPr>
+        <w:t>Player::</w:t>
+      </w:r>
+      <w:proofErr w:type="spellStart"/>
+      <w:r>
+        <w:rPr>
+          <w:rFonts w:ascii="微軟正黑體" w:eastAsia="微軟正黑體" w:hAnsi="微軟正黑體"/>
+          <w:color w:val="000000" w:themeColor="text1"/>
+        </w:rPr>
+        <w:t>changeRoom</w:t>
+      </w:r>
+      <w:proofErr w:type="spellEnd"/>
+      <w:r>
+        <w:rPr>
+          <w:rFonts w:ascii="微軟正黑體" w:eastAsia="微軟正黑體" w:hAnsi="微軟正黑體" w:hint="eastAsia"/>
+          <w:color w:val="000000" w:themeColor="text1"/>
+        </w:rPr>
+        <w:t>，將移動目的地房間之</w:t>
+      </w:r>
+      <w:r>
+        <w:rPr>
+          <w:rFonts w:ascii="微軟正黑體" w:eastAsia="微軟正黑體" w:hAnsi="微軟正黑體"/>
+          <w:color w:val="000000" w:themeColor="text1"/>
+        </w:rPr>
+        <w:t>address</w:t>
+      </w:r>
+      <w:r>
+        <w:rPr>
+          <w:rFonts w:ascii="微軟正黑體" w:eastAsia="微軟正黑體" w:hAnsi="微軟正黑體" w:hint="eastAsia"/>
+          <w:color w:val="000000" w:themeColor="text1"/>
+        </w:rPr>
+        <w:t>作為</w:t>
+      </w:r>
+      <w:r>
+        <w:rPr>
+          <w:rFonts w:ascii="微軟正黑體" w:eastAsia="微軟正黑體" w:hAnsi="微軟正黑體"/>
+          <w:color w:val="000000" w:themeColor="text1"/>
+        </w:rPr>
+        <w:t>argument</w:t>
+      </w:r>
+      <w:r>
+        <w:rPr>
+          <w:rFonts w:ascii="微軟正黑體" w:eastAsia="微軟正黑體" w:hAnsi="微軟正黑體" w:hint="eastAsia"/>
+          <w:color w:val="000000" w:themeColor="text1"/>
+        </w:rPr>
+        <w:t>傳入，將</w:t>
+      </w:r>
+      <w:r>
+        <w:rPr>
+          <w:rFonts w:ascii="微軟正黑體" w:eastAsia="微軟正黑體" w:hAnsi="微軟正黑體"/>
+          <w:color w:val="000000" w:themeColor="text1"/>
+        </w:rPr>
+        <w:t>Player::</w:t>
+      </w:r>
+      <w:proofErr w:type="spellStart"/>
+      <w:r>
+        <w:rPr>
+          <w:rFonts w:ascii="微軟正黑體" w:eastAsia="微軟正黑體" w:hAnsi="微軟正黑體"/>
+          <w:color w:val="000000" w:themeColor="text1"/>
+        </w:rPr>
+        <w:t>currentRoom</w:t>
+      </w:r>
+      <w:proofErr w:type="spellEnd"/>
+      <w:r>
+        <w:rPr>
+          <w:rFonts w:ascii="微軟正黑體" w:eastAsia="微軟正黑體" w:hAnsi="微軟正黑體" w:hint="eastAsia"/>
+          <w:color w:val="000000" w:themeColor="text1"/>
+        </w:rPr>
+        <w:t>覆蓋</w:t>
+      </w:r>
+      <w:r>
+        <w:rPr>
+          <w:rFonts w:ascii="微軟正黑體" w:eastAsia="微軟正黑體" w:hAnsi="微軟正黑體"/>
+          <w:color w:val="000000" w:themeColor="text1"/>
+        </w:rPr>
+        <w:t>Player::</w:t>
+      </w:r>
+      <w:proofErr w:type="spellStart"/>
+      <w:r>
+        <w:rPr>
+          <w:rFonts w:ascii="微軟正黑體" w:eastAsia="微軟正黑體" w:hAnsi="微軟正黑體"/>
+          <w:color w:val="000000" w:themeColor="text1"/>
+        </w:rPr>
+        <w:t>previousRoom</w:t>
+      </w:r>
+      <w:proofErr w:type="spellEnd"/>
+      <w:r>
+        <w:rPr>
+          <w:rFonts w:ascii="微軟正黑體" w:eastAsia="微軟正黑體" w:hAnsi="微軟正黑體" w:hint="eastAsia"/>
+          <w:color w:val="000000" w:themeColor="text1"/>
+        </w:rPr>
+        <w:t>，然後</w:t>
+      </w:r>
+      <w:r>
+        <w:rPr>
+          <w:rFonts w:ascii="微軟正黑體" w:eastAsia="微軟正黑體" w:hAnsi="微軟正黑體" w:hint="eastAsia"/>
+          <w:color w:val="000000" w:themeColor="text1"/>
+        </w:rPr>
+        <w:t>目的地房間</w:t>
+      </w:r>
+      <w:r>
+        <w:rPr>
+          <w:rFonts w:ascii="微軟正黑體" w:eastAsia="微軟正黑體" w:hAnsi="微軟正黑體"/>
+          <w:color w:val="000000" w:themeColor="text1"/>
+        </w:rPr>
+        <w:t>address</w:t>
+      </w:r>
+      <w:r>
+        <w:rPr>
+          <w:rFonts w:ascii="微軟正黑體" w:eastAsia="微軟正黑體" w:hAnsi="微軟正黑體" w:hint="eastAsia"/>
+          <w:color w:val="000000" w:themeColor="text1"/>
+        </w:rPr>
+        <w:t>覆蓋</w:t>
+      </w:r>
+      <w:r>
+        <w:rPr>
+          <w:rFonts w:ascii="微軟正黑體" w:eastAsia="微軟正黑體" w:hAnsi="微軟正黑體"/>
+          <w:color w:val="000000" w:themeColor="text1"/>
+        </w:rPr>
+        <w:t>Player::</w:t>
+      </w:r>
+      <w:proofErr w:type="spellStart"/>
+      <w:r>
+        <w:rPr>
+          <w:rFonts w:ascii="微軟正黑體" w:eastAsia="微軟正黑體" w:hAnsi="微軟正黑體"/>
+          <w:color w:val="000000" w:themeColor="text1"/>
+        </w:rPr>
+        <w:t>currentRoom</w:t>
+      </w:r>
+      <w:proofErr w:type="spellEnd"/>
+      <w:r>
+        <w:rPr>
+          <w:rFonts w:ascii="微軟正黑體" w:eastAsia="微軟正黑體" w:hAnsi="微軟正黑體" w:hint="eastAsia"/>
+          <w:color w:val="000000" w:themeColor="text1"/>
+        </w:rPr>
+        <w:t>。</w:t>
+      </w:r>
+    </w:p>
+    <w:p>
+      <w:pPr>
+        <w:spacing w:line="0" w:lineRule="atLeast"/>
+        <w:jc w:val="both"/>
+        <w:rPr>
+          <w:rFonts w:ascii="微軟正黑體" w:eastAsia="微軟正黑體" w:hAnsi="微軟正黑體"/>
+          <w:color w:val="000000" w:themeColor="text1"/>
+        </w:rPr>
+      </w:pPr>
+      <w:r>
+        <w:rPr>
+          <w:rFonts w:ascii="微軟正黑體" w:eastAsia="微軟正黑體" w:hAnsi="微軟正黑體"/>
+          <w:color w:val="000000" w:themeColor="text1"/>
+        </w:rPr>
+        <w:tab/>
+      </w:r>
+      <w:r>
+        <w:rPr>
+          <w:rFonts w:ascii="微軟正黑體" w:eastAsia="微軟正黑體" w:hAnsi="微軟正黑體" w:hint="eastAsia"/>
+          <w:color w:val="000000" w:themeColor="text1"/>
+        </w:rPr>
+        <w:t>第二個功能是讓</w:t>
+      </w:r>
+      <w:r>
+        <w:rPr>
+          <w:rFonts w:ascii="微軟正黑體" w:eastAsia="微軟正黑體" w:hAnsi="微軟正黑體"/>
+          <w:color w:val="000000" w:themeColor="text1"/>
+        </w:rPr>
+        <w:t>Player</w:t>
+      </w:r>
+      <w:r>
+        <w:rPr>
+          <w:rFonts w:ascii="微軟正黑體" w:eastAsia="微軟正黑體" w:hAnsi="微軟正黑體" w:hint="eastAsia"/>
+          <w:color w:val="000000" w:themeColor="text1"/>
+        </w:rPr>
+        <w:t>能透過撿寶箱道具或裝備武器來提升攻擊力，並將額外獲得的攻擊力</w:t>
+      </w:r>
+      <w:r>
+        <w:rPr>
+          <w:rFonts w:ascii="微軟正黑體" w:eastAsia="微軟正黑體" w:hAnsi="微軟正黑體" w:hint="eastAsia"/>
+          <w:color w:val="000000" w:themeColor="text1"/>
+        </w:rPr>
+        <w:t>記</w:t>
+      </w:r>
+      <w:r>
+        <w:rPr>
+          <w:rFonts w:ascii="微軟正黑體" w:eastAsia="微軟正黑體" w:hAnsi="微軟正黑體" w:hint="eastAsia"/>
+          <w:color w:val="000000" w:themeColor="text1"/>
+        </w:rPr>
+        <w:t>錄</w:t>
+      </w:r>
+      <w:r>
+        <w:rPr>
+          <w:rFonts w:ascii="微軟正黑體" w:eastAsia="微軟正黑體" w:hAnsi="微軟正黑體" w:hint="eastAsia"/>
+          <w:color w:val="000000" w:themeColor="text1"/>
+        </w:rPr>
+        <w:t>在</w:t>
+      </w:r>
+      <w:r>
+        <w:rPr>
+          <w:rFonts w:ascii="微軟正黑體" w:eastAsia="微軟正黑體" w:hAnsi="微軟正黑體"/>
+          <w:color w:val="000000" w:themeColor="text1"/>
+        </w:rPr>
+        <w:t>Player::</w:t>
+      </w:r>
+      <w:proofErr w:type="spellStart"/>
+      <w:r>
+        <w:rPr>
+          <w:rFonts w:ascii="微軟正黑體" w:eastAsia="微軟正黑體" w:hAnsi="微軟正黑體"/>
+          <w:color w:val="000000" w:themeColor="text1"/>
+        </w:rPr>
+        <w:t>weaponAttack</w:t>
+      </w:r>
+      <w:proofErr w:type="spellEnd"/>
+      <w:r>
+        <w:rPr>
+          <w:rFonts w:ascii="微軟正黑體" w:eastAsia="微軟正黑體" w:hAnsi="微軟正黑體" w:hint="eastAsia"/>
+          <w:color w:val="000000" w:themeColor="text1"/>
+        </w:rPr>
+        <w:t>和</w:t>
+      </w:r>
+      <w:r>
+        <w:rPr>
+          <w:rFonts w:ascii="微軟正黑體" w:eastAsia="微軟正黑體" w:hAnsi="微軟正黑體" w:hint="eastAsia"/>
+          <w:color w:val="000000" w:themeColor="text1"/>
+        </w:rPr>
+        <w:t>P</w:t>
+      </w:r>
+      <w:r>
+        <w:rPr>
+          <w:rFonts w:ascii="微軟正黑體" w:eastAsia="微軟正黑體" w:hAnsi="微軟正黑體"/>
+          <w:color w:val="000000" w:themeColor="text1"/>
+        </w:rPr>
+        <w:t>layer::</w:t>
+      </w:r>
+      <w:proofErr w:type="spellStart"/>
+      <w:r>
+        <w:rPr>
+          <w:rFonts w:ascii="微軟正黑體" w:eastAsia="微軟正黑體" w:hAnsi="微軟正黑體"/>
+          <w:color w:val="000000" w:themeColor="text1"/>
+        </w:rPr>
+        <w:t>addedAttack</w:t>
+      </w:r>
+      <w:proofErr w:type="spellEnd"/>
+      <w:r>
+        <w:rPr>
+          <w:rFonts w:ascii="微軟正黑體" w:eastAsia="微軟正黑體" w:hAnsi="微軟正黑體" w:hint="eastAsia"/>
+          <w:color w:val="000000" w:themeColor="text1"/>
+        </w:rPr>
+        <w:t>，細節如下：</w:t>
+      </w:r>
+    </w:p>
+    <w:p>
+      <w:pPr>
+        <w:spacing w:line="0" w:lineRule="atLeast"/>
+        <w:ind w:firstLine="480"/>
+        <w:jc w:val="both"/>
+        <w:rPr>
+          <w:rFonts w:ascii="微軟正黑體" w:eastAsia="微軟正黑體" w:hAnsi="微軟正黑體"/>
+          <w:color w:val="000000" w:themeColor="text1"/>
+        </w:rPr>
+      </w:pPr>
+      <w:r>
+        <w:rPr>
+          <w:rFonts w:ascii="微軟正黑體" w:eastAsia="微軟正黑體" w:hAnsi="微軟正黑體"/>
+          <w:color w:val="000000" w:themeColor="text1"/>
+        </w:rPr>
+        <w:t>Player::</w:t>
+      </w:r>
+      <w:proofErr w:type="spellStart"/>
+      <w:r>
+        <w:rPr>
+          <w:rFonts w:ascii="微軟正黑體" w:eastAsia="微軟正黑體" w:hAnsi="微軟正黑體"/>
+          <w:color w:val="000000" w:themeColor="text1"/>
+        </w:rPr>
+        <w:t>weaponAttack</w:t>
+      </w:r>
+      <w:proofErr w:type="spellEnd"/>
+      <w:r>
+        <w:rPr>
+          <w:rFonts w:ascii="微軟正黑體" w:eastAsia="微軟正黑體" w:hAnsi="微軟正黑體"/>
+          <w:color w:val="000000" w:themeColor="text1"/>
+        </w:rPr>
+        <w:t xml:space="preserve">: </w:t>
+      </w:r>
+      <w:r>
+        <w:rPr>
+          <w:rFonts w:ascii="微軟正黑體" w:eastAsia="微軟正黑體" w:hAnsi="微軟正黑體" w:hint="eastAsia"/>
+          <w:color w:val="000000" w:themeColor="text1"/>
+        </w:rPr>
+        <w:t>裝備武器獲得的攻擊力</w:t>
+      </w:r>
+    </w:p>
+    <w:p>
+      <w:pPr>
+        <w:spacing w:line="0" w:lineRule="atLeast"/>
+        <w:ind w:firstLine="480"/>
+        <w:jc w:val="both"/>
+        <w:rPr>
+          <w:rFonts w:ascii="微軟正黑體" w:eastAsia="微軟正黑體" w:hAnsi="微軟正黑體"/>
+          <w:color w:val="000000" w:themeColor="text1"/>
+        </w:rPr>
+      </w:pPr>
+      <w:r>
+        <w:rPr>
+          <w:rFonts w:ascii="微軟正黑體" w:eastAsia="微軟正黑體" w:hAnsi="微軟正黑體" w:hint="eastAsia"/>
+          <w:color w:val="000000" w:themeColor="text1"/>
+        </w:rPr>
+        <w:t>P</w:t>
+      </w:r>
+      <w:r>
+        <w:rPr>
+          <w:rFonts w:ascii="微軟正黑體" w:eastAsia="微軟正黑體" w:hAnsi="微軟正黑體"/>
+          <w:color w:val="000000" w:themeColor="text1"/>
+        </w:rPr>
+        <w:t>layer::</w:t>
+      </w:r>
+      <w:proofErr w:type="spellStart"/>
+      <w:r>
+        <w:rPr>
+          <w:rFonts w:ascii="微軟正黑體" w:eastAsia="微軟正黑體" w:hAnsi="微軟正黑體"/>
+          <w:color w:val="000000" w:themeColor="text1"/>
+        </w:rPr>
+        <w:t>addedAttack</w:t>
+      </w:r>
+      <w:proofErr w:type="spellEnd"/>
+      <w:r>
+        <w:rPr>
+          <w:rFonts w:ascii="微軟正黑體" w:eastAsia="微軟正黑體" w:hAnsi="微軟正黑體"/>
+          <w:color w:val="000000" w:themeColor="text1"/>
+        </w:rPr>
+        <w:t xml:space="preserve">: </w:t>
+      </w:r>
+      <w:r>
+        <w:rPr>
+          <w:rFonts w:ascii="微軟正黑體" w:eastAsia="微軟正黑體" w:hAnsi="微軟正黑體" w:hint="eastAsia"/>
+          <w:color w:val="000000" w:themeColor="text1"/>
+        </w:rPr>
+        <w:t xml:space="preserve">撿寶箱道具獲得的攻擊力 </w:t>
+      </w:r>
+      <w:r>
+        <w:rPr>
+          <w:rFonts w:ascii="微軟正黑體" w:eastAsia="微軟正黑體" w:hAnsi="微軟正黑體"/>
+          <w:color w:val="000000" w:themeColor="text1"/>
+        </w:rPr>
+        <w:t xml:space="preserve">+ </w:t>
+      </w:r>
+      <w:r>
+        <w:rPr>
+          <w:rFonts w:ascii="微軟正黑體" w:eastAsia="微軟正黑體" w:hAnsi="微軟正黑體"/>
+          <w:color w:val="000000" w:themeColor="text1"/>
+        </w:rPr>
+        <w:t>Player::</w:t>
+      </w:r>
+      <w:proofErr w:type="spellStart"/>
+      <w:r>
+        <w:rPr>
+          <w:rFonts w:ascii="微軟正黑體" w:eastAsia="微軟正黑體" w:hAnsi="微軟正黑體"/>
+          <w:color w:val="000000" w:themeColor="text1"/>
+        </w:rPr>
+        <w:t>weaponAttack</w:t>
+      </w:r>
+      <w:proofErr w:type="spellEnd"/>
+    </w:p>
+    <w:p>
+      <w:pPr>
+        <w:spacing w:line="0" w:lineRule="atLeast"/>
+        <w:ind w:firstLine="480"/>
+        <w:jc w:val="both"/>
+        <w:rPr>
+          <w:rFonts w:ascii="微軟正黑體" w:eastAsia="微軟正黑體" w:hAnsi="微軟正黑體" w:hint="eastAsia"/>
+          <w:color w:val="000000" w:themeColor="text1"/>
+        </w:rPr>
+      </w:pPr>
+      <w:r>
+        <w:rPr>
+          <w:rFonts w:ascii="微軟正黑體" w:eastAsia="微軟正黑體" w:hAnsi="微軟正黑體"/>
+          <w:color w:val="000000" w:themeColor="text1"/>
+        </w:rPr>
+        <w:lastRenderedPageBreak/>
+        <w:t>GameCharacter::attack</w:t>
+      </w:r>
+      <w:r>
+        <w:rPr>
+          <w:rFonts w:ascii="微軟正黑體" w:eastAsia="微軟正黑體" w:hAnsi="微軟正黑體"/>
+          <w:color w:val="000000" w:themeColor="text1"/>
+        </w:rPr>
+        <w:t xml:space="preserve">: </w:t>
+      </w:r>
+      <w:r>
+        <w:rPr>
+          <w:rFonts w:ascii="微軟正黑體" w:eastAsia="微軟正黑體" w:hAnsi="微軟正黑體" w:hint="eastAsia"/>
+          <w:color w:val="000000" w:themeColor="text1"/>
+        </w:rPr>
+        <w:t xml:space="preserve">玩家基礎攻擊力 </w:t>
+      </w:r>
+      <w:r>
+        <w:rPr>
+          <w:rFonts w:ascii="微軟正黑體" w:eastAsia="微軟正黑體" w:hAnsi="微軟正黑體"/>
+          <w:color w:val="000000" w:themeColor="text1"/>
+        </w:rPr>
+        <w:t xml:space="preserve">+ </w:t>
+      </w:r>
+      <w:r>
+        <w:rPr>
+          <w:rFonts w:ascii="微軟正黑體" w:eastAsia="微軟正黑體" w:hAnsi="微軟正黑體" w:hint="eastAsia"/>
+          <w:color w:val="000000" w:themeColor="text1"/>
+        </w:rPr>
+        <w:t>P</w:t>
+      </w:r>
+      <w:r>
+        <w:rPr>
+          <w:rFonts w:ascii="微軟正黑體" w:eastAsia="微軟正黑體" w:hAnsi="微軟正黑體"/>
+          <w:color w:val="000000" w:themeColor="text1"/>
+        </w:rPr>
+        <w:t>layer::</w:t>
+      </w:r>
+      <w:proofErr w:type="spellStart"/>
+      <w:r>
+        <w:rPr>
+          <w:rFonts w:ascii="微軟正黑體" w:eastAsia="微軟正黑體" w:hAnsi="微軟正黑體"/>
+          <w:color w:val="000000" w:themeColor="text1"/>
+        </w:rPr>
+        <w:t>addedAttack</w:t>
+      </w:r>
+      <w:proofErr w:type="spellEnd"/>
+      <w:r>
+        <w:rPr>
+          <w:rFonts w:ascii="微軟正黑體" w:eastAsia="微軟正黑體" w:hAnsi="微軟正黑體"/>
+          <w:color w:val="000000" w:themeColor="text1"/>
+        </w:rPr>
+        <w:t xml:space="preserve"> + </w:t>
+      </w:r>
+      <w:r>
+        <w:rPr>
+          <w:rFonts w:ascii="微軟正黑體" w:eastAsia="微軟正黑體" w:hAnsi="微軟正黑體"/>
+          <w:color w:val="000000" w:themeColor="text1"/>
+        </w:rPr>
+        <w:t>Player::</w:t>
+      </w:r>
+      <w:proofErr w:type="spellStart"/>
+      <w:r>
+        <w:rPr>
+          <w:rFonts w:ascii="微軟正黑體" w:eastAsia="微軟正黑體" w:hAnsi="微軟正黑體"/>
+          <w:color w:val="000000" w:themeColor="text1"/>
+        </w:rPr>
+        <w:t>weaponAttack</w:t>
+      </w:r>
+      <w:proofErr w:type="spellEnd"/>
+    </w:p>
+    <w:p>
+      <w:pPr>
+        <w:spacing w:line="0" w:lineRule="atLeast"/>
+        <w:jc w:val="both"/>
+        <w:rPr>
+          <w:rFonts w:ascii="微軟正黑體" w:eastAsia="微軟正黑體" w:hAnsi="微軟正黑體" w:hint="eastAsia"/>
+          <w:color w:val="000000" w:themeColor="text1"/>
         </w:rPr>
       </w:pPr>
     </w:p>
@@ -1401,7 +4505,28 @@
         <w:spacing w:line="0" w:lineRule="atLeast"/>
         <w:jc w:val="both"/>
         <w:rPr>
-          <w:rFonts w:ascii="微軟正黑體" w:eastAsia="微軟正黑體" w:hAnsi="微軟正黑體"/>
+          <w:rFonts w:ascii="微軟正黑體" w:eastAsia="微軟正黑體" w:hAnsi="微軟正黑體" w:hint="eastAsia"/>
+          <w:color w:val="000000" w:themeColor="text1"/>
+        </w:rPr>
+      </w:pPr>
+    </w:p>
+    <w:p>
+      <w:pPr>
+        <w:spacing w:line="0" w:lineRule="atLeast"/>
+        <w:ind w:firstLine="480"/>
+        <w:jc w:val="both"/>
+        <w:rPr>
+          <w:rFonts w:ascii="微軟正黑體" w:eastAsia="微軟正黑體" w:hAnsi="微軟正黑體" w:hint="eastAsia"/>
+        </w:rPr>
+      </w:pPr>
+    </w:p>
+    <w:p>
+      <w:pPr>
+        <w:spacing w:line="0" w:lineRule="atLeast"/>
+        <w:ind w:firstLine="480"/>
+        <w:jc w:val="both"/>
+        <w:rPr>
+          <w:rFonts w:ascii="微軟正黑體" w:eastAsia="微軟正黑體" w:hAnsi="微軟正黑體" w:hint="eastAsia"/>
         </w:rPr>
       </w:pPr>
     </w:p>
@@ -1418,7 +4543,7 @@
       <w:pPr>
         <w:spacing w:line="0" w:lineRule="atLeast"/>
         <w:rPr>
-          <w:rFonts w:ascii="微軟正黑體" w:eastAsia="微軟正黑體" w:hAnsi="微軟正黑體" w:hint="eastAsia"/>
+          <w:rFonts w:ascii="微軟正黑體" w:eastAsia="微軟正黑體" w:hAnsi="微軟正黑體"/>
           <w:u w:val="single"/>
         </w:rPr>
       </w:pPr>

</xml_diff>